<commit_message>
“BROKEN NPC” - COMMIT 2 + Comportamiento de respuesta. Areas NPC -> body_entered + Escena HUD + Botones de prueba + Script HUD Manager: Manejo de seÃ±ales botones: pressed() + NPC Manager: Manejo de SeÃ±ales give_quest y give_reward + Cambio de orientaciÃ³n (player) al presionar boton
</commit_message>
<xml_diff>
--- a/DevGameLog.docx
+++ b/DevGameLog.docx
@@ -350,22 +350,178 @@
           <w:lang w:val="es-AR"/>
         </w:rPr>
       </w:pPr>
-    </w:p>
-    <w:p>
-      <w:pPr>
-        <w:pStyle w:val="Prrafodelista"/>
-        <w:rPr>
-          <w:lang w:val="es-AR"/>
-        </w:rPr>
-      </w:pPr>
-    </w:p>
-    <w:p>
-      <w:pPr>
-        <w:pStyle w:val="Prrafodelista"/>
-        <w:rPr>
-          <w:lang w:val="es-AR"/>
-        </w:rPr>
-      </w:pPr>
+      <w:r>
+        <w:rPr>
+          <w:lang w:val="es-AR"/>
+        </w:rPr>
+        <w:t>Comportamiento de respuesta. Areas NPC -&gt; body_entered</w:t>
+      </w:r>
+    </w:p>
+    <w:p>
+      <w:pPr>
+        <w:pStyle w:val="Prrafodelista"/>
+        <w:numPr>
+          <w:ilvl w:val="0"/>
+          <w:numId w:val="1"/>
+        </w:numPr>
+        <w:rPr>
+          <w:lang w:val="es-AR"/>
+        </w:rPr>
+      </w:pPr>
+      <w:r>
+        <w:rPr>
+          <w:lang w:val="es-AR"/>
+        </w:rPr>
+        <w:t>Escena HUD</w:t>
+      </w:r>
+    </w:p>
+    <w:p>
+      <w:pPr>
+        <w:pStyle w:val="Prrafodelista"/>
+        <w:numPr>
+          <w:ilvl w:val="0"/>
+          <w:numId w:val="1"/>
+        </w:numPr>
+        <w:rPr>
+          <w:lang w:val="es-AR"/>
+        </w:rPr>
+      </w:pPr>
+      <w:r>
+        <w:rPr>
+          <w:lang w:val="es-AR"/>
+        </w:rPr>
+        <w:t>Botones de prueba</w:t>
+      </w:r>
+    </w:p>
+    <w:p>
+      <w:pPr>
+        <w:pStyle w:val="Prrafodelista"/>
+        <w:numPr>
+          <w:ilvl w:val="0"/>
+          <w:numId w:val="1"/>
+        </w:numPr>
+        <w:rPr>
+          <w:lang w:val="es-AR"/>
+        </w:rPr>
+      </w:pPr>
+      <w:r>
+        <w:rPr>
+          <w:lang w:val="es-AR"/>
+        </w:rPr>
+        <w:t>Script HUD Manager: Manejo de se</w:t>
+      </w:r>
+      <w:r>
+        <w:rPr>
+          <w:lang w:val="es-AR"/>
+        </w:rPr>
+        <w:t>ñales botones: pressed()</w:t>
+      </w:r>
+    </w:p>
+    <w:p>
+      <w:pPr>
+        <w:pStyle w:val="Prrafodelista"/>
+        <w:numPr>
+          <w:ilvl w:val="0"/>
+          <w:numId w:val="1"/>
+        </w:numPr>
+        <w:rPr>
+          <w:lang w:val="es-AR"/>
+        </w:rPr>
+      </w:pPr>
+      <w:r>
+        <w:rPr>
+          <w:lang w:val="es-AR"/>
+        </w:rPr>
+        <w:t xml:space="preserve">NPC Manager: Manejo de Señales </w:t>
+      </w:r>
+      <w:r>
+        <w:rPr>
+          <w:lang w:val="es-AR"/>
+        </w:rPr>
+        <w:t>give_quest</w:t>
+      </w:r>
+      <w:r>
+        <w:rPr>
+          <w:lang w:val="es-AR"/>
+        </w:rPr>
+        <w:t xml:space="preserve"> y </w:t>
+      </w:r>
+      <w:r>
+        <w:rPr>
+          <w:lang w:val="es-AR"/>
+        </w:rPr>
+        <w:t>give_reward</w:t>
+      </w:r>
+    </w:p>
+    <w:p>
+      <w:pPr>
+        <w:pStyle w:val="Prrafodelista"/>
+        <w:numPr>
+          <w:ilvl w:val="0"/>
+          <w:numId w:val="1"/>
+        </w:numPr>
+        <w:rPr>
+          <w:lang w:val="es-AR"/>
+        </w:rPr>
+      </w:pPr>
+      <w:r>
+        <w:rPr>
+          <w:lang w:val="es-AR"/>
+        </w:rPr>
+        <w:t xml:space="preserve">Cambio de orientación </w:t>
+      </w:r>
+      <w:r>
+        <w:rPr>
+          <w:lang w:val="es-AR"/>
+        </w:rPr>
+        <w:t>(</w:t>
+      </w:r>
+      <w:r>
+        <w:rPr>
+          <w:lang w:val="es-AR"/>
+        </w:rPr>
+        <w:t>player</w:t>
+      </w:r>
+      <w:r>
+        <w:rPr>
+          <w:lang w:val="es-AR"/>
+        </w:rPr>
+        <w:t>) al presionar boton</w:t>
+      </w:r>
+    </w:p>
+    <w:p>
+      <w:pPr>
+        <w:pStyle w:val="Prrafodelista"/>
+        <w:rPr>
+          <w:lang w:val="es-AR"/>
+        </w:rPr>
+      </w:pPr>
+    </w:p>
+    <w:p>
+      <w:pPr>
+        <w:pStyle w:val="Prrafodelista"/>
+        <w:rPr>
+          <w:lang w:val="es-AR"/>
+        </w:rPr>
+      </w:pPr>
+      <w:r>
+        <w:rPr>
+          <w:lang w:val="es-AR"/>
+        </w:rPr>
+        <w:t xml:space="preserve">--------------------------------------------- </w:t>
+      </w:r>
+      <w:r>
+        <w:rPr>
+          <w:lang w:val="es-AR"/>
+        </w:rPr>
+        <w:t>2do</w:t>
+      </w:r>
+      <w:r>
+        <w:rPr>
+          <w:lang w:val="es-AR"/>
+        </w:rPr>
+        <w:t xml:space="preserve"> Commit ---------------------------------------------------</w:t>
+      </w:r>
     </w:p>
     <w:p>
       <w:pPr>

</xml_diff>

<commit_message>
“BROKEN NPC” - COMMIT 3 + Creaciòn de dataManager. + Simplificacion de señal orden  orden_npc(status) + Enumeracion de status y direcciòn + Iconos de estado + Arte de Jugador  -  Versión 1 + Notificación de estado con icono
</commit_message>
<xml_diff>
--- a/DevGameLog.docx
+++ b/DevGameLog.docx
@@ -508,13 +508,270 @@
         <w:rPr>
           <w:lang w:val="es-AR"/>
         </w:rPr>
+        <w:t>--------------------------------------------- 2do Commit ---------------------------------------------------</w:t>
+      </w:r>
+    </w:p>
+    <w:p>
+      <w:pPr>
+        <w:pStyle w:val="Ttulo2"/>
+        <w:rPr>
+          <w:lang w:val="es-AR"/>
+        </w:rPr>
+      </w:pPr>
+      <w:r>
+        <w:rPr>
+          <w:lang w:val="es-AR"/>
+        </w:rPr>
+        <w:t>2</w:t>
+      </w:r>
+      <w:r>
+        <w:rPr>
+          <w:lang w:val="es-AR"/>
+        </w:rPr>
+        <w:t>9</w:t>
+      </w:r>
+      <w:r>
+        <w:rPr>
+          <w:lang w:val="es-AR"/>
+        </w:rPr>
+        <w:t>-01-2021</w:t>
+      </w:r>
+    </w:p>
+    <w:p>
+      <w:pPr>
+        <w:pStyle w:val="Prrafodelista"/>
+        <w:numPr>
+          <w:ilvl w:val="0"/>
+          <w:numId w:val="2"/>
+        </w:numPr>
+        <w:rPr>
+          <w:lang w:val="es-AR"/>
+        </w:rPr>
+      </w:pPr>
+      <w:r>
+        <w:rPr>
+          <w:lang w:val="es-AR"/>
+        </w:rPr>
+        <w:t xml:space="preserve">Creación de </w:t>
+      </w:r>
+      <w:r>
+        <w:rPr>
+          <w:lang w:val="es-AR"/>
+        </w:rPr>
+        <w:t>dataManager.</w:t>
+      </w:r>
+    </w:p>
+    <w:p>
+      <w:pPr>
+        <w:pStyle w:val="Prrafodelista"/>
+        <w:numPr>
+          <w:ilvl w:val="0"/>
+          <w:numId w:val="2"/>
+        </w:numPr>
+        <w:rPr>
+          <w:lang w:val="es-AR"/>
+        </w:rPr>
+      </w:pPr>
+      <w:r>
+        <w:rPr>
+          <w:lang w:val="es-AR"/>
+        </w:rPr>
+        <w:t xml:space="preserve">Simplificacion de señal orden </w:t>
+      </w:r>
+      <w:r>
+        <w:rPr>
+          <w:lang w:val="es-AR"/>
+        </w:rPr>
+        <w:t xml:space="preserve"> orden_npc(status)</w:t>
+      </w:r>
+    </w:p>
+    <w:p>
+      <w:pPr>
+        <w:pStyle w:val="Prrafodelista"/>
+        <w:numPr>
+          <w:ilvl w:val="0"/>
+          <w:numId w:val="2"/>
+        </w:numPr>
+        <w:rPr>
+          <w:lang w:val="es-AR"/>
+        </w:rPr>
+      </w:pPr>
+      <w:r>
+        <w:rPr>
+          <w:lang w:val="es-AR"/>
+        </w:rPr>
+        <w:t>Enumeracion de status y dirección</w:t>
+      </w:r>
+    </w:p>
+    <w:p>
+      <w:pPr>
+        <w:pStyle w:val="Prrafodelista"/>
+        <w:numPr>
+          <w:ilvl w:val="0"/>
+          <w:numId w:val="2"/>
+        </w:numPr>
+        <w:rPr>
+          <w:lang w:val="es-AR"/>
+        </w:rPr>
+      </w:pPr>
+      <w:r>
+        <w:rPr>
+          <w:lang w:val="es-AR"/>
+        </w:rPr>
+        <w:t>Iconos de estado</w:t>
+      </w:r>
+    </w:p>
+    <w:p>
+      <w:pPr>
+        <w:pStyle w:val="Prrafodelista"/>
+        <w:rPr>
+          <w:lang w:val="es-AR"/>
+        </w:rPr>
+      </w:pPr>
+      <w:r>
+        <w:rPr>
+          <w:noProof/>
+        </w:rPr>
+        <w:lastRenderedPageBreak/>
+        <w:drawing>
+          <wp:inline distT="0" distB="0" distL="0" distR="0" wp14:anchorId="3AB04833" wp14:editId="31592833">
+            <wp:extent cx="3582963" cy="876781"/>
+            <wp:effectExtent l="0" t="0" r="0" b="0"/>
+            <wp:docPr id="3" name="Imagen 3"/>
+            <wp:cNvGraphicFramePr>
+              <a:graphicFrameLocks xmlns:a="http://schemas.openxmlformats.org/drawingml/2006/main" noChangeAspect="1"/>
+            </wp:cNvGraphicFramePr>
+            <a:graphic xmlns:a="http://schemas.openxmlformats.org/drawingml/2006/main">
+              <a:graphicData uri="http://schemas.openxmlformats.org/drawingml/2006/picture">
+                <pic:pic xmlns:pic="http://schemas.openxmlformats.org/drawingml/2006/picture">
+                  <pic:nvPicPr>
+                    <pic:cNvPr id="1" name=""/>
+                    <pic:cNvPicPr/>
+                  </pic:nvPicPr>
+                  <pic:blipFill>
+                    <a:blip r:embed="rId7"/>
+                    <a:stretch>
+                      <a:fillRect/>
+                    </a:stretch>
+                  </pic:blipFill>
+                  <pic:spPr>
+                    <a:xfrm>
+                      <a:off x="0" y="0"/>
+                      <a:ext cx="3642176" cy="891271"/>
+                    </a:xfrm>
+                    <a:prstGeom prst="rect">
+                      <a:avLst/>
+                    </a:prstGeom>
+                  </pic:spPr>
+                </pic:pic>
+              </a:graphicData>
+            </a:graphic>
+          </wp:inline>
+        </w:drawing>
+      </w:r>
+    </w:p>
+    <w:p>
+      <w:pPr>
+        <w:pStyle w:val="Prrafodelista"/>
+        <w:numPr>
+          <w:ilvl w:val="0"/>
+          <w:numId w:val="2"/>
+        </w:numPr>
+        <w:rPr>
+          <w:lang w:val="es-AR"/>
+        </w:rPr>
+      </w:pPr>
+      <w:r>
+        <w:rPr>
+          <w:lang w:val="es-AR"/>
+        </w:rPr>
+        <w:t>Arte de Jugador – Versión 1</w:t>
+      </w:r>
+    </w:p>
+    <w:p>
+      <w:pPr>
+        <w:pStyle w:val="Prrafodelista"/>
+        <w:numPr>
+          <w:ilvl w:val="0"/>
+          <w:numId w:val="2"/>
+        </w:numPr>
+        <w:rPr>
+          <w:lang w:val="es-AR"/>
+        </w:rPr>
+      </w:pPr>
+      <w:r>
+        <w:rPr>
+          <w:lang w:val="es-AR"/>
+        </w:rPr>
+        <w:t>Notificación de estado con icono</w:t>
+      </w:r>
+    </w:p>
+    <w:p>
+      <w:pPr>
+        <w:ind w:left="360"/>
+        <w:rPr>
+          <w:lang w:val="es-AR"/>
+        </w:rPr>
+      </w:pPr>
+      <w:r>
+        <w:rPr>
+          <w:noProof/>
+        </w:rPr>
+        <w:drawing>
+          <wp:inline distT="0" distB="0" distL="0" distR="0" wp14:anchorId="16C3FCAE" wp14:editId="34959D84">
+            <wp:extent cx="4372708" cy="2373521"/>
+            <wp:effectExtent l="0" t="0" r="0" b="8255"/>
+            <wp:docPr id="4" name="Imagen 4"/>
+            <wp:cNvGraphicFramePr>
+              <a:graphicFrameLocks xmlns:a="http://schemas.openxmlformats.org/drawingml/2006/main" noChangeAspect="1"/>
+            </wp:cNvGraphicFramePr>
+            <a:graphic xmlns:a="http://schemas.openxmlformats.org/drawingml/2006/main">
+              <a:graphicData uri="http://schemas.openxmlformats.org/drawingml/2006/picture">
+                <pic:pic xmlns:pic="http://schemas.openxmlformats.org/drawingml/2006/picture">
+                  <pic:nvPicPr>
+                    <pic:cNvPr id="1" name=""/>
+                    <pic:cNvPicPr/>
+                  </pic:nvPicPr>
+                  <pic:blipFill>
+                    <a:blip r:embed="rId8"/>
+                    <a:stretch>
+                      <a:fillRect/>
+                    </a:stretch>
+                  </pic:blipFill>
+                  <pic:spPr>
+                    <a:xfrm>
+                      <a:off x="0" y="0"/>
+                      <a:ext cx="4405278" cy="2391200"/>
+                    </a:xfrm>
+                    <a:prstGeom prst="rect">
+                      <a:avLst/>
+                    </a:prstGeom>
+                  </pic:spPr>
+                </pic:pic>
+              </a:graphicData>
+            </a:graphic>
+          </wp:inline>
+        </w:drawing>
+      </w:r>
+    </w:p>
+    <w:p>
+      <w:pPr>
+        <w:pStyle w:val="Prrafodelista"/>
+        <w:rPr>
+          <w:lang w:val="es-AR"/>
+        </w:rPr>
+      </w:pPr>
+      <w:r>
+        <w:rPr>
+          <w:lang w:val="es-AR"/>
+        </w:rPr>
         <w:t xml:space="preserve">--------------------------------------------- </w:t>
       </w:r>
       <w:r>
         <w:rPr>
           <w:lang w:val="es-AR"/>
         </w:rPr>
-        <w:t>2do</w:t>
+        <w:t>3er</w:t>
       </w:r>
       <w:r>
         <w:rPr>
@@ -543,6 +800,92 @@
 <file path=word/numbering.xml><?xml version="1.0" encoding="utf-8"?>
 <w:numbering xmlns:wpc="http://schemas.microsoft.com/office/word/2010/wordprocessingCanvas" xmlns:cx="http://schemas.microsoft.com/office/drawing/2014/chartex" xmlns:cx1="http://schemas.microsoft.com/office/drawing/2015/9/8/chartex" xmlns:cx2="http://schemas.microsoft.com/office/drawing/2015/10/21/chartex" xmlns:cx3="http://schemas.microsoft.com/office/drawing/2016/5/9/chartex" xmlns:cx4="http://schemas.microsoft.com/office/drawing/2016/5/10/chartex" xmlns:cx5="http://schemas.microsoft.com/office/drawing/2016/5/11/chartex" xmlns:cx6="http://schemas.microsoft.com/office/drawing/2016/5/12/chartex" xmlns:cx7="http://schemas.microsoft.com/office/drawing/2016/5/13/chartex" xmlns:cx8="http://schemas.microsoft.com/office/drawing/2016/5/14/chartex" xmlns:mc="http://schemas.openxmlformats.org/markup-compatibility/2006" xmlns:aink="http://schemas.microsoft.com/office/drawing/2016/ink" xmlns:am3d="http://schemas.microsoft.com/office/drawing/2017/model3d" xmlns:o="urn:schemas-microsoft-com:office:office" xmlns:r="http://schemas.openxmlformats.org/officeDocument/2006/relationships" xmlns:m="http://schemas.openxmlformats.org/officeDocument/2006/math" xmlns:v="urn:schemas-microsoft-com:vml" xmlns:wp14="http://schemas.microsoft.com/office/word/2010/wordprocessingDrawing" xmlns:wp="http://schemas.openxmlformats.org/drawingml/2006/wordprocessingDrawing" xmlns:w10="urn:schemas-microsoft-com:office:word" xmlns:w="http://schemas.openxmlformats.org/wordprocessingml/2006/main" xmlns:w14="http://schemas.microsoft.com/office/word/2010/wordml" xmlns:w15="http://schemas.microsoft.com/office/word/2012/wordml" xmlns:w16cex="http://schemas.microsoft.com/office/word/2018/wordml/cex" xmlns:w16cid="http://schemas.microsoft.com/office/word/2016/wordml/cid" xmlns:w16="http://schemas.microsoft.com/office/word/2018/wordml" xmlns:w16se="http://schemas.microsoft.com/office/word/2015/wordml/symex" xmlns:wpg="http://schemas.microsoft.com/office/word/2010/wordprocessingGroup" xmlns:wpi="http://schemas.microsoft.com/office/word/2010/wordprocessingInk" xmlns:wne="http://schemas.microsoft.com/office/word/2006/wordml" xmlns:wps="http://schemas.microsoft.com/office/word/2010/wordprocessingShape" mc:Ignorable="w14 w15 w16se w16cid w16 w16cex wp14">
   <w:abstractNum w:abstractNumId="0" w15:restartNumberingAfterBreak="0">
+    <w:nsid w:val="21352F87"/>
+    <w:multiLevelType w:val="hybridMultilevel"/>
+    <w:tmpl w:val="1996FDC4"/>
+    <w:lvl w:ilvl="0" w:tplc="0409000F">
+      <w:start w:val="1"/>
+      <w:numFmt w:val="decimal"/>
+      <w:lvlText w:val="%1."/>
+      <w:lvlJc w:val="left"/>
+      <w:pPr>
+        <w:ind w:left="720" w:hanging="360"/>
+      </w:pPr>
+    </w:lvl>
+    <w:lvl w:ilvl="1" w:tplc="04090019" w:tentative="1">
+      <w:start w:val="1"/>
+      <w:numFmt w:val="lowerLetter"/>
+      <w:lvlText w:val="%2."/>
+      <w:lvlJc w:val="left"/>
+      <w:pPr>
+        <w:ind w:left="1440" w:hanging="360"/>
+      </w:pPr>
+    </w:lvl>
+    <w:lvl w:ilvl="2" w:tplc="0409001B" w:tentative="1">
+      <w:start w:val="1"/>
+      <w:numFmt w:val="lowerRoman"/>
+      <w:lvlText w:val="%3."/>
+      <w:lvlJc w:val="right"/>
+      <w:pPr>
+        <w:ind w:left="2160" w:hanging="180"/>
+      </w:pPr>
+    </w:lvl>
+    <w:lvl w:ilvl="3" w:tplc="0409000F" w:tentative="1">
+      <w:start w:val="1"/>
+      <w:numFmt w:val="decimal"/>
+      <w:lvlText w:val="%4."/>
+      <w:lvlJc w:val="left"/>
+      <w:pPr>
+        <w:ind w:left="2880" w:hanging="360"/>
+      </w:pPr>
+    </w:lvl>
+    <w:lvl w:ilvl="4" w:tplc="04090019" w:tentative="1">
+      <w:start w:val="1"/>
+      <w:numFmt w:val="lowerLetter"/>
+      <w:lvlText w:val="%5."/>
+      <w:lvlJc w:val="left"/>
+      <w:pPr>
+        <w:ind w:left="3600" w:hanging="360"/>
+      </w:pPr>
+    </w:lvl>
+    <w:lvl w:ilvl="5" w:tplc="0409001B" w:tentative="1">
+      <w:start w:val="1"/>
+      <w:numFmt w:val="lowerRoman"/>
+      <w:lvlText w:val="%6."/>
+      <w:lvlJc w:val="right"/>
+      <w:pPr>
+        <w:ind w:left="4320" w:hanging="180"/>
+      </w:pPr>
+    </w:lvl>
+    <w:lvl w:ilvl="6" w:tplc="0409000F" w:tentative="1">
+      <w:start w:val="1"/>
+      <w:numFmt w:val="decimal"/>
+      <w:lvlText w:val="%7."/>
+      <w:lvlJc w:val="left"/>
+      <w:pPr>
+        <w:ind w:left="5040" w:hanging="360"/>
+      </w:pPr>
+    </w:lvl>
+    <w:lvl w:ilvl="7" w:tplc="04090019" w:tentative="1">
+      <w:start w:val="1"/>
+      <w:numFmt w:val="lowerLetter"/>
+      <w:lvlText w:val="%8."/>
+      <w:lvlJc w:val="left"/>
+      <w:pPr>
+        <w:ind w:left="5760" w:hanging="360"/>
+      </w:pPr>
+    </w:lvl>
+    <w:lvl w:ilvl="8" w:tplc="0409001B" w:tentative="1">
+      <w:start w:val="1"/>
+      <w:numFmt w:val="lowerRoman"/>
+      <w:lvlText w:val="%9."/>
+      <w:lvlJc w:val="right"/>
+      <w:pPr>
+        <w:ind w:left="6480" w:hanging="180"/>
+      </w:pPr>
+    </w:lvl>
+  </w:abstractNum>
+  <w:abstractNum w:abstractNumId="1" w15:restartNumberingAfterBreak="0">
     <w:nsid w:val="7739194E"/>
     <w:multiLevelType w:val="hybridMultilevel"/>
     <w:tmpl w:val="1996FDC4"/>
@@ -629,6 +972,9 @@
     </w:lvl>
   </w:abstractNum>
   <w:num w:numId="1">
+    <w:abstractNumId w:val="1"/>
+  </w:num>
+  <w:num w:numId="2">
     <w:abstractNumId w:val="0"/>
   </w:num>
 </w:numbering>

</xml_diff>

<commit_message>
“BROKEN NPC” - COMMIT 4 + Nueva fuente https://www.dafont.com/es/marietta-seven.font?l[]=10&text=medieval [HYPERLINK: https://www.dafont.com/es/marietta-seven.font?l%5b%5d=10&text=medieval] + Iconos de notificaciòn + SeÃ±al de notificaciòn add_notification, delete_notification + Eliminar primera notificaciòn + Fix. FIFO request comportamiento + Remover texto fix. Ajustar texto videojuego + Animador de efectos + Fix Orden icons
</commit_message>
<xml_diff>
--- a/DevGameLog.docx
+++ b/DevGameLog.docx
@@ -297,7 +297,21 @@
         <w:rPr>
           <w:lang w:val="es-AR"/>
         </w:rPr>
-        <w:t>Configuración de capas de colisión (NPC: L:NPC/M:PLAYER , PLAYER: L:PLAYER/M:NPC</w:t>
+        <w:t xml:space="preserve">Configuración de capas de colisión (NPC: </w:t>
+      </w:r>
+      <w:proofErr w:type="gramStart"/>
+      <w:r>
+        <w:rPr>
+          <w:lang w:val="es-AR"/>
+        </w:rPr>
+        <w:t>L:NPC</w:t>
+      </w:r>
+      <w:proofErr w:type="gramEnd"/>
+      <w:r>
+        <w:rPr>
+          <w:lang w:val="es-AR"/>
+        </w:rPr>
+        <w:t>/M:PLAYER , PLAYER: L:PLAYER/M:NPC</w:t>
       </w:r>
       <w:r>
         <w:rPr>
@@ -322,21 +336,49 @@
         <w:rPr>
           <w:lang w:val="es-AR"/>
         </w:rPr>
-        <w:t>Definición de grupos player (QUESTS, REWARDS)</w:t>
-      </w:r>
-    </w:p>
-    <w:p>
-      <w:pPr>
-        <w:pStyle w:val="Prrafodelista"/>
-        <w:rPr>
-          <w:lang w:val="es-AR"/>
-        </w:rPr>
-      </w:pPr>
-      <w:r>
-        <w:rPr>
-          <w:lang w:val="es-AR"/>
-        </w:rPr>
-        <w:t>--------------------------------------------- 1er Commit ---------------------------------------------------</w:t>
+        <w:t xml:space="preserve">Definición de grupos </w:t>
+      </w:r>
+      <w:proofErr w:type="spellStart"/>
+      <w:r>
+        <w:rPr>
+          <w:lang w:val="es-AR"/>
+        </w:rPr>
+        <w:t>player</w:t>
+      </w:r>
+      <w:proofErr w:type="spellEnd"/>
+      <w:r>
+        <w:rPr>
+          <w:lang w:val="es-AR"/>
+        </w:rPr>
+        <w:t xml:space="preserve"> (QUESTS, REWARDS)</w:t>
+      </w:r>
+    </w:p>
+    <w:p>
+      <w:pPr>
+        <w:pStyle w:val="Prrafodelista"/>
+        <w:rPr>
+          <w:lang w:val="es-AR"/>
+        </w:rPr>
+      </w:pPr>
+      <w:r>
+        <w:rPr>
+          <w:lang w:val="es-AR"/>
+        </w:rPr>
+        <w:t xml:space="preserve">--------------------------------------------- 1er </w:t>
+      </w:r>
+      <w:proofErr w:type="spellStart"/>
+      <w:r>
+        <w:rPr>
+          <w:lang w:val="es-AR"/>
+        </w:rPr>
+        <w:t>Commit</w:t>
+      </w:r>
+      <w:proofErr w:type="spellEnd"/>
+      <w:r>
+        <w:rPr>
+          <w:lang w:val="es-AR"/>
+        </w:rPr>
+        <w:t xml:space="preserve"> ---------------------------------------------------</w:t>
       </w:r>
     </w:p>
     <w:p>
@@ -354,8 +396,30 @@
         <w:rPr>
           <w:lang w:val="es-AR"/>
         </w:rPr>
-        <w:t>Comportamiento de respuesta. Areas NPC -&gt; body_entered</w:t>
-      </w:r>
+        <w:t xml:space="preserve">Comportamiento de respuesta. </w:t>
+      </w:r>
+      <w:proofErr w:type="spellStart"/>
+      <w:r>
+        <w:rPr>
+          <w:lang w:val="es-AR"/>
+        </w:rPr>
+        <w:t>Areas</w:t>
+      </w:r>
+      <w:proofErr w:type="spellEnd"/>
+      <w:r>
+        <w:rPr>
+          <w:lang w:val="es-AR"/>
+        </w:rPr>
+        <w:t xml:space="preserve"> NPC -&gt; </w:t>
+      </w:r>
+      <w:proofErr w:type="spellStart"/>
+      <w:r>
+        <w:rPr>
+          <w:lang w:val="es-AR"/>
+        </w:rPr>
+        <w:t>body_entered</w:t>
+      </w:r>
+      <w:proofErr w:type="spellEnd"/>
     </w:p>
     <w:p>
       <w:pPr>
@@ -414,7 +478,29 @@
         <w:rPr>
           <w:lang w:val="es-AR"/>
         </w:rPr>
-        <w:t>ñales botones: pressed()</w:t>
+        <w:t xml:space="preserve">ñales botones: </w:t>
+      </w:r>
+      <w:proofErr w:type="spellStart"/>
+      <w:proofErr w:type="gramStart"/>
+      <w:r>
+        <w:rPr>
+          <w:lang w:val="es-AR"/>
+        </w:rPr>
+        <w:t>pressed</w:t>
+      </w:r>
+      <w:proofErr w:type="spellEnd"/>
+      <w:r>
+        <w:rPr>
+          <w:lang w:val="es-AR"/>
+        </w:rPr>
+        <w:t>(</w:t>
+      </w:r>
+      <w:proofErr w:type="gramEnd"/>
+      <w:r>
+        <w:rPr>
+          <w:lang w:val="es-AR"/>
+        </w:rPr>
+        <w:t>)</w:t>
       </w:r>
     </w:p>
     <w:p>
@@ -434,24 +520,28 @@
         </w:rPr>
         <w:t xml:space="preserve">NPC Manager: Manejo de Señales </w:t>
       </w:r>
+      <w:proofErr w:type="spellStart"/>
       <w:r>
         <w:rPr>
           <w:lang w:val="es-AR"/>
         </w:rPr>
         <w:t>give_quest</w:t>
       </w:r>
+      <w:proofErr w:type="spellEnd"/>
       <w:r>
         <w:rPr>
           <w:lang w:val="es-AR"/>
         </w:rPr>
         <w:t xml:space="preserve"> y </w:t>
       </w:r>
+      <w:proofErr w:type="spellStart"/>
       <w:r>
         <w:rPr>
           <w:lang w:val="es-AR"/>
         </w:rPr>
         <w:t>give_reward</w:t>
       </w:r>
+      <w:proofErr w:type="spellEnd"/>
     </w:p>
     <w:p>
       <w:pPr>
@@ -476,39 +566,63 @@
         </w:rPr>
         <w:t>(</w:t>
       </w:r>
+      <w:proofErr w:type="spellStart"/>
       <w:r>
         <w:rPr>
           <w:lang w:val="es-AR"/>
         </w:rPr>
         <w:t>player</w:t>
       </w:r>
-      <w:r>
-        <w:rPr>
-          <w:lang w:val="es-AR"/>
-        </w:rPr>
-        <w:t>) al presionar boton</w:t>
-      </w:r>
-    </w:p>
-    <w:p>
-      <w:pPr>
-        <w:pStyle w:val="Prrafodelista"/>
-        <w:rPr>
-          <w:lang w:val="es-AR"/>
-        </w:rPr>
-      </w:pPr>
-    </w:p>
-    <w:p>
-      <w:pPr>
-        <w:pStyle w:val="Prrafodelista"/>
-        <w:rPr>
-          <w:lang w:val="es-AR"/>
-        </w:rPr>
-      </w:pPr>
-      <w:r>
-        <w:rPr>
-          <w:lang w:val="es-AR"/>
-        </w:rPr>
-        <w:t>--------------------------------------------- 2do Commit ---------------------------------------------------</w:t>
+      <w:proofErr w:type="spellEnd"/>
+      <w:r>
+        <w:rPr>
+          <w:lang w:val="es-AR"/>
+        </w:rPr>
+        <w:t xml:space="preserve">) al presionar </w:t>
+      </w:r>
+      <w:proofErr w:type="spellStart"/>
+      <w:r>
+        <w:rPr>
+          <w:lang w:val="es-AR"/>
+        </w:rPr>
+        <w:t>boton</w:t>
+      </w:r>
+      <w:proofErr w:type="spellEnd"/>
+    </w:p>
+    <w:p>
+      <w:pPr>
+        <w:pStyle w:val="Prrafodelista"/>
+        <w:rPr>
+          <w:lang w:val="es-AR"/>
+        </w:rPr>
+      </w:pPr>
+    </w:p>
+    <w:p>
+      <w:pPr>
+        <w:pStyle w:val="Prrafodelista"/>
+        <w:rPr>
+          <w:lang w:val="es-AR"/>
+        </w:rPr>
+      </w:pPr>
+      <w:r>
+        <w:rPr>
+          <w:lang w:val="es-AR"/>
+        </w:rPr>
+        <w:t xml:space="preserve">--------------------------------------------- 2do </w:t>
+      </w:r>
+      <w:proofErr w:type="spellStart"/>
+      <w:r>
+        <w:rPr>
+          <w:lang w:val="es-AR"/>
+        </w:rPr>
+        <w:t>Commit</w:t>
+      </w:r>
+      <w:proofErr w:type="spellEnd"/>
+      <w:r>
+        <w:rPr>
+          <w:lang w:val="es-AR"/>
+        </w:rPr>
+        <w:t xml:space="preserve"> ---------------------------------------------------</w:t>
       </w:r>
     </w:p>
     <w:p>
@@ -522,19 +636,7 @@
         <w:rPr>
           <w:lang w:val="es-AR"/>
         </w:rPr>
-        <w:t>2</w:t>
-      </w:r>
-      <w:r>
-        <w:rPr>
-          <w:lang w:val="es-AR"/>
-        </w:rPr>
-        <w:t>9</w:t>
-      </w:r>
-      <w:r>
-        <w:rPr>
-          <w:lang w:val="es-AR"/>
-        </w:rPr>
-        <w:t>-01-2021</w:t>
+        <w:t>29-01-2021</w:t>
       </w:r>
     </w:p>
     <w:p>
@@ -554,11 +656,19 @@
         </w:rPr>
         <w:t xml:space="preserve">Creación de </w:t>
       </w:r>
-      <w:r>
-        <w:rPr>
-          <w:lang w:val="es-AR"/>
-        </w:rPr>
-        <w:t>dataManager.</w:t>
+      <w:proofErr w:type="spellStart"/>
+      <w:r>
+        <w:rPr>
+          <w:lang w:val="es-AR"/>
+        </w:rPr>
+        <w:t>dataManager</w:t>
+      </w:r>
+      <w:proofErr w:type="spellEnd"/>
+      <w:r>
+        <w:rPr>
+          <w:lang w:val="es-AR"/>
+        </w:rPr>
+        <w:t>.</w:t>
       </w:r>
     </w:p>
     <w:p>
@@ -572,17 +682,53 @@
           <w:lang w:val="es-AR"/>
         </w:rPr>
       </w:pPr>
-      <w:r>
-        <w:rPr>
-          <w:lang w:val="es-AR"/>
-        </w:rPr>
-        <w:t xml:space="preserve">Simplificacion de señal orden </w:t>
-      </w:r>
-      <w:r>
-        <w:rPr>
-          <w:lang w:val="es-AR"/>
-        </w:rPr>
-        <w:t xml:space="preserve"> orden_npc(status)</w:t>
+      <w:proofErr w:type="spellStart"/>
+      <w:r>
+        <w:rPr>
+          <w:lang w:val="es-AR"/>
+        </w:rPr>
+        <w:t>Simplificacion</w:t>
+      </w:r>
+      <w:proofErr w:type="spellEnd"/>
+      <w:r>
+        <w:rPr>
+          <w:lang w:val="es-AR"/>
+        </w:rPr>
+        <w:t xml:space="preserve"> de señal </w:t>
+      </w:r>
+      <w:proofErr w:type="gramStart"/>
+      <w:r>
+        <w:rPr>
+          <w:lang w:val="es-AR"/>
+        </w:rPr>
+        <w:t xml:space="preserve">orden </w:t>
+      </w:r>
+      <w:r>
+        <w:rPr>
+          <w:lang w:val="es-AR"/>
+        </w:rPr>
+        <w:t xml:space="preserve"> </w:t>
+      </w:r>
+      <w:proofErr w:type="spellStart"/>
+      <w:r>
+        <w:rPr>
+          <w:lang w:val="es-AR"/>
+        </w:rPr>
+        <w:t>orden</w:t>
+      </w:r>
+      <w:proofErr w:type="gramEnd"/>
+      <w:r>
+        <w:rPr>
+          <w:lang w:val="es-AR"/>
+        </w:rPr>
+        <w:t>_npc</w:t>
+      </w:r>
+      <w:proofErr w:type="spellEnd"/>
+      <w:r>
+        <w:rPr>
+          <w:lang w:val="es-AR"/>
+        </w:rPr>
+        <w:t>(status)</w:t>
       </w:r>
     </w:p>
     <w:p>
@@ -596,11 +742,19 @@
           <w:lang w:val="es-AR"/>
         </w:rPr>
       </w:pPr>
-      <w:r>
-        <w:rPr>
-          <w:lang w:val="es-AR"/>
-        </w:rPr>
-        <w:t>Enumeracion de status y dirección</w:t>
+      <w:proofErr w:type="spellStart"/>
+      <w:r>
+        <w:rPr>
+          <w:lang w:val="es-AR"/>
+        </w:rPr>
+        <w:t>Enumeracion</w:t>
+      </w:r>
+      <w:proofErr w:type="spellEnd"/>
+      <w:r>
+        <w:rPr>
+          <w:lang w:val="es-AR"/>
+        </w:rPr>
+        <w:t xml:space="preserve"> de status y dirección</w:t>
       </w:r>
     </w:p>
     <w:p>
@@ -757,33 +911,364 @@
     <w:p>
       <w:pPr>
         <w:pStyle w:val="Prrafodelista"/>
-        <w:rPr>
-          <w:lang w:val="es-AR"/>
-        </w:rPr>
-      </w:pPr>
-      <w:r>
-        <w:rPr>
-          <w:lang w:val="es-AR"/>
-        </w:rPr>
+      </w:pPr>
+      <w:r>
+        <w:t>--------------------------------------------- 3er Commit ---------------------------------------------------</w:t>
+      </w:r>
+    </w:p>
+    <w:p>
+      <w:pPr>
+        <w:pStyle w:val="Ttulo2"/>
+        <w:rPr>
+          <w:lang w:val="es-AR"/>
+        </w:rPr>
+      </w:pPr>
+      <w:r>
+        <w:rPr>
+          <w:lang w:val="es-AR"/>
+        </w:rPr>
+        <w:t>30-01-2021</w:t>
+      </w:r>
+    </w:p>
+    <w:p>
+      <w:pPr>
+        <w:pStyle w:val="Prrafodelista"/>
+        <w:numPr>
+          <w:ilvl w:val="0"/>
+          <w:numId w:val="3"/>
+        </w:numPr>
+        <w:rPr>
+          <w:lang w:val="es-ES"/>
+        </w:rPr>
+      </w:pPr>
+      <w:r>
+        <w:rPr>
+          <w:lang w:val="es-AR"/>
+        </w:rPr>
+        <w:t xml:space="preserve">Nueva fuente </w:t>
+      </w:r>
+      <w:hyperlink r:id="rId9" w:history="1">
+        <w:r>
+          <w:rPr>
+            <w:rStyle w:val="Hipervnculo"/>
+            <w:lang w:val="es-AR"/>
+          </w:rPr>
+          <w:t>https://www.dafont.com/es/marietta-seven.font?l[]=10&amp;text=medieval</w:t>
+        </w:r>
+      </w:hyperlink>
+    </w:p>
+    <w:p>
+      <w:pPr>
+        <w:pStyle w:val="Prrafodelista"/>
+        <w:numPr>
+          <w:ilvl w:val="0"/>
+          <w:numId w:val="3"/>
+        </w:numPr>
+        <w:rPr>
+          <w:lang w:val="es-ES"/>
+        </w:rPr>
+      </w:pPr>
+      <w:r>
+        <w:rPr>
+          <w:lang w:val="es-AR"/>
+        </w:rPr>
+        <w:t>Iconos de notificación</w:t>
+      </w:r>
+    </w:p>
+    <w:p>
+      <w:pPr>
+        <w:pStyle w:val="Prrafodelista"/>
+        <w:numPr>
+          <w:ilvl w:val="0"/>
+          <w:numId w:val="3"/>
+        </w:numPr>
+        <w:rPr>
+          <w:lang w:val="es-ES"/>
+        </w:rPr>
+      </w:pPr>
+      <w:r>
+        <w:rPr>
+          <w:lang w:val="es-AR"/>
+        </w:rPr>
+        <w:t xml:space="preserve">Señal de notificación </w:t>
+      </w:r>
+      <w:proofErr w:type="spellStart"/>
+      <w:r>
+        <w:rPr>
+          <w:lang w:val="es-AR"/>
+        </w:rPr>
+        <w:t>add_notification</w:t>
+      </w:r>
+      <w:proofErr w:type="spellEnd"/>
+      <w:r>
+        <w:rPr>
+          <w:lang w:val="es-AR"/>
+        </w:rPr>
+        <w:t xml:space="preserve">, </w:t>
+      </w:r>
+      <w:proofErr w:type="spellStart"/>
+      <w:r>
+        <w:rPr>
+          <w:lang w:val="es-AR"/>
+        </w:rPr>
+        <w:t>delete_notification</w:t>
+      </w:r>
+      <w:proofErr w:type="spellEnd"/>
+    </w:p>
+    <w:p>
+      <w:pPr>
+        <w:pStyle w:val="Prrafodelista"/>
+        <w:numPr>
+          <w:ilvl w:val="0"/>
+          <w:numId w:val="3"/>
+        </w:numPr>
+        <w:rPr>
+          <w:lang w:val="es-ES"/>
+        </w:rPr>
+      </w:pPr>
+      <w:r>
+        <w:rPr>
+          <w:lang w:val="es-AR"/>
+        </w:rPr>
+        <w:t>Eliminar primera notificación</w:t>
+      </w:r>
+    </w:p>
+    <w:p>
+      <w:pPr>
+        <w:pStyle w:val="Prrafodelista"/>
+        <w:numPr>
+          <w:ilvl w:val="0"/>
+          <w:numId w:val="3"/>
+        </w:numPr>
+        <w:rPr>
+          <w:lang w:val="es-ES"/>
+        </w:rPr>
+      </w:pPr>
+      <w:proofErr w:type="spellStart"/>
+      <w:r>
+        <w:rPr>
+          <w:lang w:val="es-ES"/>
+        </w:rPr>
+        <w:t>Fix</w:t>
+      </w:r>
+      <w:proofErr w:type="spellEnd"/>
+      <w:r>
+        <w:rPr>
+          <w:lang w:val="es-ES"/>
+        </w:rPr>
+        <w:t xml:space="preserve">. FIFO </w:t>
+      </w:r>
+      <w:proofErr w:type="spellStart"/>
+      <w:r>
+        <w:rPr>
+          <w:lang w:val="es-ES"/>
+        </w:rPr>
+        <w:t>request</w:t>
+      </w:r>
+      <w:proofErr w:type="spellEnd"/>
+      <w:r>
+        <w:rPr>
+          <w:lang w:val="es-ES"/>
+        </w:rPr>
+        <w:t xml:space="preserve"> comportamiento</w:t>
+      </w:r>
+    </w:p>
+    <w:p>
+      <w:pPr>
+        <w:pStyle w:val="Prrafodelista"/>
+        <w:numPr>
+          <w:ilvl w:val="0"/>
+          <w:numId w:val="3"/>
+        </w:numPr>
+        <w:rPr>
+          <w:lang w:val="es-ES"/>
+        </w:rPr>
+      </w:pPr>
+      <w:r>
+        <w:rPr>
+          <w:lang w:val="es-ES"/>
+        </w:rPr>
+        <w:t xml:space="preserve">Remover texto </w:t>
+      </w:r>
+      <w:proofErr w:type="spellStart"/>
+      <w:r>
+        <w:rPr>
+          <w:lang w:val="es-ES"/>
+        </w:rPr>
+        <w:t>fix</w:t>
+      </w:r>
+      <w:proofErr w:type="spellEnd"/>
+      <w:r>
+        <w:rPr>
+          <w:lang w:val="es-ES"/>
+        </w:rPr>
+        <w:t>. Ajustar texto videojuego</w:t>
+      </w:r>
+    </w:p>
+    <w:p>
+      <w:pPr>
+        <w:pStyle w:val="Prrafodelista"/>
+        <w:numPr>
+          <w:ilvl w:val="0"/>
+          <w:numId w:val="3"/>
+        </w:numPr>
+        <w:rPr>
+          <w:lang w:val="es-ES"/>
+        </w:rPr>
+      </w:pPr>
+      <w:r>
+        <w:rPr>
+          <w:lang w:val="es-ES"/>
+        </w:rPr>
+        <w:t>Animador de efectos</w:t>
+      </w:r>
+    </w:p>
+    <w:p>
+      <w:pPr>
+        <w:pStyle w:val="Prrafodelista"/>
+        <w:numPr>
+          <w:ilvl w:val="0"/>
+          <w:numId w:val="3"/>
+        </w:numPr>
+        <w:rPr>
+          <w:lang w:val="es-ES"/>
+        </w:rPr>
+      </w:pPr>
+      <w:proofErr w:type="spellStart"/>
+      <w:r>
+        <w:rPr>
+          <w:lang w:val="es-ES"/>
+        </w:rPr>
+        <w:t>Fix</w:t>
+      </w:r>
+      <w:proofErr w:type="spellEnd"/>
+      <w:r>
+        <w:rPr>
+          <w:lang w:val="es-ES"/>
+        </w:rPr>
+        <w:t xml:space="preserve"> Orden </w:t>
+      </w:r>
+      <w:proofErr w:type="spellStart"/>
+      <w:r>
+        <w:rPr>
+          <w:lang w:val="es-ES"/>
+        </w:rPr>
+        <w:t>icons</w:t>
+      </w:r>
+      <w:proofErr w:type="spellEnd"/>
+    </w:p>
+    <w:p>
+      <w:pPr>
+        <w:ind w:left="360"/>
+        <w:rPr>
+          <w:lang w:val="es-ES"/>
+        </w:rPr>
+      </w:pPr>
+      <w:r>
+        <w:rPr>
+          <w:noProof/>
+        </w:rPr>
+        <w:drawing>
+          <wp:inline distT="0" distB="0" distL="0" distR="0" wp14:anchorId="39D1A1FB" wp14:editId="2B3DA49F">
+            <wp:extent cx="4906108" cy="2557476"/>
+            <wp:effectExtent l="0" t="0" r="8890" b="0"/>
+            <wp:docPr id="5" name="Imagen 5"/>
+            <wp:cNvGraphicFramePr>
+              <a:graphicFrameLocks xmlns:a="http://schemas.openxmlformats.org/drawingml/2006/main" noChangeAspect="1"/>
+            </wp:cNvGraphicFramePr>
+            <a:graphic xmlns:a="http://schemas.openxmlformats.org/drawingml/2006/main">
+              <a:graphicData uri="http://schemas.openxmlformats.org/drawingml/2006/picture">
+                <pic:pic xmlns:pic="http://schemas.openxmlformats.org/drawingml/2006/picture">
+                  <pic:nvPicPr>
+                    <pic:cNvPr id="0" name="Picture 1"/>
+                    <pic:cNvPicPr>
+                      <a:picLocks noChangeAspect="1" noChangeArrowheads="1"/>
+                    </pic:cNvPicPr>
+                  </pic:nvPicPr>
+                  <pic:blipFill>
+                    <a:blip r:embed="rId10" cstate="print">
+                      <a:extLst>
+                        <a:ext uri="{28A0092B-C50C-407E-A947-70E740481C1C}">
+                          <a14:useLocalDpi xmlns:a14="http://schemas.microsoft.com/office/drawing/2010/main" val="0"/>
+                        </a:ext>
+                      </a:extLst>
+                    </a:blip>
+                    <a:srcRect/>
+                    <a:stretch>
+                      <a:fillRect/>
+                    </a:stretch>
+                  </pic:blipFill>
+                  <pic:spPr bwMode="auto">
+                    <a:xfrm>
+                      <a:off x="0" y="0"/>
+                      <a:ext cx="4920405" cy="2564929"/>
+                    </a:xfrm>
+                    <a:prstGeom prst="rect">
+                      <a:avLst/>
+                    </a:prstGeom>
+                    <a:noFill/>
+                    <a:ln>
+                      <a:noFill/>
+                    </a:ln>
+                  </pic:spPr>
+                </pic:pic>
+              </a:graphicData>
+            </a:graphic>
+          </wp:inline>
+        </w:drawing>
+      </w:r>
+    </w:p>
+    <w:p>
+      <w:pPr>
+        <w:pStyle w:val="Prrafodelista"/>
+      </w:pPr>
+      <w:r>
         <w:t xml:space="preserve">--------------------------------------------- </w:t>
       </w:r>
       <w:r>
-        <w:rPr>
-          <w:lang w:val="es-AR"/>
-        </w:rPr>
-        <w:t>3er</w:t>
-      </w:r>
-      <w:r>
-        <w:rPr>
-          <w:lang w:val="es-AR"/>
-        </w:rPr>
+        <w:t>4to</w:t>
+      </w:r>
+      <w:r>
         <w:t xml:space="preserve"> Commit ---------------------------------------------------</w:t>
       </w:r>
     </w:p>
     <w:p>
       <w:pPr>
-        <w:rPr>
-          <w:lang w:val="es-AR"/>
+        <w:pStyle w:val="Prrafodelista"/>
+        <w:numPr>
+          <w:ilvl w:val="0"/>
+          <w:numId w:val="4"/>
+        </w:numPr>
+        <w:ind w:left="270" w:hanging="180"/>
+        <w:rPr>
+          <w:lang w:val="es-ES"/>
+        </w:rPr>
+      </w:pPr>
+      <w:r>
+        <w:rPr>
+          <w:lang w:val="es-AR"/>
+        </w:rPr>
+        <w:lastRenderedPageBreak/>
+        <w:t>Pr</w:t>
+      </w:r>
+      <w:r>
+        <w:rPr>
+          <w:lang w:val="es-AR"/>
+        </w:rPr>
+        <w:t>imero</w:t>
+      </w:r>
+      <w:r>
+        <w:rPr>
+          <w:lang w:val="es-ES"/>
+        </w:rPr>
+        <w:t xml:space="preserve"> </w:t>
+      </w:r>
+    </w:p>
+    <w:p>
+      <w:pPr>
+        <w:ind w:left="360"/>
+        <w:rPr>
+          <w:lang w:val="es-ES"/>
         </w:rPr>
       </w:pPr>
     </w:p>
@@ -800,6 +1285,92 @@
 <file path=word/numbering.xml><?xml version="1.0" encoding="utf-8"?>
 <w:numbering xmlns:wpc="http://schemas.microsoft.com/office/word/2010/wordprocessingCanvas" xmlns:cx="http://schemas.microsoft.com/office/drawing/2014/chartex" xmlns:cx1="http://schemas.microsoft.com/office/drawing/2015/9/8/chartex" xmlns:cx2="http://schemas.microsoft.com/office/drawing/2015/10/21/chartex" xmlns:cx3="http://schemas.microsoft.com/office/drawing/2016/5/9/chartex" xmlns:cx4="http://schemas.microsoft.com/office/drawing/2016/5/10/chartex" xmlns:cx5="http://schemas.microsoft.com/office/drawing/2016/5/11/chartex" xmlns:cx6="http://schemas.microsoft.com/office/drawing/2016/5/12/chartex" xmlns:cx7="http://schemas.microsoft.com/office/drawing/2016/5/13/chartex" xmlns:cx8="http://schemas.microsoft.com/office/drawing/2016/5/14/chartex" xmlns:mc="http://schemas.openxmlformats.org/markup-compatibility/2006" xmlns:aink="http://schemas.microsoft.com/office/drawing/2016/ink" xmlns:am3d="http://schemas.microsoft.com/office/drawing/2017/model3d" xmlns:o="urn:schemas-microsoft-com:office:office" xmlns:r="http://schemas.openxmlformats.org/officeDocument/2006/relationships" xmlns:m="http://schemas.openxmlformats.org/officeDocument/2006/math" xmlns:v="urn:schemas-microsoft-com:vml" xmlns:wp14="http://schemas.microsoft.com/office/word/2010/wordprocessingDrawing" xmlns:wp="http://schemas.openxmlformats.org/drawingml/2006/wordprocessingDrawing" xmlns:w10="urn:schemas-microsoft-com:office:word" xmlns:w="http://schemas.openxmlformats.org/wordprocessingml/2006/main" xmlns:w14="http://schemas.microsoft.com/office/word/2010/wordml" xmlns:w15="http://schemas.microsoft.com/office/word/2012/wordml" xmlns:w16cex="http://schemas.microsoft.com/office/word/2018/wordml/cex" xmlns:w16cid="http://schemas.microsoft.com/office/word/2016/wordml/cid" xmlns:w16="http://schemas.microsoft.com/office/word/2018/wordml" xmlns:w16se="http://schemas.microsoft.com/office/word/2015/wordml/symex" xmlns:wpg="http://schemas.microsoft.com/office/word/2010/wordprocessingGroup" xmlns:wpi="http://schemas.microsoft.com/office/word/2010/wordprocessingInk" xmlns:wne="http://schemas.microsoft.com/office/word/2006/wordml" xmlns:wps="http://schemas.microsoft.com/office/word/2010/wordprocessingShape" mc:Ignorable="w14 w15 w16se w16cid w16 w16cex wp14">
   <w:abstractNum w:abstractNumId="0" w15:restartNumberingAfterBreak="0">
+    <w:nsid w:val="179F5DFD"/>
+    <w:multiLevelType w:val="hybridMultilevel"/>
+    <w:tmpl w:val="1996FDC4"/>
+    <w:lvl w:ilvl="0" w:tplc="0409000F">
+      <w:start w:val="1"/>
+      <w:numFmt w:val="decimal"/>
+      <w:lvlText w:val="%1."/>
+      <w:lvlJc w:val="left"/>
+      <w:pPr>
+        <w:ind w:left="720" w:hanging="360"/>
+      </w:pPr>
+    </w:lvl>
+    <w:lvl w:ilvl="1" w:tplc="04090019" w:tentative="1">
+      <w:start w:val="1"/>
+      <w:numFmt w:val="lowerLetter"/>
+      <w:lvlText w:val="%2."/>
+      <w:lvlJc w:val="left"/>
+      <w:pPr>
+        <w:ind w:left="1440" w:hanging="360"/>
+      </w:pPr>
+    </w:lvl>
+    <w:lvl w:ilvl="2" w:tplc="0409001B" w:tentative="1">
+      <w:start w:val="1"/>
+      <w:numFmt w:val="lowerRoman"/>
+      <w:lvlText w:val="%3."/>
+      <w:lvlJc w:val="right"/>
+      <w:pPr>
+        <w:ind w:left="2160" w:hanging="180"/>
+      </w:pPr>
+    </w:lvl>
+    <w:lvl w:ilvl="3" w:tplc="0409000F" w:tentative="1">
+      <w:start w:val="1"/>
+      <w:numFmt w:val="decimal"/>
+      <w:lvlText w:val="%4."/>
+      <w:lvlJc w:val="left"/>
+      <w:pPr>
+        <w:ind w:left="2880" w:hanging="360"/>
+      </w:pPr>
+    </w:lvl>
+    <w:lvl w:ilvl="4" w:tplc="04090019" w:tentative="1">
+      <w:start w:val="1"/>
+      <w:numFmt w:val="lowerLetter"/>
+      <w:lvlText w:val="%5."/>
+      <w:lvlJc w:val="left"/>
+      <w:pPr>
+        <w:ind w:left="3600" w:hanging="360"/>
+      </w:pPr>
+    </w:lvl>
+    <w:lvl w:ilvl="5" w:tplc="0409001B" w:tentative="1">
+      <w:start w:val="1"/>
+      <w:numFmt w:val="lowerRoman"/>
+      <w:lvlText w:val="%6."/>
+      <w:lvlJc w:val="right"/>
+      <w:pPr>
+        <w:ind w:left="4320" w:hanging="180"/>
+      </w:pPr>
+    </w:lvl>
+    <w:lvl w:ilvl="6" w:tplc="0409000F" w:tentative="1">
+      <w:start w:val="1"/>
+      <w:numFmt w:val="decimal"/>
+      <w:lvlText w:val="%7."/>
+      <w:lvlJc w:val="left"/>
+      <w:pPr>
+        <w:ind w:left="5040" w:hanging="360"/>
+      </w:pPr>
+    </w:lvl>
+    <w:lvl w:ilvl="7" w:tplc="04090019" w:tentative="1">
+      <w:start w:val="1"/>
+      <w:numFmt w:val="lowerLetter"/>
+      <w:lvlText w:val="%8."/>
+      <w:lvlJc w:val="left"/>
+      <w:pPr>
+        <w:ind w:left="5760" w:hanging="360"/>
+      </w:pPr>
+    </w:lvl>
+    <w:lvl w:ilvl="8" w:tplc="0409001B" w:tentative="1">
+      <w:start w:val="1"/>
+      <w:numFmt w:val="lowerRoman"/>
+      <w:lvlText w:val="%9."/>
+      <w:lvlJc w:val="right"/>
+      <w:pPr>
+        <w:ind w:left="6480" w:hanging="180"/>
+      </w:pPr>
+    </w:lvl>
+  </w:abstractNum>
+  <w:abstractNum w:abstractNumId="1" w15:restartNumberingAfterBreak="0">
     <w:nsid w:val="21352F87"/>
     <w:multiLevelType w:val="hybridMultilevel"/>
     <w:tmpl w:val="1996FDC4"/>
@@ -885,7 +1456,93 @@
       </w:pPr>
     </w:lvl>
   </w:abstractNum>
-  <w:abstractNum w:abstractNumId="1" w15:restartNumberingAfterBreak="0">
+  <w:abstractNum w:abstractNumId="2" w15:restartNumberingAfterBreak="0">
+    <w:nsid w:val="2CF3241D"/>
+    <w:multiLevelType w:val="hybridMultilevel"/>
+    <w:tmpl w:val="2EB6520E"/>
+    <w:lvl w:ilvl="0" w:tplc="0409000F">
+      <w:start w:val="1"/>
+      <w:numFmt w:val="decimal"/>
+      <w:lvlText w:val="%1."/>
+      <w:lvlJc w:val="left"/>
+      <w:pPr>
+        <w:ind w:left="1080" w:hanging="360"/>
+      </w:pPr>
+    </w:lvl>
+    <w:lvl w:ilvl="1" w:tplc="04090019" w:tentative="1">
+      <w:start w:val="1"/>
+      <w:numFmt w:val="lowerLetter"/>
+      <w:lvlText w:val="%2."/>
+      <w:lvlJc w:val="left"/>
+      <w:pPr>
+        <w:ind w:left="1800" w:hanging="360"/>
+      </w:pPr>
+    </w:lvl>
+    <w:lvl w:ilvl="2" w:tplc="0409001B" w:tentative="1">
+      <w:start w:val="1"/>
+      <w:numFmt w:val="lowerRoman"/>
+      <w:lvlText w:val="%3."/>
+      <w:lvlJc w:val="right"/>
+      <w:pPr>
+        <w:ind w:left="2520" w:hanging="180"/>
+      </w:pPr>
+    </w:lvl>
+    <w:lvl w:ilvl="3" w:tplc="0409000F" w:tentative="1">
+      <w:start w:val="1"/>
+      <w:numFmt w:val="decimal"/>
+      <w:lvlText w:val="%4."/>
+      <w:lvlJc w:val="left"/>
+      <w:pPr>
+        <w:ind w:left="3240" w:hanging="360"/>
+      </w:pPr>
+    </w:lvl>
+    <w:lvl w:ilvl="4" w:tplc="04090019" w:tentative="1">
+      <w:start w:val="1"/>
+      <w:numFmt w:val="lowerLetter"/>
+      <w:lvlText w:val="%5."/>
+      <w:lvlJc w:val="left"/>
+      <w:pPr>
+        <w:ind w:left="3960" w:hanging="360"/>
+      </w:pPr>
+    </w:lvl>
+    <w:lvl w:ilvl="5" w:tplc="0409001B" w:tentative="1">
+      <w:start w:val="1"/>
+      <w:numFmt w:val="lowerRoman"/>
+      <w:lvlText w:val="%6."/>
+      <w:lvlJc w:val="right"/>
+      <w:pPr>
+        <w:ind w:left="4680" w:hanging="180"/>
+      </w:pPr>
+    </w:lvl>
+    <w:lvl w:ilvl="6" w:tplc="0409000F" w:tentative="1">
+      <w:start w:val="1"/>
+      <w:numFmt w:val="decimal"/>
+      <w:lvlText w:val="%7."/>
+      <w:lvlJc w:val="left"/>
+      <w:pPr>
+        <w:ind w:left="5400" w:hanging="360"/>
+      </w:pPr>
+    </w:lvl>
+    <w:lvl w:ilvl="7" w:tplc="04090019" w:tentative="1">
+      <w:start w:val="1"/>
+      <w:numFmt w:val="lowerLetter"/>
+      <w:lvlText w:val="%8."/>
+      <w:lvlJc w:val="left"/>
+      <w:pPr>
+        <w:ind w:left="6120" w:hanging="360"/>
+      </w:pPr>
+    </w:lvl>
+    <w:lvl w:ilvl="8" w:tplc="0409001B" w:tentative="1">
+      <w:start w:val="1"/>
+      <w:numFmt w:val="lowerRoman"/>
+      <w:lvlText w:val="%9."/>
+      <w:lvlJc w:val="right"/>
+      <w:pPr>
+        <w:ind w:left="6840" w:hanging="180"/>
+      </w:pPr>
+    </w:lvl>
+  </w:abstractNum>
+  <w:abstractNum w:abstractNumId="3" w15:restartNumberingAfterBreak="0">
     <w:nsid w:val="7739194E"/>
     <w:multiLevelType w:val="hybridMultilevel"/>
     <w:tmpl w:val="1996FDC4"/>
@@ -972,10 +1629,16 @@
     </w:lvl>
   </w:abstractNum>
   <w:num w:numId="1">
+    <w:abstractNumId w:val="3"/>
+  </w:num>
+  <w:num w:numId="2">
     <w:abstractNumId w:val="1"/>
   </w:num>
-  <w:num w:numId="2">
+  <w:num w:numId="3">
     <w:abstractNumId w:val="0"/>
+  </w:num>
+  <w:num w:numId="4">
+    <w:abstractNumId w:val="2"/>
   </w:num>
 </w:numbering>
 </file>
@@ -1452,6 +2115,29 @@
       <w:contextualSpacing/>
     </w:pPr>
   </w:style>
+  <w:style w:type="character" w:styleId="Hipervnculo">
+    <w:name w:val="Hyperlink"/>
+    <w:basedOn w:val="Fuentedeprrafopredeter"/>
+    <w:uiPriority w:val="99"/>
+    <w:unhideWhenUsed/>
+    <w:rsid w:val="00D873BF"/>
+    <w:rPr>
+      <w:color w:val="0563C1" w:themeColor="hyperlink"/>
+      <w:u w:val="single"/>
+    </w:rPr>
+  </w:style>
+  <w:style w:type="character" w:styleId="Mencinsinresolver">
+    <w:name w:val="Unresolved Mention"/>
+    <w:basedOn w:val="Fuentedeprrafopredeter"/>
+    <w:uiPriority w:val="99"/>
+    <w:semiHidden/>
+    <w:unhideWhenUsed/>
+    <w:rsid w:val="00D873BF"/>
+    <w:rPr>
+      <w:color w:val="605E5C"/>
+      <w:shd w:val="clear" w:color="auto" w:fill="E1DFDD"/>
+    </w:rPr>
+  </w:style>
 </w:styles>
 </file>
 

</xml_diff>

<commit_message>
“BROKEN NPC” - COMMIT 4 +  Version final arte NPC Common (Alejandra) +  Animaciones NPC Common: CRY, PANIC, EXPLAIN, DEFEAT, VICTORY +  Orientaciòn de NPC ante entrada en AREA +  Animación ante manejo de estado (set_status_animation(status)) +  Comportamiento al finalizar la animación +  Cola de efecto para iconos de estado +  Versión final arte PLAYER Common (Alejandra) +  Nombre de Jugador Export
</commit_message>
<xml_diff>
--- a/DevGameLog.docx
+++ b/DevGameLog.docx
@@ -297,21 +297,7 @@
         <w:rPr>
           <w:lang w:val="es-AR"/>
         </w:rPr>
-        <w:t xml:space="preserve">Configuración de capas de colisión (NPC: </w:t>
-      </w:r>
-      <w:proofErr w:type="gramStart"/>
-      <w:r>
-        <w:rPr>
-          <w:lang w:val="es-AR"/>
-        </w:rPr>
-        <w:t>L:NPC</w:t>
-      </w:r>
-      <w:proofErr w:type="gramEnd"/>
-      <w:r>
-        <w:rPr>
-          <w:lang w:val="es-AR"/>
-        </w:rPr>
-        <w:t>/M:PLAYER , PLAYER: L:PLAYER/M:NPC</w:t>
+        <w:t>Configuración de capas de colisión (NPC: L:NPC/M:PLAYER , PLAYER: L:PLAYER/M:NPC</w:t>
       </w:r>
       <w:r>
         <w:rPr>
@@ -336,293 +322,193 @@
         <w:rPr>
           <w:lang w:val="es-AR"/>
         </w:rPr>
-        <w:t xml:space="preserve">Definición de grupos </w:t>
-      </w:r>
-      <w:proofErr w:type="spellStart"/>
+        <w:t>Definición de grupos player (QUESTS, REWARDS)</w:t>
+      </w:r>
+    </w:p>
+    <w:p>
+      <w:pPr>
+        <w:pStyle w:val="Prrafodelista"/>
+        <w:rPr>
+          <w:lang w:val="es-AR"/>
+        </w:rPr>
+      </w:pPr>
+      <w:r>
+        <w:rPr>
+          <w:lang w:val="es-AR"/>
+        </w:rPr>
+        <w:t>--------------------------------------------- 1er Commit ---------------------------------------------------</w:t>
+      </w:r>
+    </w:p>
+    <w:p>
+      <w:pPr>
+        <w:pStyle w:val="Prrafodelista"/>
+        <w:numPr>
+          <w:ilvl w:val="0"/>
+          <w:numId w:val="1"/>
+        </w:numPr>
+        <w:rPr>
+          <w:lang w:val="es-AR"/>
+        </w:rPr>
+      </w:pPr>
+      <w:r>
+        <w:rPr>
+          <w:lang w:val="es-AR"/>
+        </w:rPr>
+        <w:t>Comportamiento de respuesta. Areas NPC -&gt; body_entered</w:t>
+      </w:r>
+    </w:p>
+    <w:p>
+      <w:pPr>
+        <w:pStyle w:val="Prrafodelista"/>
+        <w:numPr>
+          <w:ilvl w:val="0"/>
+          <w:numId w:val="1"/>
+        </w:numPr>
+        <w:rPr>
+          <w:lang w:val="es-AR"/>
+        </w:rPr>
+      </w:pPr>
+      <w:r>
+        <w:rPr>
+          <w:lang w:val="es-AR"/>
+        </w:rPr>
+        <w:t>Escena HUD</w:t>
+      </w:r>
+    </w:p>
+    <w:p>
+      <w:pPr>
+        <w:pStyle w:val="Prrafodelista"/>
+        <w:numPr>
+          <w:ilvl w:val="0"/>
+          <w:numId w:val="1"/>
+        </w:numPr>
+        <w:rPr>
+          <w:lang w:val="es-AR"/>
+        </w:rPr>
+      </w:pPr>
+      <w:r>
+        <w:rPr>
+          <w:lang w:val="es-AR"/>
+        </w:rPr>
+        <w:t>Botones de prueba</w:t>
+      </w:r>
+    </w:p>
+    <w:p>
+      <w:pPr>
+        <w:pStyle w:val="Prrafodelista"/>
+        <w:numPr>
+          <w:ilvl w:val="0"/>
+          <w:numId w:val="1"/>
+        </w:numPr>
+        <w:rPr>
+          <w:lang w:val="es-AR"/>
+        </w:rPr>
+      </w:pPr>
+      <w:r>
+        <w:rPr>
+          <w:lang w:val="es-AR"/>
+        </w:rPr>
+        <w:t>Script HUD Manager: Manejo de se</w:t>
+      </w:r>
+      <w:r>
+        <w:rPr>
+          <w:lang w:val="es-AR"/>
+        </w:rPr>
+        <w:t>ñales botones: pressed()</w:t>
+      </w:r>
+    </w:p>
+    <w:p>
+      <w:pPr>
+        <w:pStyle w:val="Prrafodelista"/>
+        <w:numPr>
+          <w:ilvl w:val="0"/>
+          <w:numId w:val="1"/>
+        </w:numPr>
+        <w:rPr>
+          <w:lang w:val="es-AR"/>
+        </w:rPr>
+      </w:pPr>
+      <w:r>
+        <w:rPr>
+          <w:lang w:val="es-AR"/>
+        </w:rPr>
+        <w:t xml:space="preserve">NPC Manager: Manejo de Señales </w:t>
+      </w:r>
+      <w:r>
+        <w:rPr>
+          <w:lang w:val="es-AR"/>
+        </w:rPr>
+        <w:t>give_quest</w:t>
+      </w:r>
+      <w:r>
+        <w:rPr>
+          <w:lang w:val="es-AR"/>
+        </w:rPr>
+        <w:t xml:space="preserve"> y </w:t>
+      </w:r>
+      <w:r>
+        <w:rPr>
+          <w:lang w:val="es-AR"/>
+        </w:rPr>
+        <w:t>give_reward</w:t>
+      </w:r>
+    </w:p>
+    <w:p>
+      <w:pPr>
+        <w:pStyle w:val="Prrafodelista"/>
+        <w:numPr>
+          <w:ilvl w:val="0"/>
+          <w:numId w:val="1"/>
+        </w:numPr>
+        <w:rPr>
+          <w:lang w:val="es-AR"/>
+        </w:rPr>
+      </w:pPr>
+      <w:r>
+        <w:rPr>
+          <w:lang w:val="es-AR"/>
+        </w:rPr>
+        <w:t xml:space="preserve">Cambio de orientación </w:t>
+      </w:r>
+      <w:r>
+        <w:rPr>
+          <w:lang w:val="es-AR"/>
+        </w:rPr>
+        <w:t>(</w:t>
+      </w:r>
       <w:r>
         <w:rPr>
           <w:lang w:val="es-AR"/>
         </w:rPr>
         <w:t>player</w:t>
       </w:r>
-      <w:proofErr w:type="spellEnd"/>
-      <w:r>
-        <w:rPr>
-          <w:lang w:val="es-AR"/>
-        </w:rPr>
-        <w:t xml:space="preserve"> (QUESTS, REWARDS)</w:t>
-      </w:r>
-    </w:p>
-    <w:p>
-      <w:pPr>
-        <w:pStyle w:val="Prrafodelista"/>
-        <w:rPr>
-          <w:lang w:val="es-AR"/>
-        </w:rPr>
-      </w:pPr>
-      <w:r>
-        <w:rPr>
-          <w:lang w:val="es-AR"/>
-        </w:rPr>
-        <w:t xml:space="preserve">--------------------------------------------- 1er </w:t>
-      </w:r>
-      <w:proofErr w:type="spellStart"/>
-      <w:r>
-        <w:rPr>
-          <w:lang w:val="es-AR"/>
-        </w:rPr>
-        <w:t>Commit</w:t>
-      </w:r>
-      <w:proofErr w:type="spellEnd"/>
-      <w:r>
-        <w:rPr>
-          <w:lang w:val="es-AR"/>
-        </w:rPr>
-        <w:t xml:space="preserve"> ---------------------------------------------------</w:t>
-      </w:r>
-    </w:p>
-    <w:p>
-      <w:pPr>
-        <w:pStyle w:val="Prrafodelista"/>
-        <w:numPr>
-          <w:ilvl w:val="0"/>
-          <w:numId w:val="1"/>
-        </w:numPr>
-        <w:rPr>
-          <w:lang w:val="es-AR"/>
-        </w:rPr>
-      </w:pPr>
-      <w:r>
-        <w:rPr>
-          <w:lang w:val="es-AR"/>
-        </w:rPr>
-        <w:t xml:space="preserve">Comportamiento de respuesta. </w:t>
-      </w:r>
-      <w:proofErr w:type="spellStart"/>
-      <w:r>
-        <w:rPr>
-          <w:lang w:val="es-AR"/>
-        </w:rPr>
-        <w:t>Areas</w:t>
-      </w:r>
-      <w:proofErr w:type="spellEnd"/>
-      <w:r>
-        <w:rPr>
-          <w:lang w:val="es-AR"/>
-        </w:rPr>
-        <w:t xml:space="preserve"> NPC -&gt; </w:t>
-      </w:r>
-      <w:proofErr w:type="spellStart"/>
-      <w:r>
-        <w:rPr>
-          <w:lang w:val="es-AR"/>
-        </w:rPr>
-        <w:t>body_entered</w:t>
-      </w:r>
-      <w:proofErr w:type="spellEnd"/>
-    </w:p>
-    <w:p>
-      <w:pPr>
-        <w:pStyle w:val="Prrafodelista"/>
-        <w:numPr>
-          <w:ilvl w:val="0"/>
-          <w:numId w:val="1"/>
-        </w:numPr>
-        <w:rPr>
-          <w:lang w:val="es-AR"/>
-        </w:rPr>
-      </w:pPr>
-      <w:r>
-        <w:rPr>
-          <w:lang w:val="es-AR"/>
-        </w:rPr>
-        <w:t>Escena HUD</w:t>
-      </w:r>
-    </w:p>
-    <w:p>
-      <w:pPr>
-        <w:pStyle w:val="Prrafodelista"/>
-        <w:numPr>
-          <w:ilvl w:val="0"/>
-          <w:numId w:val="1"/>
-        </w:numPr>
-        <w:rPr>
-          <w:lang w:val="es-AR"/>
-        </w:rPr>
-      </w:pPr>
-      <w:r>
-        <w:rPr>
-          <w:lang w:val="es-AR"/>
-        </w:rPr>
-        <w:t>Botones de prueba</w:t>
-      </w:r>
-    </w:p>
-    <w:p>
-      <w:pPr>
-        <w:pStyle w:val="Prrafodelista"/>
-        <w:numPr>
-          <w:ilvl w:val="0"/>
-          <w:numId w:val="1"/>
-        </w:numPr>
-        <w:rPr>
-          <w:lang w:val="es-AR"/>
-        </w:rPr>
-      </w:pPr>
-      <w:r>
-        <w:rPr>
-          <w:lang w:val="es-AR"/>
-        </w:rPr>
-        <w:t>Script HUD Manager: Manejo de se</w:t>
-      </w:r>
-      <w:r>
-        <w:rPr>
-          <w:lang w:val="es-AR"/>
-        </w:rPr>
-        <w:t xml:space="preserve">ñales botones: </w:t>
-      </w:r>
-      <w:proofErr w:type="spellStart"/>
-      <w:proofErr w:type="gramStart"/>
-      <w:r>
-        <w:rPr>
-          <w:lang w:val="es-AR"/>
-        </w:rPr>
-        <w:t>pressed</w:t>
-      </w:r>
-      <w:proofErr w:type="spellEnd"/>
-      <w:r>
-        <w:rPr>
-          <w:lang w:val="es-AR"/>
-        </w:rPr>
-        <w:t>(</w:t>
-      </w:r>
-      <w:proofErr w:type="gramEnd"/>
-      <w:r>
-        <w:rPr>
-          <w:lang w:val="es-AR"/>
-        </w:rPr>
-        <w:t>)</w:t>
-      </w:r>
-    </w:p>
-    <w:p>
-      <w:pPr>
-        <w:pStyle w:val="Prrafodelista"/>
-        <w:numPr>
-          <w:ilvl w:val="0"/>
-          <w:numId w:val="1"/>
-        </w:numPr>
-        <w:rPr>
-          <w:lang w:val="es-AR"/>
-        </w:rPr>
-      </w:pPr>
-      <w:r>
-        <w:rPr>
-          <w:lang w:val="es-AR"/>
-        </w:rPr>
-        <w:t xml:space="preserve">NPC Manager: Manejo de Señales </w:t>
-      </w:r>
-      <w:proofErr w:type="spellStart"/>
-      <w:r>
-        <w:rPr>
-          <w:lang w:val="es-AR"/>
-        </w:rPr>
-        <w:t>give_quest</w:t>
-      </w:r>
-      <w:proofErr w:type="spellEnd"/>
-      <w:r>
-        <w:rPr>
-          <w:lang w:val="es-AR"/>
-        </w:rPr>
-        <w:t xml:space="preserve"> y </w:t>
-      </w:r>
-      <w:proofErr w:type="spellStart"/>
-      <w:r>
-        <w:rPr>
-          <w:lang w:val="es-AR"/>
-        </w:rPr>
-        <w:t>give_reward</w:t>
-      </w:r>
-      <w:proofErr w:type="spellEnd"/>
-    </w:p>
-    <w:p>
-      <w:pPr>
-        <w:pStyle w:val="Prrafodelista"/>
-        <w:numPr>
-          <w:ilvl w:val="0"/>
-          <w:numId w:val="1"/>
-        </w:numPr>
-        <w:rPr>
-          <w:lang w:val="es-AR"/>
-        </w:rPr>
-      </w:pPr>
-      <w:r>
-        <w:rPr>
-          <w:lang w:val="es-AR"/>
-        </w:rPr>
-        <w:t xml:space="preserve">Cambio de orientación </w:t>
-      </w:r>
-      <w:r>
-        <w:rPr>
-          <w:lang w:val="es-AR"/>
-        </w:rPr>
-        <w:t>(</w:t>
-      </w:r>
-      <w:proofErr w:type="spellStart"/>
-      <w:r>
-        <w:rPr>
-          <w:lang w:val="es-AR"/>
-        </w:rPr>
-        <w:t>player</w:t>
-      </w:r>
-      <w:proofErr w:type="spellEnd"/>
-      <w:r>
-        <w:rPr>
-          <w:lang w:val="es-AR"/>
-        </w:rPr>
-        <w:t xml:space="preserve">) al presionar </w:t>
-      </w:r>
-      <w:proofErr w:type="spellStart"/>
-      <w:r>
-        <w:rPr>
-          <w:lang w:val="es-AR"/>
-        </w:rPr>
-        <w:t>boton</w:t>
-      </w:r>
-      <w:proofErr w:type="spellEnd"/>
-    </w:p>
-    <w:p>
-      <w:pPr>
-        <w:pStyle w:val="Prrafodelista"/>
-        <w:rPr>
-          <w:lang w:val="es-AR"/>
-        </w:rPr>
-      </w:pPr>
-    </w:p>
-    <w:p>
-      <w:pPr>
-        <w:pStyle w:val="Prrafodelista"/>
-        <w:rPr>
-          <w:lang w:val="es-AR"/>
-        </w:rPr>
-      </w:pPr>
-      <w:r>
-        <w:rPr>
-          <w:lang w:val="es-AR"/>
-        </w:rPr>
-        <w:t xml:space="preserve">--------------------------------------------- 2do </w:t>
-      </w:r>
-      <w:proofErr w:type="spellStart"/>
-      <w:r>
-        <w:rPr>
-          <w:lang w:val="es-AR"/>
-        </w:rPr>
-        <w:t>Commit</w:t>
-      </w:r>
-      <w:proofErr w:type="spellEnd"/>
-      <w:r>
-        <w:rPr>
-          <w:lang w:val="es-AR"/>
-        </w:rPr>
-        <w:t xml:space="preserve"> ---------------------------------------------------</w:t>
+      <w:r>
+        <w:rPr>
+          <w:lang w:val="es-AR"/>
+        </w:rPr>
+        <w:t>) al presionar boton</w:t>
+      </w:r>
+    </w:p>
+    <w:p>
+      <w:pPr>
+        <w:pStyle w:val="Prrafodelista"/>
+        <w:rPr>
+          <w:lang w:val="es-AR"/>
+        </w:rPr>
+      </w:pPr>
+    </w:p>
+    <w:p>
+      <w:pPr>
+        <w:pStyle w:val="Prrafodelista"/>
+        <w:rPr>
+          <w:lang w:val="es-AR"/>
+        </w:rPr>
+      </w:pPr>
+      <w:r>
+        <w:rPr>
+          <w:lang w:val="es-AR"/>
+        </w:rPr>
+        <w:t>--------------------------------------------- 2do Commit ---------------------------------------------------</w:t>
       </w:r>
     </w:p>
     <w:p>
@@ -656,19 +542,11 @@
         </w:rPr>
         <w:t xml:space="preserve">Creación de </w:t>
       </w:r>
-      <w:proofErr w:type="spellStart"/>
-      <w:r>
-        <w:rPr>
-          <w:lang w:val="es-AR"/>
-        </w:rPr>
-        <w:t>dataManager</w:t>
-      </w:r>
-      <w:proofErr w:type="spellEnd"/>
-      <w:r>
-        <w:rPr>
-          <w:lang w:val="es-AR"/>
-        </w:rPr>
-        <w:t>.</w:t>
+      <w:r>
+        <w:rPr>
+          <w:lang w:val="es-AR"/>
+        </w:rPr>
+        <w:t>dataManager.</w:t>
       </w:r>
     </w:p>
     <w:p>
@@ -682,53 +560,17 @@
           <w:lang w:val="es-AR"/>
         </w:rPr>
       </w:pPr>
-      <w:proofErr w:type="spellStart"/>
-      <w:r>
-        <w:rPr>
-          <w:lang w:val="es-AR"/>
-        </w:rPr>
-        <w:t>Simplificacion</w:t>
-      </w:r>
-      <w:proofErr w:type="spellEnd"/>
-      <w:r>
-        <w:rPr>
-          <w:lang w:val="es-AR"/>
-        </w:rPr>
-        <w:t xml:space="preserve"> de señal </w:t>
-      </w:r>
-      <w:proofErr w:type="gramStart"/>
-      <w:r>
-        <w:rPr>
-          <w:lang w:val="es-AR"/>
-        </w:rPr>
-        <w:t xml:space="preserve">orden </w:t>
-      </w:r>
-      <w:r>
-        <w:rPr>
-          <w:lang w:val="es-AR"/>
-        </w:rPr>
-        <w:t xml:space="preserve"> </w:t>
-      </w:r>
-      <w:proofErr w:type="spellStart"/>
-      <w:r>
-        <w:rPr>
-          <w:lang w:val="es-AR"/>
-        </w:rPr>
-        <w:t>orden</w:t>
-      </w:r>
-      <w:proofErr w:type="gramEnd"/>
-      <w:r>
-        <w:rPr>
-          <w:lang w:val="es-AR"/>
-        </w:rPr>
-        <w:t>_npc</w:t>
-      </w:r>
-      <w:proofErr w:type="spellEnd"/>
-      <w:r>
-        <w:rPr>
-          <w:lang w:val="es-AR"/>
-        </w:rPr>
-        <w:t>(status)</w:t>
+      <w:r>
+        <w:rPr>
+          <w:lang w:val="es-AR"/>
+        </w:rPr>
+        <w:t xml:space="preserve">Simplificacion de señal orden </w:t>
+      </w:r>
+      <w:r>
+        <w:rPr>
+          <w:lang w:val="es-AR"/>
+        </w:rPr>
+        <w:t xml:space="preserve"> orden_npc(status)</w:t>
       </w:r>
     </w:p>
     <w:p>
@@ -742,19 +584,11 @@
           <w:lang w:val="es-AR"/>
         </w:rPr>
       </w:pPr>
-      <w:proofErr w:type="spellStart"/>
-      <w:r>
-        <w:rPr>
-          <w:lang w:val="es-AR"/>
-        </w:rPr>
-        <w:t>Enumeracion</w:t>
-      </w:r>
-      <w:proofErr w:type="spellEnd"/>
-      <w:r>
-        <w:rPr>
-          <w:lang w:val="es-AR"/>
-        </w:rPr>
-        <w:t xml:space="preserve"> de status y dirección</w:t>
+      <w:r>
+        <w:rPr>
+          <w:lang w:val="es-AR"/>
+        </w:rPr>
+        <w:t>Enumeracion de status y dirección</w:t>
       </w:r>
     </w:p>
     <w:p>
@@ -773,6 +607,12 @@
           <w:lang w:val="es-AR"/>
         </w:rPr>
         <w:t>Iconos de estado</w:t>
+      </w:r>
+      <w:r>
+        <w:rPr>
+          <w:lang w:val="es-AR"/>
+        </w:rPr>
+        <w:t xml:space="preserve"> (Alejandra)</w:t>
       </w:r>
     </w:p>
     <w:p>
@@ -841,6 +681,12 @@
         </w:rPr>
         <w:t>Arte de Jugador – Versión 1</w:t>
       </w:r>
+      <w:r>
+        <w:rPr>
+          <w:lang w:val="es-AR"/>
+        </w:rPr>
+        <w:t xml:space="preserve"> (Alejandra)</w:t>
+      </w:r>
     </w:p>
     <w:p>
       <w:pPr>
@@ -974,6 +820,12 @@
         </w:rPr>
         <w:t>Iconos de notificación</w:t>
       </w:r>
+      <w:r>
+        <w:rPr>
+          <w:lang w:val="es-AR"/>
+        </w:rPr>
+        <w:t xml:space="preserve"> (Alejandra)</w:t>
+      </w:r>
     </w:p>
     <w:p>
       <w:pPr>
@@ -992,28 +844,24 @@
         </w:rPr>
         <w:t xml:space="preserve">Señal de notificación </w:t>
       </w:r>
-      <w:proofErr w:type="spellStart"/>
       <w:r>
         <w:rPr>
           <w:lang w:val="es-AR"/>
         </w:rPr>
         <w:t>add_notification</w:t>
       </w:r>
-      <w:proofErr w:type="spellEnd"/>
       <w:r>
         <w:rPr>
           <w:lang w:val="es-AR"/>
         </w:rPr>
         <w:t xml:space="preserve">, </w:t>
       </w:r>
-      <w:proofErr w:type="spellStart"/>
       <w:r>
         <w:rPr>
           <w:lang w:val="es-AR"/>
         </w:rPr>
         <w:t>delete_notification</w:t>
       </w:r>
-      <w:proofErr w:type="spellEnd"/>
     </w:p>
     <w:p>
       <w:pPr>
@@ -1044,33 +892,47 @@
           <w:lang w:val="es-ES"/>
         </w:rPr>
       </w:pPr>
-      <w:proofErr w:type="spellStart"/>
       <w:r>
         <w:rPr>
           <w:lang w:val="es-ES"/>
         </w:rPr>
-        <w:t>Fix</w:t>
-      </w:r>
-      <w:proofErr w:type="spellEnd"/>
-      <w:r>
+        <w:t>Fix. FIFO request comportamiento</w:t>
+      </w:r>
+    </w:p>
+    <w:p>
+      <w:pPr>
+        <w:pStyle w:val="Prrafodelista"/>
+        <w:numPr>
+          <w:ilvl w:val="0"/>
+          <w:numId w:val="3"/>
+        </w:numPr>
         <w:rPr>
           <w:lang w:val="es-ES"/>
         </w:rPr>
-        <w:t xml:space="preserve">. FIFO </w:t>
-      </w:r>
-      <w:proofErr w:type="spellStart"/>
+      </w:pPr>
       <w:r>
         <w:rPr>
           <w:lang w:val="es-ES"/>
         </w:rPr>
-        <w:t>request</w:t>
-      </w:r>
-      <w:proofErr w:type="spellEnd"/>
-      <w:r>
+        <w:t>Remover texto fix. Ajustar texto videojuego</w:t>
+      </w:r>
+    </w:p>
+    <w:p>
+      <w:pPr>
+        <w:pStyle w:val="Prrafodelista"/>
+        <w:numPr>
+          <w:ilvl w:val="0"/>
+          <w:numId w:val="3"/>
+        </w:numPr>
         <w:rPr>
           <w:lang w:val="es-ES"/>
         </w:rPr>
-        <w:t xml:space="preserve"> comportamiento</w:t>
+      </w:pPr>
+      <w:r>
+        <w:rPr>
+          <w:lang w:val="es-ES"/>
+        </w:rPr>
+        <w:t>Animador de efectos</w:t>
       </w:r>
     </w:p>
     <w:p>
@@ -1088,74 +950,20 @@
         <w:rPr>
           <w:lang w:val="es-ES"/>
         </w:rPr>
-        <w:t xml:space="preserve">Remover texto </w:t>
-      </w:r>
-      <w:proofErr w:type="spellStart"/>
+        <w:t>Fix Orden icons</w:t>
+      </w:r>
       <w:r>
         <w:rPr>
           <w:lang w:val="es-ES"/>
         </w:rPr>
-        <w:t>fix</w:t>
-      </w:r>
-      <w:proofErr w:type="spellEnd"/>
-      <w:r>
-        <w:rPr>
-          <w:lang w:val="es-ES"/>
-        </w:rPr>
-        <w:t>. Ajustar texto videojuego</w:t>
-      </w:r>
-    </w:p>
-    <w:p>
-      <w:pPr>
-        <w:pStyle w:val="Prrafodelista"/>
-        <w:numPr>
-          <w:ilvl w:val="0"/>
-          <w:numId w:val="3"/>
-        </w:numPr>
-        <w:rPr>
-          <w:lang w:val="es-ES"/>
-        </w:rPr>
-      </w:pPr>
-      <w:r>
-        <w:rPr>
-          <w:lang w:val="es-ES"/>
-        </w:rPr>
-        <w:t>Animador de efectos</w:t>
-      </w:r>
-    </w:p>
-    <w:p>
-      <w:pPr>
-        <w:pStyle w:val="Prrafodelista"/>
-        <w:numPr>
-          <w:ilvl w:val="0"/>
-          <w:numId w:val="3"/>
-        </w:numPr>
-        <w:rPr>
-          <w:lang w:val="es-ES"/>
-        </w:rPr>
-      </w:pPr>
-      <w:proofErr w:type="spellStart"/>
-      <w:r>
-        <w:rPr>
-          <w:lang w:val="es-ES"/>
-        </w:rPr>
-        <w:t>Fix</w:t>
-      </w:r>
-      <w:proofErr w:type="spellEnd"/>
-      <w:r>
-        <w:rPr>
-          <w:lang w:val="es-ES"/>
-        </w:rPr>
-        <w:t xml:space="preserve"> Orden </w:t>
-      </w:r>
-      <w:proofErr w:type="spellStart"/>
-      <w:r>
-        <w:rPr>
-          <w:lang w:val="es-ES"/>
-        </w:rPr>
-        <w:t>icons</w:t>
-      </w:r>
-      <w:proofErr w:type="spellEnd"/>
+        <w:t xml:space="preserve"> </w:t>
+      </w:r>
+      <w:r>
+        <w:rPr>
+          <w:lang w:val="es-AR"/>
+        </w:rPr>
+        <w:t>(Alejandra)</w:t>
+      </w:r>
     </w:p>
     <w:p>
       <w:pPr>
@@ -1239,7 +1047,7 @@
           <w:ilvl w:val="0"/>
           <w:numId w:val="4"/>
         </w:numPr>
-        <w:ind w:left="270" w:hanging="180"/>
+        <w:ind w:left="360" w:hanging="180"/>
         <w:rPr>
           <w:lang w:val="es-ES"/>
         </w:rPr>
@@ -1249,26 +1057,250 @@
           <w:lang w:val="es-AR"/>
         </w:rPr>
         <w:lastRenderedPageBreak/>
-        <w:t>Pr</w:t>
-      </w:r>
-      <w:r>
-        <w:rPr>
-          <w:lang w:val="es-AR"/>
-        </w:rPr>
-        <w:t>imero</w:t>
-      </w:r>
-      <w:r>
+        <w:t>Versión final arte NPC Common (Alejandra)</w:t>
+      </w:r>
+    </w:p>
+    <w:p>
+      <w:pPr>
+        <w:pStyle w:val="Prrafodelista"/>
+        <w:numPr>
+          <w:ilvl w:val="0"/>
+          <w:numId w:val="4"/>
+        </w:numPr>
+        <w:ind w:left="360" w:hanging="180"/>
+      </w:pPr>
+      <w:r>
+        <w:t>Animaciones NPC Common: CRY, PANIC, EXPLAIN, DEFEAT, VICTORY</w:t>
+      </w:r>
+    </w:p>
+    <w:p>
+      <w:pPr>
+        <w:pStyle w:val="Prrafodelista"/>
+        <w:numPr>
+          <w:ilvl w:val="0"/>
+          <w:numId w:val="4"/>
+        </w:numPr>
+        <w:ind w:left="360" w:hanging="180"/>
+        <w:rPr>
+          <w:lang w:val="es-AR"/>
+        </w:rPr>
+      </w:pPr>
+      <w:r>
+        <w:rPr>
+          <w:lang w:val="es-AR"/>
+        </w:rPr>
+        <w:t xml:space="preserve">Orientación de </w:t>
+      </w:r>
+      <w:r>
+        <w:rPr>
+          <w:lang w:val="es-AR"/>
+        </w:rPr>
+        <w:t xml:space="preserve">NPC ante </w:t>
+      </w:r>
+      <w:r>
+        <w:rPr>
+          <w:lang w:val="es-AR"/>
+        </w:rPr>
+        <w:t>entrada en AREA</w:t>
+      </w:r>
+    </w:p>
+    <w:p>
+      <w:pPr>
+        <w:pStyle w:val="Prrafodelista"/>
+        <w:numPr>
+          <w:ilvl w:val="0"/>
+          <w:numId w:val="4"/>
+        </w:numPr>
+        <w:ind w:left="360" w:hanging="180"/>
+        <w:rPr>
+          <w:lang w:val="es-AR"/>
+        </w:rPr>
+      </w:pPr>
+      <w:r>
+        <w:rPr>
+          <w:lang w:val="es-AR"/>
+        </w:rPr>
+        <w:t>A</w:t>
+      </w:r>
+      <w:r>
+        <w:rPr>
+          <w:lang w:val="es-AR"/>
+        </w:rPr>
+        <w:t xml:space="preserve">nimación ante manejo de estado </w:t>
+      </w:r>
+      <w:r>
+        <w:rPr>
+          <w:lang w:val="es-AR"/>
+        </w:rPr>
+        <w:t>(</w:t>
+      </w:r>
+      <w:r>
+        <w:rPr>
+          <w:lang w:val="es-AR"/>
+        </w:rPr>
+        <w:t>set_status_animation(status)</w:t>
+      </w:r>
+      <w:r>
+        <w:rPr>
+          <w:lang w:val="es-AR"/>
+        </w:rPr>
+        <w:t>)</w:t>
+      </w:r>
+    </w:p>
+    <w:p>
+      <w:pPr>
+        <w:pStyle w:val="Prrafodelista"/>
+        <w:numPr>
+          <w:ilvl w:val="0"/>
+          <w:numId w:val="4"/>
+        </w:numPr>
+        <w:ind w:left="360" w:hanging="180"/>
+      </w:pPr>
+      <w:r>
+        <w:t>Comportamiento al finalizar la animaciòn</w:t>
+      </w:r>
+    </w:p>
+    <w:p>
+      <w:pPr>
+        <w:pStyle w:val="Prrafodelista"/>
+        <w:numPr>
+          <w:ilvl w:val="0"/>
+          <w:numId w:val="4"/>
+        </w:numPr>
+        <w:ind w:left="360" w:hanging="180"/>
+        <w:rPr>
+          <w:lang w:val="es-AR"/>
+        </w:rPr>
+      </w:pPr>
+      <w:r>
+        <w:rPr>
+          <w:lang w:val="es-AR"/>
+        </w:rPr>
+        <w:t>Cola de efecto para iconos d</w:t>
+      </w:r>
+      <w:r>
+        <w:rPr>
+          <w:lang w:val="es-AR"/>
+        </w:rPr>
+        <w:t>e estado</w:t>
+      </w:r>
+    </w:p>
+    <w:p>
+      <w:pPr>
+        <w:pStyle w:val="Prrafodelista"/>
+        <w:numPr>
+          <w:ilvl w:val="0"/>
+          <w:numId w:val="4"/>
+        </w:numPr>
+        <w:ind w:left="360" w:hanging="180"/>
         <w:rPr>
           <w:lang w:val="es-ES"/>
         </w:rPr>
-        <w:t xml:space="preserve"> </w:t>
-      </w:r>
-    </w:p>
-    <w:p>
-      <w:pPr>
+      </w:pPr>
+      <w:r>
+        <w:rPr>
+          <w:lang w:val="es-AR"/>
+        </w:rPr>
+        <w:t xml:space="preserve">Versión final arte </w:t>
+      </w:r>
+      <w:r>
+        <w:rPr>
+          <w:lang w:val="es-AR"/>
+        </w:rPr>
+        <w:t>PLAYER</w:t>
+      </w:r>
+      <w:r>
+        <w:rPr>
+          <w:lang w:val="es-AR"/>
+        </w:rPr>
+        <w:t xml:space="preserve"> Common (Alejandra)</w:t>
+      </w:r>
+    </w:p>
+    <w:p>
+      <w:pPr>
+        <w:pStyle w:val="Prrafodelista"/>
+        <w:numPr>
+          <w:ilvl w:val="0"/>
+          <w:numId w:val="4"/>
+        </w:numPr>
+        <w:ind w:left="360" w:hanging="180"/>
+        <w:rPr>
+          <w:lang w:val="es-AR"/>
+        </w:rPr>
+      </w:pPr>
+      <w:r>
+        <w:rPr>
+          <w:lang w:val="es-ES"/>
+        </w:rPr>
+        <w:t>Nombre de Jugador Export</w:t>
+      </w:r>
+    </w:p>
+    <w:p>
+      <w:pPr>
+        <w:pStyle w:val="Prrafodelista"/>
         <w:ind w:left="360"/>
         <w:rPr>
-          <w:lang w:val="es-ES"/>
+          <w:lang w:val="es-AR"/>
+        </w:rPr>
+      </w:pPr>
+      <w:r>
+        <w:rPr>
+          <w:noProof/>
+        </w:rPr>
+        <w:drawing>
+          <wp:inline distT="0" distB="0" distL="0" distR="0" wp14:anchorId="57C77CA5" wp14:editId="451BCBAB">
+            <wp:extent cx="4695092" cy="2437539"/>
+            <wp:effectExtent l="0" t="0" r="0" b="1270"/>
+            <wp:docPr id="6" name="Imagen 6"/>
+            <wp:cNvGraphicFramePr>
+              <a:graphicFrameLocks xmlns:a="http://schemas.openxmlformats.org/drawingml/2006/main" noChangeAspect="1"/>
+            </wp:cNvGraphicFramePr>
+            <a:graphic xmlns:a="http://schemas.openxmlformats.org/drawingml/2006/main">
+              <a:graphicData uri="http://schemas.openxmlformats.org/drawingml/2006/picture">
+                <pic:pic xmlns:pic="http://schemas.openxmlformats.org/drawingml/2006/picture">
+                  <pic:nvPicPr>
+                    <pic:cNvPr id="1" name=""/>
+                    <pic:cNvPicPr/>
+                  </pic:nvPicPr>
+                  <pic:blipFill>
+                    <a:blip r:embed="rId11"/>
+                    <a:stretch>
+                      <a:fillRect/>
+                    </a:stretch>
+                  </pic:blipFill>
+                  <pic:spPr>
+                    <a:xfrm>
+                      <a:off x="0" y="0"/>
+                      <a:ext cx="4707055" cy="2443750"/>
+                    </a:xfrm>
+                    <a:prstGeom prst="rect">
+                      <a:avLst/>
+                    </a:prstGeom>
+                  </pic:spPr>
+                </pic:pic>
+              </a:graphicData>
+            </a:graphic>
+          </wp:inline>
+        </w:drawing>
+      </w:r>
+    </w:p>
+    <w:p>
+      <w:r>
+        <w:t xml:space="preserve">--------------------------------------------- </w:t>
+      </w:r>
+      <w:r>
+        <w:t>5to</w:t>
+      </w:r>
+      <w:r>
+        <w:t xml:space="preserve"> Commit ---------------------------------------------------</w:t>
+      </w:r>
+    </w:p>
+    <w:p>
+      <w:pPr>
+        <w:pStyle w:val="Prrafodelista"/>
+        <w:ind w:left="360"/>
+        <w:rPr>
+          <w:lang w:val="es-AR"/>
         </w:rPr>
       </w:pPr>
     </w:p>

</xml_diff>

<commit_message>
“BROKEN NPC” - COMMIT 5 + Versión final arte NPC Common (Alejandra) + Escena Mago + Script levelManager + Condición de derrota + Condición de victoria + Animación BLINK_STATUS
</commit_message>
<xml_diff>
--- a/DevGameLog.docx
+++ b/DevGameLog.docx
@@ -297,7 +297,21 @@
         <w:rPr>
           <w:lang w:val="es-AR"/>
         </w:rPr>
-        <w:t>Configuración de capas de colisión (NPC: L:NPC/M:PLAYER , PLAYER: L:PLAYER/M:NPC</w:t>
+        <w:t xml:space="preserve">Configuración de capas de colisión (NPC: </w:t>
+      </w:r>
+      <w:proofErr w:type="gramStart"/>
+      <w:r>
+        <w:rPr>
+          <w:lang w:val="es-AR"/>
+        </w:rPr>
+        <w:t>L:NPC</w:t>
+      </w:r>
+      <w:proofErr w:type="gramEnd"/>
+      <w:r>
+        <w:rPr>
+          <w:lang w:val="es-AR"/>
+        </w:rPr>
+        <w:t>/M:PLAYER , PLAYER: L:PLAYER/M:NPC</w:t>
       </w:r>
       <w:r>
         <w:rPr>
@@ -322,21 +336,49 @@
         <w:rPr>
           <w:lang w:val="es-AR"/>
         </w:rPr>
-        <w:t>Definición de grupos player (QUESTS, REWARDS)</w:t>
-      </w:r>
-    </w:p>
-    <w:p>
-      <w:pPr>
-        <w:pStyle w:val="Prrafodelista"/>
-        <w:rPr>
-          <w:lang w:val="es-AR"/>
-        </w:rPr>
-      </w:pPr>
-      <w:r>
-        <w:rPr>
-          <w:lang w:val="es-AR"/>
-        </w:rPr>
-        <w:t>--------------------------------------------- 1er Commit ---------------------------------------------------</w:t>
+        <w:t xml:space="preserve">Definición de grupos </w:t>
+      </w:r>
+      <w:proofErr w:type="spellStart"/>
+      <w:r>
+        <w:rPr>
+          <w:lang w:val="es-AR"/>
+        </w:rPr>
+        <w:t>player</w:t>
+      </w:r>
+      <w:proofErr w:type="spellEnd"/>
+      <w:r>
+        <w:rPr>
+          <w:lang w:val="es-AR"/>
+        </w:rPr>
+        <w:t xml:space="preserve"> (QUESTS, REWARDS)</w:t>
+      </w:r>
+    </w:p>
+    <w:p>
+      <w:pPr>
+        <w:pStyle w:val="Prrafodelista"/>
+        <w:rPr>
+          <w:lang w:val="es-AR"/>
+        </w:rPr>
+      </w:pPr>
+      <w:r>
+        <w:rPr>
+          <w:lang w:val="es-AR"/>
+        </w:rPr>
+        <w:t xml:space="preserve">--------------------------------------------- 1er </w:t>
+      </w:r>
+      <w:proofErr w:type="spellStart"/>
+      <w:r>
+        <w:rPr>
+          <w:lang w:val="es-AR"/>
+        </w:rPr>
+        <w:t>Commit</w:t>
+      </w:r>
+      <w:proofErr w:type="spellEnd"/>
+      <w:r>
+        <w:rPr>
+          <w:lang w:val="es-AR"/>
+        </w:rPr>
+        <w:t xml:space="preserve"> ---------------------------------------------------</w:t>
       </w:r>
     </w:p>
     <w:p>
@@ -354,8 +396,30 @@
         <w:rPr>
           <w:lang w:val="es-AR"/>
         </w:rPr>
-        <w:t>Comportamiento de respuesta. Areas NPC -&gt; body_entered</w:t>
-      </w:r>
+        <w:t xml:space="preserve">Comportamiento de respuesta. </w:t>
+      </w:r>
+      <w:proofErr w:type="spellStart"/>
+      <w:r>
+        <w:rPr>
+          <w:lang w:val="es-AR"/>
+        </w:rPr>
+        <w:t>Areas</w:t>
+      </w:r>
+      <w:proofErr w:type="spellEnd"/>
+      <w:r>
+        <w:rPr>
+          <w:lang w:val="es-AR"/>
+        </w:rPr>
+        <w:t xml:space="preserve"> NPC -&gt; </w:t>
+      </w:r>
+      <w:proofErr w:type="spellStart"/>
+      <w:r>
+        <w:rPr>
+          <w:lang w:val="es-AR"/>
+        </w:rPr>
+        <w:t>body_entered</w:t>
+      </w:r>
+      <w:proofErr w:type="spellEnd"/>
     </w:p>
     <w:p>
       <w:pPr>
@@ -414,7 +478,29 @@
         <w:rPr>
           <w:lang w:val="es-AR"/>
         </w:rPr>
-        <w:t>ñales botones: pressed()</w:t>
+        <w:t xml:space="preserve">ñales botones: </w:t>
+      </w:r>
+      <w:proofErr w:type="spellStart"/>
+      <w:proofErr w:type="gramStart"/>
+      <w:r>
+        <w:rPr>
+          <w:lang w:val="es-AR"/>
+        </w:rPr>
+        <w:t>pressed</w:t>
+      </w:r>
+      <w:proofErr w:type="spellEnd"/>
+      <w:r>
+        <w:rPr>
+          <w:lang w:val="es-AR"/>
+        </w:rPr>
+        <w:t>(</w:t>
+      </w:r>
+      <w:proofErr w:type="gramEnd"/>
+      <w:r>
+        <w:rPr>
+          <w:lang w:val="es-AR"/>
+        </w:rPr>
+        <w:t>)</w:t>
       </w:r>
     </w:p>
     <w:p>
@@ -434,24 +520,28 @@
         </w:rPr>
         <w:t xml:space="preserve">NPC Manager: Manejo de Señales </w:t>
       </w:r>
+      <w:proofErr w:type="spellStart"/>
       <w:r>
         <w:rPr>
           <w:lang w:val="es-AR"/>
         </w:rPr>
         <w:t>give_quest</w:t>
       </w:r>
+      <w:proofErr w:type="spellEnd"/>
       <w:r>
         <w:rPr>
           <w:lang w:val="es-AR"/>
         </w:rPr>
         <w:t xml:space="preserve"> y </w:t>
       </w:r>
+      <w:proofErr w:type="spellStart"/>
       <w:r>
         <w:rPr>
           <w:lang w:val="es-AR"/>
         </w:rPr>
         <w:t>give_reward</w:t>
       </w:r>
+      <w:proofErr w:type="spellEnd"/>
     </w:p>
     <w:p>
       <w:pPr>
@@ -476,39 +566,63 @@
         </w:rPr>
         <w:t>(</w:t>
       </w:r>
+      <w:proofErr w:type="spellStart"/>
       <w:r>
         <w:rPr>
           <w:lang w:val="es-AR"/>
         </w:rPr>
         <w:t>player</w:t>
       </w:r>
-      <w:r>
-        <w:rPr>
-          <w:lang w:val="es-AR"/>
-        </w:rPr>
-        <w:t>) al presionar boton</w:t>
-      </w:r>
-    </w:p>
-    <w:p>
-      <w:pPr>
-        <w:pStyle w:val="Prrafodelista"/>
-        <w:rPr>
-          <w:lang w:val="es-AR"/>
-        </w:rPr>
-      </w:pPr>
-    </w:p>
-    <w:p>
-      <w:pPr>
-        <w:pStyle w:val="Prrafodelista"/>
-        <w:rPr>
-          <w:lang w:val="es-AR"/>
-        </w:rPr>
-      </w:pPr>
-      <w:r>
-        <w:rPr>
-          <w:lang w:val="es-AR"/>
-        </w:rPr>
-        <w:t>--------------------------------------------- 2do Commit ---------------------------------------------------</w:t>
+      <w:proofErr w:type="spellEnd"/>
+      <w:r>
+        <w:rPr>
+          <w:lang w:val="es-AR"/>
+        </w:rPr>
+        <w:t xml:space="preserve">) al presionar </w:t>
+      </w:r>
+      <w:proofErr w:type="spellStart"/>
+      <w:r>
+        <w:rPr>
+          <w:lang w:val="es-AR"/>
+        </w:rPr>
+        <w:t>boton</w:t>
+      </w:r>
+      <w:proofErr w:type="spellEnd"/>
+    </w:p>
+    <w:p>
+      <w:pPr>
+        <w:pStyle w:val="Prrafodelista"/>
+        <w:rPr>
+          <w:lang w:val="es-AR"/>
+        </w:rPr>
+      </w:pPr>
+    </w:p>
+    <w:p>
+      <w:pPr>
+        <w:pStyle w:val="Prrafodelista"/>
+        <w:rPr>
+          <w:lang w:val="es-AR"/>
+        </w:rPr>
+      </w:pPr>
+      <w:r>
+        <w:rPr>
+          <w:lang w:val="es-AR"/>
+        </w:rPr>
+        <w:t xml:space="preserve">--------------------------------------------- 2do </w:t>
+      </w:r>
+      <w:proofErr w:type="spellStart"/>
+      <w:r>
+        <w:rPr>
+          <w:lang w:val="es-AR"/>
+        </w:rPr>
+        <w:t>Commit</w:t>
+      </w:r>
+      <w:proofErr w:type="spellEnd"/>
+      <w:r>
+        <w:rPr>
+          <w:lang w:val="es-AR"/>
+        </w:rPr>
+        <w:t xml:space="preserve"> ---------------------------------------------------</w:t>
       </w:r>
     </w:p>
     <w:p>
@@ -542,11 +656,19 @@
         </w:rPr>
         <w:t xml:space="preserve">Creación de </w:t>
       </w:r>
-      <w:r>
-        <w:rPr>
-          <w:lang w:val="es-AR"/>
-        </w:rPr>
-        <w:t>dataManager.</w:t>
+      <w:proofErr w:type="spellStart"/>
+      <w:r>
+        <w:rPr>
+          <w:lang w:val="es-AR"/>
+        </w:rPr>
+        <w:t>dataManager</w:t>
+      </w:r>
+      <w:proofErr w:type="spellEnd"/>
+      <w:r>
+        <w:rPr>
+          <w:lang w:val="es-AR"/>
+        </w:rPr>
+        <w:t>.</w:t>
       </w:r>
     </w:p>
     <w:p>
@@ -560,17 +682,53 @@
           <w:lang w:val="es-AR"/>
         </w:rPr>
       </w:pPr>
-      <w:r>
-        <w:rPr>
-          <w:lang w:val="es-AR"/>
-        </w:rPr>
-        <w:t xml:space="preserve">Simplificacion de señal orden </w:t>
-      </w:r>
-      <w:r>
-        <w:rPr>
-          <w:lang w:val="es-AR"/>
-        </w:rPr>
-        <w:t xml:space="preserve"> orden_npc(status)</w:t>
+      <w:proofErr w:type="spellStart"/>
+      <w:r>
+        <w:rPr>
+          <w:lang w:val="es-AR"/>
+        </w:rPr>
+        <w:t>Simplificacion</w:t>
+      </w:r>
+      <w:proofErr w:type="spellEnd"/>
+      <w:r>
+        <w:rPr>
+          <w:lang w:val="es-AR"/>
+        </w:rPr>
+        <w:t xml:space="preserve"> de señal </w:t>
+      </w:r>
+      <w:proofErr w:type="gramStart"/>
+      <w:r>
+        <w:rPr>
+          <w:lang w:val="es-AR"/>
+        </w:rPr>
+        <w:t xml:space="preserve">orden </w:t>
+      </w:r>
+      <w:r>
+        <w:rPr>
+          <w:lang w:val="es-AR"/>
+        </w:rPr>
+        <w:t xml:space="preserve"> </w:t>
+      </w:r>
+      <w:proofErr w:type="spellStart"/>
+      <w:r>
+        <w:rPr>
+          <w:lang w:val="es-AR"/>
+        </w:rPr>
+        <w:t>orden</w:t>
+      </w:r>
+      <w:proofErr w:type="gramEnd"/>
+      <w:r>
+        <w:rPr>
+          <w:lang w:val="es-AR"/>
+        </w:rPr>
+        <w:t>_npc</w:t>
+      </w:r>
+      <w:proofErr w:type="spellEnd"/>
+      <w:r>
+        <w:rPr>
+          <w:lang w:val="es-AR"/>
+        </w:rPr>
+        <w:t>(status)</w:t>
       </w:r>
     </w:p>
     <w:p>
@@ -584,11 +742,19 @@
           <w:lang w:val="es-AR"/>
         </w:rPr>
       </w:pPr>
-      <w:r>
-        <w:rPr>
-          <w:lang w:val="es-AR"/>
-        </w:rPr>
-        <w:t>Enumeracion de status y dirección</w:t>
+      <w:proofErr w:type="spellStart"/>
+      <w:r>
+        <w:rPr>
+          <w:lang w:val="es-AR"/>
+        </w:rPr>
+        <w:t>Enumeracion</w:t>
+      </w:r>
+      <w:proofErr w:type="spellEnd"/>
+      <w:r>
+        <w:rPr>
+          <w:lang w:val="es-AR"/>
+        </w:rPr>
+        <w:t xml:space="preserve"> de status y dirección</w:t>
       </w:r>
     </w:p>
     <w:p>
@@ -844,24 +1010,28 @@
         </w:rPr>
         <w:t xml:space="preserve">Señal de notificación </w:t>
       </w:r>
+      <w:proofErr w:type="spellStart"/>
       <w:r>
         <w:rPr>
           <w:lang w:val="es-AR"/>
         </w:rPr>
         <w:t>add_notification</w:t>
       </w:r>
+      <w:proofErr w:type="spellEnd"/>
       <w:r>
         <w:rPr>
           <w:lang w:val="es-AR"/>
         </w:rPr>
         <w:t xml:space="preserve">, </w:t>
       </w:r>
+      <w:proofErr w:type="spellStart"/>
       <w:r>
         <w:rPr>
           <w:lang w:val="es-AR"/>
         </w:rPr>
         <w:t>delete_notification</w:t>
       </w:r>
+      <w:proofErr w:type="spellEnd"/>
     </w:p>
     <w:p>
       <w:pPr>
@@ -892,11 +1062,33 @@
           <w:lang w:val="es-ES"/>
         </w:rPr>
       </w:pPr>
-      <w:r>
-        <w:rPr>
-          <w:lang w:val="es-ES"/>
-        </w:rPr>
-        <w:t>Fix. FIFO request comportamiento</w:t>
+      <w:proofErr w:type="spellStart"/>
+      <w:r>
+        <w:rPr>
+          <w:lang w:val="es-ES"/>
+        </w:rPr>
+        <w:t>Fix</w:t>
+      </w:r>
+      <w:proofErr w:type="spellEnd"/>
+      <w:r>
+        <w:rPr>
+          <w:lang w:val="es-ES"/>
+        </w:rPr>
+        <w:t xml:space="preserve">. FIFO </w:t>
+      </w:r>
+      <w:proofErr w:type="spellStart"/>
+      <w:r>
+        <w:rPr>
+          <w:lang w:val="es-ES"/>
+        </w:rPr>
+        <w:t>request</w:t>
+      </w:r>
+      <w:proofErr w:type="spellEnd"/>
+      <w:r>
+        <w:rPr>
+          <w:lang w:val="es-ES"/>
+        </w:rPr>
+        <w:t xml:space="preserve"> comportamiento</w:t>
       </w:r>
     </w:p>
     <w:p>
@@ -914,7 +1106,21 @@
         <w:rPr>
           <w:lang w:val="es-ES"/>
         </w:rPr>
-        <w:t>Remover texto fix. Ajustar texto videojuego</w:t>
+        <w:t xml:space="preserve">Remover texto </w:t>
+      </w:r>
+      <w:proofErr w:type="spellStart"/>
+      <w:r>
+        <w:rPr>
+          <w:lang w:val="es-ES"/>
+        </w:rPr>
+        <w:t>fix</w:t>
+      </w:r>
+      <w:proofErr w:type="spellEnd"/>
+      <w:r>
+        <w:rPr>
+          <w:lang w:val="es-ES"/>
+        </w:rPr>
+        <w:t>. Ajustar texto videojuego</w:t>
       </w:r>
     </w:p>
     <w:p>
@@ -946,12 +1152,28 @@
           <w:lang w:val="es-ES"/>
         </w:rPr>
       </w:pPr>
-      <w:r>
-        <w:rPr>
-          <w:lang w:val="es-ES"/>
-        </w:rPr>
-        <w:t>Fix Orden icons</w:t>
-      </w:r>
+      <w:proofErr w:type="spellStart"/>
+      <w:r>
+        <w:rPr>
+          <w:lang w:val="es-ES"/>
+        </w:rPr>
+        <w:t>Fix</w:t>
+      </w:r>
+      <w:proofErr w:type="spellEnd"/>
+      <w:r>
+        <w:rPr>
+          <w:lang w:val="es-ES"/>
+        </w:rPr>
+        <w:t xml:space="preserve"> Orden </w:t>
+      </w:r>
+      <w:proofErr w:type="spellStart"/>
+      <w:r>
+        <w:rPr>
+          <w:lang w:val="es-ES"/>
+        </w:rPr>
+        <w:t>icons</w:t>
+      </w:r>
+      <w:proofErr w:type="spellEnd"/>
       <w:r>
         <w:rPr>
           <w:lang w:val="es-ES"/>
@@ -1057,7 +1279,21 @@
           <w:lang w:val="es-AR"/>
         </w:rPr>
         <w:lastRenderedPageBreak/>
-        <w:t>Versión final arte NPC Common (Alejandra)</w:t>
+        <w:t xml:space="preserve">Versión final arte NPC </w:t>
+      </w:r>
+      <w:proofErr w:type="spellStart"/>
+      <w:r>
+        <w:rPr>
+          <w:lang w:val="es-AR"/>
+        </w:rPr>
+        <w:t>Common</w:t>
+      </w:r>
+      <w:proofErr w:type="spellEnd"/>
+      <w:r>
+        <w:rPr>
+          <w:lang w:val="es-AR"/>
+        </w:rPr>
+        <w:t xml:space="preserve"> (Alejandra)</w:t>
       </w:r>
     </w:p>
     <w:p>
@@ -1069,8 +1305,13 @@
         </w:numPr>
         <w:ind w:left="360" w:hanging="180"/>
       </w:pPr>
-      <w:r>
-        <w:t>Animaciones NPC Common: CRY, PANIC, EXPLAIN, DEFEAT, VICTORY</w:t>
+      <w:proofErr w:type="spellStart"/>
+      <w:r>
+        <w:t>Animaciones</w:t>
+      </w:r>
+      <w:proofErr w:type="spellEnd"/>
+      <w:r>
+        <w:t xml:space="preserve"> NPC Common: CRY, PANIC, EXPLAIN, DEFEAT, VICTORY</w:t>
       </w:r>
     </w:p>
     <w:p>
@@ -1134,11 +1375,19 @@
         </w:rPr>
         <w:t>(</w:t>
       </w:r>
-      <w:r>
-        <w:rPr>
-          <w:lang w:val="es-AR"/>
-        </w:rPr>
-        <w:t>set_status_animation(status)</w:t>
+      <w:proofErr w:type="spellStart"/>
+      <w:r>
+        <w:rPr>
+          <w:lang w:val="es-AR"/>
+        </w:rPr>
+        <w:t>set_status_animation</w:t>
+      </w:r>
+      <w:proofErr w:type="spellEnd"/>
+      <w:r>
+        <w:rPr>
+          <w:lang w:val="es-AR"/>
+        </w:rPr>
+        <w:t>(status)</w:t>
       </w:r>
       <w:r>
         <w:rPr>
@@ -1156,9 +1405,27 @@
         </w:numPr>
         <w:ind w:left="360" w:hanging="180"/>
       </w:pPr>
-      <w:r>
-        <w:t>Comportamiento al finalizar la animaciòn</w:t>
-      </w:r>
+      <w:proofErr w:type="spellStart"/>
+      <w:r>
+        <w:t>Comportamiento</w:t>
+      </w:r>
+      <w:proofErr w:type="spellEnd"/>
+      <w:r>
+        <w:t xml:space="preserve"> al </w:t>
+      </w:r>
+      <w:proofErr w:type="spellStart"/>
+      <w:r>
+        <w:t>finalizar</w:t>
+      </w:r>
+      <w:proofErr w:type="spellEnd"/>
+      <w:r>
+        <w:t xml:space="preserve"> la </w:t>
+      </w:r>
+      <w:proofErr w:type="spellStart"/>
+      <w:r>
+        <w:t>animaciòn</w:t>
+      </w:r>
+      <w:proofErr w:type="spellEnd"/>
     </w:p>
     <w:p>
       <w:pPr>
@@ -1201,19 +1468,21 @@
         <w:rPr>
           <w:lang w:val="es-AR"/>
         </w:rPr>
-        <w:t xml:space="preserve">Versión final arte </w:t>
-      </w:r>
-      <w:r>
-        <w:rPr>
-          <w:lang w:val="es-AR"/>
-        </w:rPr>
-        <w:t>PLAYER</w:t>
-      </w:r>
-      <w:r>
-        <w:rPr>
-          <w:lang w:val="es-AR"/>
-        </w:rPr>
-        <w:t xml:space="preserve"> Common (Alejandra)</w:t>
+        <w:t xml:space="preserve">Versión final arte PLAYER </w:t>
+      </w:r>
+      <w:proofErr w:type="spellStart"/>
+      <w:r>
+        <w:rPr>
+          <w:lang w:val="es-AR"/>
+        </w:rPr>
+        <w:t>Common</w:t>
+      </w:r>
+      <w:proofErr w:type="spellEnd"/>
+      <w:r>
+        <w:rPr>
+          <w:lang w:val="es-AR"/>
+        </w:rPr>
+        <w:t xml:space="preserve"> (Alejandra)</w:t>
       </w:r>
     </w:p>
     <w:p>
@@ -1232,8 +1501,16 @@
         <w:rPr>
           <w:lang w:val="es-ES"/>
         </w:rPr>
-        <w:t>Nombre de Jugador Export</w:t>
-      </w:r>
+        <w:t xml:space="preserve">Nombre de Jugador </w:t>
+      </w:r>
+      <w:proofErr w:type="spellStart"/>
+      <w:r>
+        <w:rPr>
+          <w:lang w:val="es-ES"/>
+        </w:rPr>
+        <w:t>Export</w:t>
+      </w:r>
+      <w:proofErr w:type="spellEnd"/>
     </w:p>
     <w:p>
       <w:pPr>
@@ -1298,9 +1575,207 @@
     <w:p>
       <w:pPr>
         <w:pStyle w:val="Prrafodelista"/>
+        <w:numPr>
+          <w:ilvl w:val="0"/>
+          <w:numId w:val="5"/>
+        </w:numPr>
+        <w:rPr>
+          <w:lang w:val="es-ES"/>
+        </w:rPr>
+      </w:pPr>
+      <w:r>
+        <w:rPr>
+          <w:lang w:val="es-AR"/>
+        </w:rPr>
+        <w:t xml:space="preserve">Versión final arte NPC </w:t>
+      </w:r>
+      <w:proofErr w:type="spellStart"/>
+      <w:r>
+        <w:rPr>
+          <w:lang w:val="es-AR"/>
+        </w:rPr>
+        <w:t>Common</w:t>
+      </w:r>
+      <w:proofErr w:type="spellEnd"/>
+      <w:r>
+        <w:rPr>
+          <w:lang w:val="es-AR"/>
+        </w:rPr>
+        <w:t xml:space="preserve"> (Alejandra)</w:t>
+      </w:r>
+    </w:p>
+    <w:p>
+      <w:pPr>
+        <w:pStyle w:val="Prrafodelista"/>
+        <w:numPr>
+          <w:ilvl w:val="0"/>
+          <w:numId w:val="5"/>
+        </w:numPr>
+        <w:rPr>
+          <w:lang w:val="es-ES"/>
+        </w:rPr>
+      </w:pPr>
+      <w:r>
+        <w:rPr>
+          <w:lang w:val="es-AR"/>
+        </w:rPr>
+        <w:t>Escena Mago</w:t>
+      </w:r>
+    </w:p>
+    <w:p>
+      <w:pPr>
+        <w:pStyle w:val="Prrafodelista"/>
+        <w:numPr>
+          <w:ilvl w:val="0"/>
+          <w:numId w:val="5"/>
+        </w:numPr>
+        <w:rPr>
+          <w:lang w:val="es-ES"/>
+        </w:rPr>
+      </w:pPr>
+      <w:r>
+        <w:rPr>
+          <w:lang w:val="es-AR"/>
+        </w:rPr>
+        <w:t xml:space="preserve">Script </w:t>
+      </w:r>
+      <w:proofErr w:type="spellStart"/>
+      <w:r>
+        <w:rPr>
+          <w:lang w:val="es-AR"/>
+        </w:rPr>
+        <w:t>levelManager</w:t>
+      </w:r>
+      <w:proofErr w:type="spellEnd"/>
+    </w:p>
+    <w:p>
+      <w:pPr>
+        <w:pStyle w:val="Prrafodelista"/>
+        <w:numPr>
+          <w:ilvl w:val="0"/>
+          <w:numId w:val="5"/>
+        </w:numPr>
+        <w:rPr>
+          <w:lang w:val="es-ES"/>
+        </w:rPr>
+      </w:pPr>
+      <w:r>
+        <w:rPr>
+          <w:lang w:val="es-AR"/>
+        </w:rPr>
+        <w:t>Condición de derrota</w:t>
+      </w:r>
+    </w:p>
+    <w:p>
+      <w:pPr>
+        <w:pStyle w:val="Prrafodelista"/>
+        <w:numPr>
+          <w:ilvl w:val="0"/>
+          <w:numId w:val="5"/>
+        </w:numPr>
+        <w:rPr>
+          <w:lang w:val="es-ES"/>
+        </w:rPr>
+      </w:pPr>
+      <w:r>
+        <w:rPr>
+          <w:lang w:val="es-AR"/>
+        </w:rPr>
+        <w:t>Condición de victoria</w:t>
+      </w:r>
+    </w:p>
+    <w:p>
+      <w:pPr>
+        <w:pStyle w:val="Prrafodelista"/>
+        <w:numPr>
+          <w:ilvl w:val="0"/>
+          <w:numId w:val="5"/>
+        </w:numPr>
+        <w:rPr>
+          <w:lang w:val="es-ES"/>
+        </w:rPr>
+      </w:pPr>
+      <w:r>
+        <w:rPr>
+          <w:lang w:val="es-ES"/>
+        </w:rPr>
+        <w:t>Animación BLINK_STATUS</w:t>
+      </w:r>
+    </w:p>
+    <w:p>
+      <w:pPr>
+        <w:rPr>
+          <w:lang w:val="es-ES"/>
+        </w:rPr>
+      </w:pPr>
+      <w:r>
+        <w:rPr>
+          <w:noProof/>
+        </w:rPr>
+        <w:drawing>
+          <wp:inline distT="0" distB="0" distL="0" distR="0" wp14:anchorId="6F10F9B6" wp14:editId="658474D9">
+            <wp:extent cx="5400040" cy="2698115"/>
+            <wp:effectExtent l="0" t="0" r="0" b="6985"/>
+            <wp:docPr id="7" name="Imagen 7"/>
+            <wp:cNvGraphicFramePr>
+              <a:graphicFrameLocks xmlns:a="http://schemas.openxmlformats.org/drawingml/2006/main" noChangeAspect="1"/>
+            </wp:cNvGraphicFramePr>
+            <a:graphic xmlns:a="http://schemas.openxmlformats.org/drawingml/2006/main">
+              <a:graphicData uri="http://schemas.openxmlformats.org/drawingml/2006/picture">
+                <pic:pic xmlns:pic="http://schemas.openxmlformats.org/drawingml/2006/picture">
+                  <pic:nvPicPr>
+                    <pic:cNvPr id="1" name=""/>
+                    <pic:cNvPicPr/>
+                  </pic:nvPicPr>
+                  <pic:blipFill>
+                    <a:blip r:embed="rId12"/>
+                    <a:stretch>
+                      <a:fillRect/>
+                    </a:stretch>
+                  </pic:blipFill>
+                  <pic:spPr>
+                    <a:xfrm>
+                      <a:off x="0" y="0"/>
+                      <a:ext cx="5400040" cy="2698115"/>
+                    </a:xfrm>
+                    <a:prstGeom prst="rect">
+                      <a:avLst/>
+                    </a:prstGeom>
+                  </pic:spPr>
+                </pic:pic>
+              </a:graphicData>
+            </a:graphic>
+          </wp:inline>
+        </w:drawing>
+      </w:r>
+    </w:p>
+    <w:p>
+      <w:r>
+        <w:t xml:space="preserve">--------------------------------------------- </w:t>
+      </w:r>
+      <w:r>
+        <w:t>6</w:t>
+      </w:r>
+      <w:r>
+        <w:t>to</w:t>
+      </w:r>
+      <w:r>
+        <w:t xml:space="preserve"> Commit ---------------------------------------------------</w:t>
+      </w:r>
+    </w:p>
+    <w:p>
+      <w:pPr>
+        <w:rPr>
+          <w:lang w:val="es-ES"/>
+        </w:rPr>
+      </w:pPr>
+    </w:p>
+    <w:p>
+      <w:pPr>
+        <w:pStyle w:val="Prrafodelista"/>
         <w:ind w:left="360"/>
         <w:rPr>
-          <w:lang w:val="es-AR"/>
+          <w:lang w:val="es-ES"/>
         </w:rPr>
       </w:pPr>
     </w:p>
@@ -1403,6 +1878,92 @@
     </w:lvl>
   </w:abstractNum>
   <w:abstractNum w:abstractNumId="1" w15:restartNumberingAfterBreak="0">
+    <w:nsid w:val="1D4E73D3"/>
+    <w:multiLevelType w:val="hybridMultilevel"/>
+    <w:tmpl w:val="2EB6520E"/>
+    <w:lvl w:ilvl="0" w:tplc="0409000F">
+      <w:start w:val="1"/>
+      <w:numFmt w:val="decimal"/>
+      <w:lvlText w:val="%1."/>
+      <w:lvlJc w:val="left"/>
+      <w:pPr>
+        <w:ind w:left="1080" w:hanging="360"/>
+      </w:pPr>
+    </w:lvl>
+    <w:lvl w:ilvl="1" w:tplc="04090019" w:tentative="1">
+      <w:start w:val="1"/>
+      <w:numFmt w:val="lowerLetter"/>
+      <w:lvlText w:val="%2."/>
+      <w:lvlJc w:val="left"/>
+      <w:pPr>
+        <w:ind w:left="1800" w:hanging="360"/>
+      </w:pPr>
+    </w:lvl>
+    <w:lvl w:ilvl="2" w:tplc="0409001B" w:tentative="1">
+      <w:start w:val="1"/>
+      <w:numFmt w:val="lowerRoman"/>
+      <w:lvlText w:val="%3."/>
+      <w:lvlJc w:val="right"/>
+      <w:pPr>
+        <w:ind w:left="2520" w:hanging="180"/>
+      </w:pPr>
+    </w:lvl>
+    <w:lvl w:ilvl="3" w:tplc="0409000F" w:tentative="1">
+      <w:start w:val="1"/>
+      <w:numFmt w:val="decimal"/>
+      <w:lvlText w:val="%4."/>
+      <w:lvlJc w:val="left"/>
+      <w:pPr>
+        <w:ind w:left="3240" w:hanging="360"/>
+      </w:pPr>
+    </w:lvl>
+    <w:lvl w:ilvl="4" w:tplc="04090019" w:tentative="1">
+      <w:start w:val="1"/>
+      <w:numFmt w:val="lowerLetter"/>
+      <w:lvlText w:val="%5."/>
+      <w:lvlJc w:val="left"/>
+      <w:pPr>
+        <w:ind w:left="3960" w:hanging="360"/>
+      </w:pPr>
+    </w:lvl>
+    <w:lvl w:ilvl="5" w:tplc="0409001B" w:tentative="1">
+      <w:start w:val="1"/>
+      <w:numFmt w:val="lowerRoman"/>
+      <w:lvlText w:val="%6."/>
+      <w:lvlJc w:val="right"/>
+      <w:pPr>
+        <w:ind w:left="4680" w:hanging="180"/>
+      </w:pPr>
+    </w:lvl>
+    <w:lvl w:ilvl="6" w:tplc="0409000F" w:tentative="1">
+      <w:start w:val="1"/>
+      <w:numFmt w:val="decimal"/>
+      <w:lvlText w:val="%7."/>
+      <w:lvlJc w:val="left"/>
+      <w:pPr>
+        <w:ind w:left="5400" w:hanging="360"/>
+      </w:pPr>
+    </w:lvl>
+    <w:lvl w:ilvl="7" w:tplc="04090019" w:tentative="1">
+      <w:start w:val="1"/>
+      <w:numFmt w:val="lowerLetter"/>
+      <w:lvlText w:val="%8."/>
+      <w:lvlJc w:val="left"/>
+      <w:pPr>
+        <w:ind w:left="6120" w:hanging="360"/>
+      </w:pPr>
+    </w:lvl>
+    <w:lvl w:ilvl="8" w:tplc="0409001B" w:tentative="1">
+      <w:start w:val="1"/>
+      <w:numFmt w:val="lowerRoman"/>
+      <w:lvlText w:val="%9."/>
+      <w:lvlJc w:val="right"/>
+      <w:pPr>
+        <w:ind w:left="6840" w:hanging="180"/>
+      </w:pPr>
+    </w:lvl>
+  </w:abstractNum>
+  <w:abstractNum w:abstractNumId="2" w15:restartNumberingAfterBreak="0">
     <w:nsid w:val="21352F87"/>
     <w:multiLevelType w:val="hybridMultilevel"/>
     <w:tmpl w:val="1996FDC4"/>
@@ -1488,7 +2049,7 @@
       </w:pPr>
     </w:lvl>
   </w:abstractNum>
-  <w:abstractNum w:abstractNumId="2" w15:restartNumberingAfterBreak="0">
+  <w:abstractNum w:abstractNumId="3" w15:restartNumberingAfterBreak="0">
     <w:nsid w:val="2CF3241D"/>
     <w:multiLevelType w:val="hybridMultilevel"/>
     <w:tmpl w:val="2EB6520E"/>
@@ -1574,7 +2135,7 @@
       </w:pPr>
     </w:lvl>
   </w:abstractNum>
-  <w:abstractNum w:abstractNumId="3" w15:restartNumberingAfterBreak="0">
+  <w:abstractNum w:abstractNumId="4" w15:restartNumberingAfterBreak="0">
     <w:nsid w:val="7739194E"/>
     <w:multiLevelType w:val="hybridMultilevel"/>
     <w:tmpl w:val="1996FDC4"/>
@@ -1661,16 +2222,19 @@
     </w:lvl>
   </w:abstractNum>
   <w:num w:numId="1">
-    <w:abstractNumId w:val="3"/>
+    <w:abstractNumId w:val="4"/>
   </w:num>
   <w:num w:numId="2">
-    <w:abstractNumId w:val="1"/>
+    <w:abstractNumId w:val="2"/>
   </w:num>
   <w:num w:numId="3">
     <w:abstractNumId w:val="0"/>
   </w:num>
   <w:num w:numId="4">
-    <w:abstractNumId w:val="2"/>
+    <w:abstractNumId w:val="3"/>
+  </w:num>
+  <w:num w:numId="5">
+    <w:abstractNumId w:val="1"/>
   </w:num>
 </w:numbering>
 </file>

</xml_diff>

<commit_message>
“BROKEN NPC” - COMMIT 6 + Versiòn 1 arte Botones(Alejandra). + Nuevos Texture Button. + Centrado Ãrea de notificaciòn. + Tweens para animar entrada de estados (Primera Prueba). + Carril de tweens (Primera Prueba).
</commit_message>
<xml_diff>
--- a/DevGameLog.docx
+++ b/DevGameLog.docx
@@ -1754,30 +1754,252 @@
         <w:t xml:space="preserve">--------------------------------------------- </w:t>
       </w:r>
       <w:r>
-        <w:t>6</w:t>
-      </w:r>
-      <w:r>
+        <w:t>6to</w:t>
+      </w:r>
+      <w:r>
+        <w:t xml:space="preserve"> Commit ---------------------------------------------------</w:t>
+      </w:r>
+    </w:p>
+    <w:p>
+      <w:pPr>
+        <w:pStyle w:val="Prrafodelista"/>
+        <w:numPr>
+          <w:ilvl w:val="0"/>
+          <w:numId w:val="6"/>
+        </w:numPr>
+        <w:rPr>
+          <w:lang w:val="es-ES"/>
+        </w:rPr>
+      </w:pPr>
+      <w:r>
+        <w:rPr>
+          <w:lang w:val="es-AR"/>
+        </w:rPr>
+        <w:t xml:space="preserve">Versión </w:t>
+      </w:r>
+      <w:r>
+        <w:rPr>
+          <w:lang w:val="es-AR"/>
+        </w:rPr>
+        <w:t>1</w:t>
+      </w:r>
+      <w:r>
+        <w:rPr>
+          <w:lang w:val="es-AR"/>
+        </w:rPr>
+        <w:t xml:space="preserve"> arte </w:t>
+      </w:r>
+      <w:r>
+        <w:rPr>
+          <w:lang w:val="es-AR"/>
+        </w:rPr>
+        <w:t>Botones</w:t>
+      </w:r>
+      <w:r>
+        <w:rPr>
+          <w:lang w:val="es-AR"/>
+        </w:rPr>
+        <w:t xml:space="preserve"> (Alejandra)</w:t>
+      </w:r>
+    </w:p>
+    <w:p>
+      <w:pPr>
+        <w:pStyle w:val="Prrafodelista"/>
+        <w:numPr>
+          <w:ilvl w:val="0"/>
+          <w:numId w:val="6"/>
+        </w:numPr>
+        <w:rPr>
+          <w:lang w:val="es-ES"/>
+        </w:rPr>
+      </w:pPr>
+      <w:r>
+        <w:rPr>
+          <w:lang w:val="es-ES"/>
+        </w:rPr>
+        <w:lastRenderedPageBreak/>
+        <w:t xml:space="preserve">Nuevos </w:t>
+      </w:r>
+      <w:proofErr w:type="spellStart"/>
+      <w:r>
+        <w:rPr>
+          <w:lang w:val="es-ES"/>
+        </w:rPr>
+        <w:t>Texture</w:t>
+      </w:r>
+      <w:proofErr w:type="spellEnd"/>
+      <w:r>
+        <w:rPr>
+          <w:lang w:val="es-ES"/>
+        </w:rPr>
+        <w:t xml:space="preserve"> </w:t>
+      </w:r>
+      <w:proofErr w:type="spellStart"/>
+      <w:r>
+        <w:rPr>
+          <w:lang w:val="es-ES"/>
+        </w:rPr>
+        <w:t>Button</w:t>
+      </w:r>
+      <w:proofErr w:type="spellEnd"/>
+    </w:p>
+    <w:p>
+      <w:pPr>
+        <w:pStyle w:val="Prrafodelista"/>
+        <w:numPr>
+          <w:ilvl w:val="0"/>
+          <w:numId w:val="6"/>
+        </w:numPr>
+        <w:rPr>
+          <w:lang w:val="es-ES"/>
+        </w:rPr>
+      </w:pPr>
+      <w:r>
+        <w:rPr>
+          <w:lang w:val="es-ES"/>
+        </w:rPr>
+        <w:t xml:space="preserve">Centrado Área de notificación </w:t>
+      </w:r>
+    </w:p>
+    <w:p>
+      <w:pPr>
+        <w:pStyle w:val="Prrafodelista"/>
+        <w:numPr>
+          <w:ilvl w:val="0"/>
+          <w:numId w:val="6"/>
+        </w:numPr>
+        <w:rPr>
+          <w:lang w:val="es-ES"/>
+        </w:rPr>
+      </w:pPr>
+      <w:proofErr w:type="spellStart"/>
+      <w:r>
+        <w:rPr>
+          <w:lang w:val="es-ES"/>
+        </w:rPr>
+        <w:t>Tweens</w:t>
+      </w:r>
+      <w:proofErr w:type="spellEnd"/>
+      <w:r>
+        <w:rPr>
+          <w:lang w:val="es-ES"/>
+        </w:rPr>
+        <w:t xml:space="preserve"> para animar entrada de estados (Primera Prueba)</w:t>
+      </w:r>
+    </w:p>
+    <w:p>
+      <w:pPr>
+        <w:pStyle w:val="Prrafodelista"/>
+        <w:numPr>
+          <w:ilvl w:val="0"/>
+          <w:numId w:val="6"/>
+        </w:numPr>
+        <w:rPr>
+          <w:lang w:val="es-ES"/>
+        </w:rPr>
+      </w:pPr>
+      <w:r>
+        <w:rPr>
+          <w:lang w:val="es-ES"/>
+        </w:rPr>
+        <w:t xml:space="preserve">Carril de </w:t>
+      </w:r>
+      <w:proofErr w:type="spellStart"/>
+      <w:r>
+        <w:rPr>
+          <w:lang w:val="es-ES"/>
+        </w:rPr>
+        <w:t>tweens</w:t>
+      </w:r>
+      <w:proofErr w:type="spellEnd"/>
+      <w:r>
+        <w:rPr>
+          <w:lang w:val="es-ES"/>
+        </w:rPr>
+        <w:t xml:space="preserve"> </w:t>
+      </w:r>
+      <w:r>
+        <w:rPr>
+          <w:lang w:val="es-ES"/>
+        </w:rPr>
+        <w:t>(Primera Prueba)</w:t>
+      </w:r>
+    </w:p>
+    <w:p>
+      <w:pPr>
+        <w:ind w:left="720"/>
+        <w:rPr>
+          <w:lang w:val="es-ES"/>
+        </w:rPr>
+      </w:pPr>
+      <w:r>
+        <w:rPr>
+          <w:noProof/>
+        </w:rPr>
+        <w:drawing>
+          <wp:inline distT="0" distB="0" distL="0" distR="0" wp14:anchorId="4D22E383" wp14:editId="271EB255">
+            <wp:extent cx="5400040" cy="2772410"/>
+            <wp:effectExtent l="0" t="0" r="0" b="8890"/>
+            <wp:docPr id="8" name="Imagen 8"/>
+            <wp:cNvGraphicFramePr>
+              <a:graphicFrameLocks xmlns:a="http://schemas.openxmlformats.org/drawingml/2006/main" noChangeAspect="1"/>
+            </wp:cNvGraphicFramePr>
+            <a:graphic xmlns:a="http://schemas.openxmlformats.org/drawingml/2006/main">
+              <a:graphicData uri="http://schemas.openxmlformats.org/drawingml/2006/picture">
+                <pic:pic xmlns:pic="http://schemas.openxmlformats.org/drawingml/2006/picture">
+                  <pic:nvPicPr>
+                    <pic:cNvPr id="1" name=""/>
+                    <pic:cNvPicPr/>
+                  </pic:nvPicPr>
+                  <pic:blipFill>
+                    <a:blip r:embed="rId13"/>
+                    <a:stretch>
+                      <a:fillRect/>
+                    </a:stretch>
+                  </pic:blipFill>
+                  <pic:spPr>
+                    <a:xfrm>
+                      <a:off x="0" y="0"/>
+                      <a:ext cx="5400040" cy="2772410"/>
+                    </a:xfrm>
+                    <a:prstGeom prst="rect">
+                      <a:avLst/>
+                    </a:prstGeom>
+                  </pic:spPr>
+                </pic:pic>
+              </a:graphicData>
+            </a:graphic>
+          </wp:inline>
+        </w:drawing>
+      </w:r>
+    </w:p>
+    <w:p>
+      <w:pPr>
+        <w:pStyle w:val="Prrafodelista"/>
+        <w:ind w:left="360"/>
+        <w:rPr>
+          <w:u w:val="single"/>
+          <w:lang w:val="es-ES"/>
+        </w:rPr>
+      </w:pPr>
+      <w:r>
+        <w:t xml:space="preserve">--------------------------------------------- </w:t>
+      </w:r>
+      <w:r>
+        <w:rPr>
+          <w:u w:val="single"/>
+        </w:rPr>
+        <w:t>7</w:t>
+      </w:r>
+      <w:r>
+        <w:rPr>
+          <w:u w:val="single"/>
+        </w:rPr>
         <w:t>to</w:t>
       </w:r>
       <w:r>
         <w:t xml:space="preserve"> Commit ---------------------------------------------------</w:t>
       </w:r>
-    </w:p>
-    <w:p>
-      <w:pPr>
-        <w:rPr>
-          <w:lang w:val="es-ES"/>
-        </w:rPr>
-      </w:pPr>
-    </w:p>
-    <w:p>
-      <w:pPr>
-        <w:pStyle w:val="Prrafodelista"/>
-        <w:ind w:left="360"/>
-        <w:rPr>
-          <w:lang w:val="es-ES"/>
-        </w:rPr>
-      </w:pPr>
     </w:p>
     <w:sectPr>
       <w:pgSz w:w="11906" w:h="16838"/>
@@ -2136,6 +2358,92 @@
     </w:lvl>
   </w:abstractNum>
   <w:abstractNum w:abstractNumId="4" w15:restartNumberingAfterBreak="0">
+    <w:nsid w:val="4D631164"/>
+    <w:multiLevelType w:val="hybridMultilevel"/>
+    <w:tmpl w:val="2EB6520E"/>
+    <w:lvl w:ilvl="0" w:tplc="0409000F">
+      <w:start w:val="1"/>
+      <w:numFmt w:val="decimal"/>
+      <w:lvlText w:val="%1."/>
+      <w:lvlJc w:val="left"/>
+      <w:pPr>
+        <w:ind w:left="1080" w:hanging="360"/>
+      </w:pPr>
+    </w:lvl>
+    <w:lvl w:ilvl="1" w:tplc="04090019" w:tentative="1">
+      <w:start w:val="1"/>
+      <w:numFmt w:val="lowerLetter"/>
+      <w:lvlText w:val="%2."/>
+      <w:lvlJc w:val="left"/>
+      <w:pPr>
+        <w:ind w:left="1800" w:hanging="360"/>
+      </w:pPr>
+    </w:lvl>
+    <w:lvl w:ilvl="2" w:tplc="0409001B" w:tentative="1">
+      <w:start w:val="1"/>
+      <w:numFmt w:val="lowerRoman"/>
+      <w:lvlText w:val="%3."/>
+      <w:lvlJc w:val="right"/>
+      <w:pPr>
+        <w:ind w:left="2520" w:hanging="180"/>
+      </w:pPr>
+    </w:lvl>
+    <w:lvl w:ilvl="3" w:tplc="0409000F" w:tentative="1">
+      <w:start w:val="1"/>
+      <w:numFmt w:val="decimal"/>
+      <w:lvlText w:val="%4."/>
+      <w:lvlJc w:val="left"/>
+      <w:pPr>
+        <w:ind w:left="3240" w:hanging="360"/>
+      </w:pPr>
+    </w:lvl>
+    <w:lvl w:ilvl="4" w:tplc="04090019" w:tentative="1">
+      <w:start w:val="1"/>
+      <w:numFmt w:val="lowerLetter"/>
+      <w:lvlText w:val="%5."/>
+      <w:lvlJc w:val="left"/>
+      <w:pPr>
+        <w:ind w:left="3960" w:hanging="360"/>
+      </w:pPr>
+    </w:lvl>
+    <w:lvl w:ilvl="5" w:tplc="0409001B" w:tentative="1">
+      <w:start w:val="1"/>
+      <w:numFmt w:val="lowerRoman"/>
+      <w:lvlText w:val="%6."/>
+      <w:lvlJc w:val="right"/>
+      <w:pPr>
+        <w:ind w:left="4680" w:hanging="180"/>
+      </w:pPr>
+    </w:lvl>
+    <w:lvl w:ilvl="6" w:tplc="0409000F" w:tentative="1">
+      <w:start w:val="1"/>
+      <w:numFmt w:val="decimal"/>
+      <w:lvlText w:val="%7."/>
+      <w:lvlJc w:val="left"/>
+      <w:pPr>
+        <w:ind w:left="5400" w:hanging="360"/>
+      </w:pPr>
+    </w:lvl>
+    <w:lvl w:ilvl="7" w:tplc="04090019" w:tentative="1">
+      <w:start w:val="1"/>
+      <w:numFmt w:val="lowerLetter"/>
+      <w:lvlText w:val="%8."/>
+      <w:lvlJc w:val="left"/>
+      <w:pPr>
+        <w:ind w:left="6120" w:hanging="360"/>
+      </w:pPr>
+    </w:lvl>
+    <w:lvl w:ilvl="8" w:tplc="0409001B" w:tentative="1">
+      <w:start w:val="1"/>
+      <w:numFmt w:val="lowerRoman"/>
+      <w:lvlText w:val="%9."/>
+      <w:lvlJc w:val="right"/>
+      <w:pPr>
+        <w:ind w:left="6840" w:hanging="180"/>
+      </w:pPr>
+    </w:lvl>
+  </w:abstractNum>
+  <w:abstractNum w:abstractNumId="5" w15:restartNumberingAfterBreak="0">
     <w:nsid w:val="7739194E"/>
     <w:multiLevelType w:val="hybridMultilevel"/>
     <w:tmpl w:val="1996FDC4"/>
@@ -2222,7 +2530,7 @@
     </w:lvl>
   </w:abstractNum>
   <w:num w:numId="1">
-    <w:abstractNumId w:val="4"/>
+    <w:abstractNumId w:val="5"/>
   </w:num>
   <w:num w:numId="2">
     <w:abstractNumId w:val="2"/>
@@ -2235,6 +2543,9 @@
   </w:num>
   <w:num w:numId="5">
     <w:abstractNumId w:val="1"/>
+  </w:num>
+  <w:num w:numId="6">
+    <w:abstractNumId w:val="4"/>
   </w:num>
 </w:numbering>
 </file>

</xml_diff>

<commit_message>
“BROKEN NPC” - COMMIT 7
+ Ajustes de animación BLINK_STATUS.
+ Pausar escena ante condición de derrota o victoria.
+ Fix posiciÃ³n local NPC.
+ Fix orientación en función de flip_h del enemigo al detectar estado.
+ Fix flip enemigo al atender el estado.
+ Interfaz de siguiente (Primera parte)
+ Animación de letras (Primera Parte)
</commit_message>
<xml_diff>
--- a/DevGameLog.docx
+++ b/DevGameLog.docx
@@ -297,21 +297,7 @@
         <w:rPr>
           <w:lang w:val="es-AR"/>
         </w:rPr>
-        <w:t xml:space="preserve">Configuración de capas de colisión (NPC: </w:t>
-      </w:r>
-      <w:proofErr w:type="gramStart"/>
-      <w:r>
-        <w:rPr>
-          <w:lang w:val="es-AR"/>
-        </w:rPr>
-        <w:t>L:NPC</w:t>
-      </w:r>
-      <w:proofErr w:type="gramEnd"/>
-      <w:r>
-        <w:rPr>
-          <w:lang w:val="es-AR"/>
-        </w:rPr>
-        <w:t>/M:PLAYER , PLAYER: L:PLAYER/M:NPC</w:t>
+        <w:t>Configuración de capas de colisión (NPC: L:NPC/M:PLAYER , PLAYER: L:PLAYER/M:NPC</w:t>
       </w:r>
       <w:r>
         <w:rPr>
@@ -336,293 +322,193 @@
         <w:rPr>
           <w:lang w:val="es-AR"/>
         </w:rPr>
-        <w:t xml:space="preserve">Definición de grupos </w:t>
-      </w:r>
-      <w:proofErr w:type="spellStart"/>
+        <w:t>Definición de grupos player (QUESTS, REWARDS)</w:t>
+      </w:r>
+    </w:p>
+    <w:p>
+      <w:pPr>
+        <w:pStyle w:val="Prrafodelista"/>
+        <w:rPr>
+          <w:lang w:val="es-AR"/>
+        </w:rPr>
+      </w:pPr>
+      <w:r>
+        <w:rPr>
+          <w:lang w:val="es-AR"/>
+        </w:rPr>
+        <w:t>--------------------------------------------- 1er Commit ---------------------------------------------------</w:t>
+      </w:r>
+    </w:p>
+    <w:p>
+      <w:pPr>
+        <w:pStyle w:val="Prrafodelista"/>
+        <w:numPr>
+          <w:ilvl w:val="0"/>
+          <w:numId w:val="1"/>
+        </w:numPr>
+        <w:rPr>
+          <w:lang w:val="es-AR"/>
+        </w:rPr>
+      </w:pPr>
+      <w:r>
+        <w:rPr>
+          <w:lang w:val="es-AR"/>
+        </w:rPr>
+        <w:t>Comportamiento de respuesta. Areas NPC -&gt; body_entered</w:t>
+      </w:r>
+    </w:p>
+    <w:p>
+      <w:pPr>
+        <w:pStyle w:val="Prrafodelista"/>
+        <w:numPr>
+          <w:ilvl w:val="0"/>
+          <w:numId w:val="1"/>
+        </w:numPr>
+        <w:rPr>
+          <w:lang w:val="es-AR"/>
+        </w:rPr>
+      </w:pPr>
+      <w:r>
+        <w:rPr>
+          <w:lang w:val="es-AR"/>
+        </w:rPr>
+        <w:t>Escena HUD</w:t>
+      </w:r>
+    </w:p>
+    <w:p>
+      <w:pPr>
+        <w:pStyle w:val="Prrafodelista"/>
+        <w:numPr>
+          <w:ilvl w:val="0"/>
+          <w:numId w:val="1"/>
+        </w:numPr>
+        <w:rPr>
+          <w:lang w:val="es-AR"/>
+        </w:rPr>
+      </w:pPr>
+      <w:r>
+        <w:rPr>
+          <w:lang w:val="es-AR"/>
+        </w:rPr>
+        <w:t>Botones de prueba</w:t>
+      </w:r>
+    </w:p>
+    <w:p>
+      <w:pPr>
+        <w:pStyle w:val="Prrafodelista"/>
+        <w:numPr>
+          <w:ilvl w:val="0"/>
+          <w:numId w:val="1"/>
+        </w:numPr>
+        <w:rPr>
+          <w:lang w:val="es-AR"/>
+        </w:rPr>
+      </w:pPr>
+      <w:r>
+        <w:rPr>
+          <w:lang w:val="es-AR"/>
+        </w:rPr>
+        <w:t>Script HUD Manager: Manejo de se</w:t>
+      </w:r>
+      <w:r>
+        <w:rPr>
+          <w:lang w:val="es-AR"/>
+        </w:rPr>
+        <w:t>ñales botones: pressed()</w:t>
+      </w:r>
+    </w:p>
+    <w:p>
+      <w:pPr>
+        <w:pStyle w:val="Prrafodelista"/>
+        <w:numPr>
+          <w:ilvl w:val="0"/>
+          <w:numId w:val="1"/>
+        </w:numPr>
+        <w:rPr>
+          <w:lang w:val="es-AR"/>
+        </w:rPr>
+      </w:pPr>
+      <w:r>
+        <w:rPr>
+          <w:lang w:val="es-AR"/>
+        </w:rPr>
+        <w:t xml:space="preserve">NPC Manager: Manejo de Señales </w:t>
+      </w:r>
+      <w:r>
+        <w:rPr>
+          <w:lang w:val="es-AR"/>
+        </w:rPr>
+        <w:t>give_quest</w:t>
+      </w:r>
+      <w:r>
+        <w:rPr>
+          <w:lang w:val="es-AR"/>
+        </w:rPr>
+        <w:t xml:space="preserve"> y </w:t>
+      </w:r>
+      <w:r>
+        <w:rPr>
+          <w:lang w:val="es-AR"/>
+        </w:rPr>
+        <w:t>give_reward</w:t>
+      </w:r>
+    </w:p>
+    <w:p>
+      <w:pPr>
+        <w:pStyle w:val="Prrafodelista"/>
+        <w:numPr>
+          <w:ilvl w:val="0"/>
+          <w:numId w:val="1"/>
+        </w:numPr>
+        <w:rPr>
+          <w:lang w:val="es-AR"/>
+        </w:rPr>
+      </w:pPr>
+      <w:r>
+        <w:rPr>
+          <w:lang w:val="es-AR"/>
+        </w:rPr>
+        <w:t xml:space="preserve">Cambio de orientación </w:t>
+      </w:r>
+      <w:r>
+        <w:rPr>
+          <w:lang w:val="es-AR"/>
+        </w:rPr>
+        <w:t>(</w:t>
+      </w:r>
       <w:r>
         <w:rPr>
           <w:lang w:val="es-AR"/>
         </w:rPr>
         <w:t>player</w:t>
       </w:r>
-      <w:proofErr w:type="spellEnd"/>
-      <w:r>
-        <w:rPr>
-          <w:lang w:val="es-AR"/>
-        </w:rPr>
-        <w:t xml:space="preserve"> (QUESTS, REWARDS)</w:t>
-      </w:r>
-    </w:p>
-    <w:p>
-      <w:pPr>
-        <w:pStyle w:val="Prrafodelista"/>
-        <w:rPr>
-          <w:lang w:val="es-AR"/>
-        </w:rPr>
-      </w:pPr>
-      <w:r>
-        <w:rPr>
-          <w:lang w:val="es-AR"/>
-        </w:rPr>
-        <w:t xml:space="preserve">--------------------------------------------- 1er </w:t>
-      </w:r>
-      <w:proofErr w:type="spellStart"/>
-      <w:r>
-        <w:rPr>
-          <w:lang w:val="es-AR"/>
-        </w:rPr>
-        <w:t>Commit</w:t>
-      </w:r>
-      <w:proofErr w:type="spellEnd"/>
-      <w:r>
-        <w:rPr>
-          <w:lang w:val="es-AR"/>
-        </w:rPr>
-        <w:t xml:space="preserve"> ---------------------------------------------------</w:t>
-      </w:r>
-    </w:p>
-    <w:p>
-      <w:pPr>
-        <w:pStyle w:val="Prrafodelista"/>
-        <w:numPr>
-          <w:ilvl w:val="0"/>
-          <w:numId w:val="1"/>
-        </w:numPr>
-        <w:rPr>
-          <w:lang w:val="es-AR"/>
-        </w:rPr>
-      </w:pPr>
-      <w:r>
-        <w:rPr>
-          <w:lang w:val="es-AR"/>
-        </w:rPr>
-        <w:t xml:space="preserve">Comportamiento de respuesta. </w:t>
-      </w:r>
-      <w:proofErr w:type="spellStart"/>
-      <w:r>
-        <w:rPr>
-          <w:lang w:val="es-AR"/>
-        </w:rPr>
-        <w:t>Areas</w:t>
-      </w:r>
-      <w:proofErr w:type="spellEnd"/>
-      <w:r>
-        <w:rPr>
-          <w:lang w:val="es-AR"/>
-        </w:rPr>
-        <w:t xml:space="preserve"> NPC -&gt; </w:t>
-      </w:r>
-      <w:proofErr w:type="spellStart"/>
-      <w:r>
-        <w:rPr>
-          <w:lang w:val="es-AR"/>
-        </w:rPr>
-        <w:t>body_entered</w:t>
-      </w:r>
-      <w:proofErr w:type="spellEnd"/>
-    </w:p>
-    <w:p>
-      <w:pPr>
-        <w:pStyle w:val="Prrafodelista"/>
-        <w:numPr>
-          <w:ilvl w:val="0"/>
-          <w:numId w:val="1"/>
-        </w:numPr>
-        <w:rPr>
-          <w:lang w:val="es-AR"/>
-        </w:rPr>
-      </w:pPr>
-      <w:r>
-        <w:rPr>
-          <w:lang w:val="es-AR"/>
-        </w:rPr>
-        <w:t>Escena HUD</w:t>
-      </w:r>
-    </w:p>
-    <w:p>
-      <w:pPr>
-        <w:pStyle w:val="Prrafodelista"/>
-        <w:numPr>
-          <w:ilvl w:val="0"/>
-          <w:numId w:val="1"/>
-        </w:numPr>
-        <w:rPr>
-          <w:lang w:val="es-AR"/>
-        </w:rPr>
-      </w:pPr>
-      <w:r>
-        <w:rPr>
-          <w:lang w:val="es-AR"/>
-        </w:rPr>
-        <w:t>Botones de prueba</w:t>
-      </w:r>
-    </w:p>
-    <w:p>
-      <w:pPr>
-        <w:pStyle w:val="Prrafodelista"/>
-        <w:numPr>
-          <w:ilvl w:val="0"/>
-          <w:numId w:val="1"/>
-        </w:numPr>
-        <w:rPr>
-          <w:lang w:val="es-AR"/>
-        </w:rPr>
-      </w:pPr>
-      <w:r>
-        <w:rPr>
-          <w:lang w:val="es-AR"/>
-        </w:rPr>
-        <w:t>Script HUD Manager: Manejo de se</w:t>
-      </w:r>
-      <w:r>
-        <w:rPr>
-          <w:lang w:val="es-AR"/>
-        </w:rPr>
-        <w:t xml:space="preserve">ñales botones: </w:t>
-      </w:r>
-      <w:proofErr w:type="spellStart"/>
-      <w:proofErr w:type="gramStart"/>
-      <w:r>
-        <w:rPr>
-          <w:lang w:val="es-AR"/>
-        </w:rPr>
-        <w:t>pressed</w:t>
-      </w:r>
-      <w:proofErr w:type="spellEnd"/>
-      <w:r>
-        <w:rPr>
-          <w:lang w:val="es-AR"/>
-        </w:rPr>
-        <w:t>(</w:t>
-      </w:r>
-      <w:proofErr w:type="gramEnd"/>
-      <w:r>
-        <w:rPr>
-          <w:lang w:val="es-AR"/>
-        </w:rPr>
-        <w:t>)</w:t>
-      </w:r>
-    </w:p>
-    <w:p>
-      <w:pPr>
-        <w:pStyle w:val="Prrafodelista"/>
-        <w:numPr>
-          <w:ilvl w:val="0"/>
-          <w:numId w:val="1"/>
-        </w:numPr>
-        <w:rPr>
-          <w:lang w:val="es-AR"/>
-        </w:rPr>
-      </w:pPr>
-      <w:r>
-        <w:rPr>
-          <w:lang w:val="es-AR"/>
-        </w:rPr>
-        <w:t xml:space="preserve">NPC Manager: Manejo de Señales </w:t>
-      </w:r>
-      <w:proofErr w:type="spellStart"/>
-      <w:r>
-        <w:rPr>
-          <w:lang w:val="es-AR"/>
-        </w:rPr>
-        <w:t>give_quest</w:t>
-      </w:r>
-      <w:proofErr w:type="spellEnd"/>
-      <w:r>
-        <w:rPr>
-          <w:lang w:val="es-AR"/>
-        </w:rPr>
-        <w:t xml:space="preserve"> y </w:t>
-      </w:r>
-      <w:proofErr w:type="spellStart"/>
-      <w:r>
-        <w:rPr>
-          <w:lang w:val="es-AR"/>
-        </w:rPr>
-        <w:t>give_reward</w:t>
-      </w:r>
-      <w:proofErr w:type="spellEnd"/>
-    </w:p>
-    <w:p>
-      <w:pPr>
-        <w:pStyle w:val="Prrafodelista"/>
-        <w:numPr>
-          <w:ilvl w:val="0"/>
-          <w:numId w:val="1"/>
-        </w:numPr>
-        <w:rPr>
-          <w:lang w:val="es-AR"/>
-        </w:rPr>
-      </w:pPr>
-      <w:r>
-        <w:rPr>
-          <w:lang w:val="es-AR"/>
-        </w:rPr>
-        <w:t xml:space="preserve">Cambio de orientación </w:t>
-      </w:r>
-      <w:r>
-        <w:rPr>
-          <w:lang w:val="es-AR"/>
-        </w:rPr>
-        <w:t>(</w:t>
-      </w:r>
-      <w:proofErr w:type="spellStart"/>
-      <w:r>
-        <w:rPr>
-          <w:lang w:val="es-AR"/>
-        </w:rPr>
-        <w:t>player</w:t>
-      </w:r>
-      <w:proofErr w:type="spellEnd"/>
-      <w:r>
-        <w:rPr>
-          <w:lang w:val="es-AR"/>
-        </w:rPr>
-        <w:t xml:space="preserve">) al presionar </w:t>
-      </w:r>
-      <w:proofErr w:type="spellStart"/>
-      <w:r>
-        <w:rPr>
-          <w:lang w:val="es-AR"/>
-        </w:rPr>
-        <w:t>boton</w:t>
-      </w:r>
-      <w:proofErr w:type="spellEnd"/>
-    </w:p>
-    <w:p>
-      <w:pPr>
-        <w:pStyle w:val="Prrafodelista"/>
-        <w:rPr>
-          <w:lang w:val="es-AR"/>
-        </w:rPr>
-      </w:pPr>
-    </w:p>
-    <w:p>
-      <w:pPr>
-        <w:pStyle w:val="Prrafodelista"/>
-        <w:rPr>
-          <w:lang w:val="es-AR"/>
-        </w:rPr>
-      </w:pPr>
-      <w:r>
-        <w:rPr>
-          <w:lang w:val="es-AR"/>
-        </w:rPr>
-        <w:t xml:space="preserve">--------------------------------------------- 2do </w:t>
-      </w:r>
-      <w:proofErr w:type="spellStart"/>
-      <w:r>
-        <w:rPr>
-          <w:lang w:val="es-AR"/>
-        </w:rPr>
-        <w:t>Commit</w:t>
-      </w:r>
-      <w:proofErr w:type="spellEnd"/>
-      <w:r>
-        <w:rPr>
-          <w:lang w:val="es-AR"/>
-        </w:rPr>
-        <w:t xml:space="preserve"> ---------------------------------------------------</w:t>
+      <w:r>
+        <w:rPr>
+          <w:lang w:val="es-AR"/>
+        </w:rPr>
+        <w:t>) al presionar boton</w:t>
+      </w:r>
+    </w:p>
+    <w:p>
+      <w:pPr>
+        <w:pStyle w:val="Prrafodelista"/>
+        <w:rPr>
+          <w:lang w:val="es-AR"/>
+        </w:rPr>
+      </w:pPr>
+    </w:p>
+    <w:p>
+      <w:pPr>
+        <w:pStyle w:val="Prrafodelista"/>
+        <w:rPr>
+          <w:lang w:val="es-AR"/>
+        </w:rPr>
+      </w:pPr>
+      <w:r>
+        <w:rPr>
+          <w:lang w:val="es-AR"/>
+        </w:rPr>
+        <w:t>--------------------------------------------- 2do Commit ---------------------------------------------------</w:t>
       </w:r>
     </w:p>
     <w:p>
@@ -656,19 +542,11 @@
         </w:rPr>
         <w:t xml:space="preserve">Creación de </w:t>
       </w:r>
-      <w:proofErr w:type="spellStart"/>
-      <w:r>
-        <w:rPr>
-          <w:lang w:val="es-AR"/>
-        </w:rPr>
-        <w:t>dataManager</w:t>
-      </w:r>
-      <w:proofErr w:type="spellEnd"/>
-      <w:r>
-        <w:rPr>
-          <w:lang w:val="es-AR"/>
-        </w:rPr>
-        <w:t>.</w:t>
+      <w:r>
+        <w:rPr>
+          <w:lang w:val="es-AR"/>
+        </w:rPr>
+        <w:t>dataManager.</w:t>
       </w:r>
     </w:p>
     <w:p>
@@ -682,53 +560,17 @@
           <w:lang w:val="es-AR"/>
         </w:rPr>
       </w:pPr>
-      <w:proofErr w:type="spellStart"/>
-      <w:r>
-        <w:rPr>
-          <w:lang w:val="es-AR"/>
-        </w:rPr>
-        <w:t>Simplificacion</w:t>
-      </w:r>
-      <w:proofErr w:type="spellEnd"/>
-      <w:r>
-        <w:rPr>
-          <w:lang w:val="es-AR"/>
-        </w:rPr>
-        <w:t xml:space="preserve"> de señal </w:t>
-      </w:r>
-      <w:proofErr w:type="gramStart"/>
-      <w:r>
-        <w:rPr>
-          <w:lang w:val="es-AR"/>
-        </w:rPr>
-        <w:t xml:space="preserve">orden </w:t>
-      </w:r>
-      <w:r>
-        <w:rPr>
-          <w:lang w:val="es-AR"/>
-        </w:rPr>
-        <w:t xml:space="preserve"> </w:t>
-      </w:r>
-      <w:proofErr w:type="spellStart"/>
-      <w:r>
-        <w:rPr>
-          <w:lang w:val="es-AR"/>
-        </w:rPr>
-        <w:t>orden</w:t>
-      </w:r>
-      <w:proofErr w:type="gramEnd"/>
-      <w:r>
-        <w:rPr>
-          <w:lang w:val="es-AR"/>
-        </w:rPr>
-        <w:t>_npc</w:t>
-      </w:r>
-      <w:proofErr w:type="spellEnd"/>
-      <w:r>
-        <w:rPr>
-          <w:lang w:val="es-AR"/>
-        </w:rPr>
-        <w:t>(status)</w:t>
+      <w:r>
+        <w:rPr>
+          <w:lang w:val="es-AR"/>
+        </w:rPr>
+        <w:t xml:space="preserve">Simplificacion de señal orden </w:t>
+      </w:r>
+      <w:r>
+        <w:rPr>
+          <w:lang w:val="es-AR"/>
+        </w:rPr>
+        <w:t xml:space="preserve"> orden_npc(status)</w:t>
       </w:r>
     </w:p>
     <w:p>
@@ -742,19 +584,11 @@
           <w:lang w:val="es-AR"/>
         </w:rPr>
       </w:pPr>
-      <w:proofErr w:type="spellStart"/>
-      <w:r>
-        <w:rPr>
-          <w:lang w:val="es-AR"/>
-        </w:rPr>
-        <w:t>Enumeracion</w:t>
-      </w:r>
-      <w:proofErr w:type="spellEnd"/>
-      <w:r>
-        <w:rPr>
-          <w:lang w:val="es-AR"/>
-        </w:rPr>
-        <w:t xml:space="preserve"> de status y dirección</w:t>
+      <w:r>
+        <w:rPr>
+          <w:lang w:val="es-AR"/>
+        </w:rPr>
+        <w:t>Enumeracion de status y dirección</w:t>
       </w:r>
     </w:p>
     <w:p>
@@ -1010,28 +844,24 @@
         </w:rPr>
         <w:t xml:space="preserve">Señal de notificación </w:t>
       </w:r>
-      <w:proofErr w:type="spellStart"/>
       <w:r>
         <w:rPr>
           <w:lang w:val="es-AR"/>
         </w:rPr>
         <w:t>add_notification</w:t>
       </w:r>
-      <w:proofErr w:type="spellEnd"/>
       <w:r>
         <w:rPr>
           <w:lang w:val="es-AR"/>
         </w:rPr>
         <w:t xml:space="preserve">, </w:t>
       </w:r>
-      <w:proofErr w:type="spellStart"/>
       <w:r>
         <w:rPr>
           <w:lang w:val="es-AR"/>
         </w:rPr>
         <w:t>delete_notification</w:t>
       </w:r>
-      <w:proofErr w:type="spellEnd"/>
     </w:p>
     <w:p>
       <w:pPr>
@@ -1062,33 +892,11 @@
           <w:lang w:val="es-ES"/>
         </w:rPr>
       </w:pPr>
-      <w:proofErr w:type="spellStart"/>
-      <w:r>
-        <w:rPr>
-          <w:lang w:val="es-ES"/>
-        </w:rPr>
-        <w:t>Fix</w:t>
-      </w:r>
-      <w:proofErr w:type="spellEnd"/>
-      <w:r>
-        <w:rPr>
-          <w:lang w:val="es-ES"/>
-        </w:rPr>
-        <w:t xml:space="preserve">. FIFO </w:t>
-      </w:r>
-      <w:proofErr w:type="spellStart"/>
-      <w:r>
-        <w:rPr>
-          <w:lang w:val="es-ES"/>
-        </w:rPr>
-        <w:t>request</w:t>
-      </w:r>
-      <w:proofErr w:type="spellEnd"/>
-      <w:r>
-        <w:rPr>
-          <w:lang w:val="es-ES"/>
-        </w:rPr>
-        <w:t xml:space="preserve"> comportamiento</w:t>
+      <w:r>
+        <w:rPr>
+          <w:lang w:val="es-ES"/>
+        </w:rPr>
+        <w:t>Fix. FIFO request comportamiento</w:t>
       </w:r>
     </w:p>
     <w:p>
@@ -1106,21 +914,7 @@
         <w:rPr>
           <w:lang w:val="es-ES"/>
         </w:rPr>
-        <w:t xml:space="preserve">Remover texto </w:t>
-      </w:r>
-      <w:proofErr w:type="spellStart"/>
-      <w:r>
-        <w:rPr>
-          <w:lang w:val="es-ES"/>
-        </w:rPr>
-        <w:t>fix</w:t>
-      </w:r>
-      <w:proofErr w:type="spellEnd"/>
-      <w:r>
-        <w:rPr>
-          <w:lang w:val="es-ES"/>
-        </w:rPr>
-        <w:t>. Ajustar texto videojuego</w:t>
+        <w:t>Remover texto fix. Ajustar texto videojuego</w:t>
       </w:r>
     </w:p>
     <w:p>
@@ -1152,28 +946,12 @@
           <w:lang w:val="es-ES"/>
         </w:rPr>
       </w:pPr>
-      <w:proofErr w:type="spellStart"/>
-      <w:r>
-        <w:rPr>
-          <w:lang w:val="es-ES"/>
-        </w:rPr>
-        <w:t>Fix</w:t>
-      </w:r>
-      <w:proofErr w:type="spellEnd"/>
-      <w:r>
-        <w:rPr>
-          <w:lang w:val="es-ES"/>
-        </w:rPr>
-        <w:t xml:space="preserve"> Orden </w:t>
-      </w:r>
-      <w:proofErr w:type="spellStart"/>
-      <w:r>
-        <w:rPr>
-          <w:lang w:val="es-ES"/>
-        </w:rPr>
-        <w:t>icons</w:t>
-      </w:r>
-      <w:proofErr w:type="spellEnd"/>
+      <w:r>
+        <w:rPr>
+          <w:lang w:val="es-ES"/>
+        </w:rPr>
+        <w:t>Fix Orden icons</w:t>
+      </w:r>
       <w:r>
         <w:rPr>
           <w:lang w:val="es-ES"/>
@@ -1279,21 +1057,7 @@
           <w:lang w:val="es-AR"/>
         </w:rPr>
         <w:lastRenderedPageBreak/>
-        <w:t xml:space="preserve">Versión final arte NPC </w:t>
-      </w:r>
-      <w:proofErr w:type="spellStart"/>
-      <w:r>
-        <w:rPr>
-          <w:lang w:val="es-AR"/>
-        </w:rPr>
-        <w:t>Common</w:t>
-      </w:r>
-      <w:proofErr w:type="spellEnd"/>
-      <w:r>
-        <w:rPr>
-          <w:lang w:val="es-AR"/>
-        </w:rPr>
-        <w:t xml:space="preserve"> (Alejandra)</w:t>
+        <w:t>Versión final arte NPC Common (Alejandra)</w:t>
       </w:r>
     </w:p>
     <w:p>
@@ -1305,13 +1069,8 @@
         </w:numPr>
         <w:ind w:left="360" w:hanging="180"/>
       </w:pPr>
-      <w:proofErr w:type="spellStart"/>
-      <w:r>
-        <w:t>Animaciones</w:t>
-      </w:r>
-      <w:proofErr w:type="spellEnd"/>
-      <w:r>
-        <w:t xml:space="preserve"> NPC Common: CRY, PANIC, EXPLAIN, DEFEAT, VICTORY</w:t>
+      <w:r>
+        <w:t>Animaciones NPC Common: CRY, PANIC, EXPLAIN, DEFEAT, VICTORY</w:t>
       </w:r>
     </w:p>
     <w:p>
@@ -1375,19 +1134,11 @@
         </w:rPr>
         <w:t>(</w:t>
       </w:r>
-      <w:proofErr w:type="spellStart"/>
-      <w:r>
-        <w:rPr>
-          <w:lang w:val="es-AR"/>
-        </w:rPr>
-        <w:t>set_status_animation</w:t>
-      </w:r>
-      <w:proofErr w:type="spellEnd"/>
-      <w:r>
-        <w:rPr>
-          <w:lang w:val="es-AR"/>
-        </w:rPr>
-        <w:t>(status)</w:t>
+      <w:r>
+        <w:rPr>
+          <w:lang w:val="es-AR"/>
+        </w:rPr>
+        <w:t>set_status_animation(status)</w:t>
       </w:r>
       <w:r>
         <w:rPr>
@@ -1405,27 +1156,9 @@
         </w:numPr>
         <w:ind w:left="360" w:hanging="180"/>
       </w:pPr>
-      <w:proofErr w:type="spellStart"/>
-      <w:r>
-        <w:t>Comportamiento</w:t>
-      </w:r>
-      <w:proofErr w:type="spellEnd"/>
-      <w:r>
-        <w:t xml:space="preserve"> al </w:t>
-      </w:r>
-      <w:proofErr w:type="spellStart"/>
-      <w:r>
-        <w:t>finalizar</w:t>
-      </w:r>
-      <w:proofErr w:type="spellEnd"/>
-      <w:r>
-        <w:t xml:space="preserve"> la </w:t>
-      </w:r>
-      <w:proofErr w:type="spellStart"/>
-      <w:r>
-        <w:t>animaciòn</w:t>
-      </w:r>
-      <w:proofErr w:type="spellEnd"/>
+      <w:r>
+        <w:t>Comportamiento al finalizar la animaciòn</w:t>
+      </w:r>
     </w:p>
     <w:p>
       <w:pPr>
@@ -1468,21 +1201,7 @@
         <w:rPr>
           <w:lang w:val="es-AR"/>
         </w:rPr>
-        <w:t xml:space="preserve">Versión final arte PLAYER </w:t>
-      </w:r>
-      <w:proofErr w:type="spellStart"/>
-      <w:r>
-        <w:rPr>
-          <w:lang w:val="es-AR"/>
-        </w:rPr>
-        <w:t>Common</w:t>
-      </w:r>
-      <w:proofErr w:type="spellEnd"/>
-      <w:r>
-        <w:rPr>
-          <w:lang w:val="es-AR"/>
-        </w:rPr>
-        <w:t xml:space="preserve"> (Alejandra)</w:t>
+        <w:t>Versión final arte PLAYER Common (Alejandra)</w:t>
       </w:r>
     </w:p>
     <w:p>
@@ -1501,16 +1220,8 @@
         <w:rPr>
           <w:lang w:val="es-ES"/>
         </w:rPr>
-        <w:t xml:space="preserve">Nombre de Jugador </w:t>
-      </w:r>
-      <w:proofErr w:type="spellStart"/>
-      <w:r>
-        <w:rPr>
-          <w:lang w:val="es-ES"/>
-        </w:rPr>
-        <w:t>Export</w:t>
-      </w:r>
-      <w:proofErr w:type="spellEnd"/>
+        <w:t>Nombre de Jugador Export</w:t>
+      </w:r>
     </w:p>
     <w:p>
       <w:pPr>
@@ -1587,21 +1298,7 @@
         <w:rPr>
           <w:lang w:val="es-AR"/>
         </w:rPr>
-        <w:t xml:space="preserve">Versión final arte NPC </w:t>
-      </w:r>
-      <w:proofErr w:type="spellStart"/>
-      <w:r>
-        <w:rPr>
-          <w:lang w:val="es-AR"/>
-        </w:rPr>
-        <w:t>Common</w:t>
-      </w:r>
-      <w:proofErr w:type="spellEnd"/>
-      <w:r>
-        <w:rPr>
-          <w:lang w:val="es-AR"/>
-        </w:rPr>
-        <w:t xml:space="preserve"> (Alejandra)</w:t>
+        <w:t>Versión final arte NPC Common (Alejandra)</w:t>
       </w:r>
     </w:p>
     <w:p>
@@ -1637,16 +1334,8 @@
         <w:rPr>
           <w:lang w:val="es-AR"/>
         </w:rPr>
-        <w:t xml:space="preserve">Script </w:t>
-      </w:r>
-      <w:proofErr w:type="spellStart"/>
-      <w:r>
-        <w:rPr>
-          <w:lang w:val="es-AR"/>
-        </w:rPr>
-        <w:t>levelManager</w:t>
-      </w:r>
-      <w:proofErr w:type="spellEnd"/>
+        <w:t>Script levelManager</w:t>
+      </w:r>
     </w:p>
     <w:p>
       <w:pPr>
@@ -1700,6 +1389,12 @@
           <w:lang w:val="es-ES"/>
         </w:rPr>
         <w:t>Animación BLINK_STATUS</w:t>
+      </w:r>
+      <w:r>
+        <w:rPr>
+          <w:lang w:val="es-ES"/>
+        </w:rPr>
+        <w:t>.</w:t>
       </w:r>
     </w:p>
     <w:p>
@@ -1818,111 +1513,97 @@
           <w:lang w:val="es-ES"/>
         </w:rPr>
         <w:lastRenderedPageBreak/>
-        <w:t xml:space="preserve">Nuevos </w:t>
-      </w:r>
-      <w:proofErr w:type="spellStart"/>
-      <w:r>
-        <w:rPr>
-          <w:lang w:val="es-ES"/>
-        </w:rPr>
-        <w:t>Texture</w:t>
-      </w:r>
-      <w:proofErr w:type="spellEnd"/>
+        <w:t>Nuevos Texture Button</w:t>
+      </w:r>
+      <w:r>
+        <w:rPr>
+          <w:lang w:val="es-ES"/>
+        </w:rPr>
+        <w:t>.</w:t>
+      </w:r>
+    </w:p>
+    <w:p>
+      <w:pPr>
+        <w:pStyle w:val="Prrafodelista"/>
+        <w:numPr>
+          <w:ilvl w:val="0"/>
+          <w:numId w:val="6"/>
+        </w:numPr>
+        <w:rPr>
+          <w:lang w:val="es-ES"/>
+        </w:rPr>
+      </w:pPr>
+      <w:r>
+        <w:rPr>
+          <w:lang w:val="es-ES"/>
+        </w:rPr>
+        <w:t xml:space="preserve">Centrado Área de notificación </w:t>
+      </w:r>
+      <w:r>
+        <w:rPr>
+          <w:lang w:val="es-ES"/>
+        </w:rPr>
+        <w:t>.</w:t>
+      </w:r>
+    </w:p>
+    <w:p>
+      <w:pPr>
+        <w:pStyle w:val="Prrafodelista"/>
+        <w:numPr>
+          <w:ilvl w:val="0"/>
+          <w:numId w:val="6"/>
+        </w:numPr>
+        <w:rPr>
+          <w:lang w:val="es-ES"/>
+        </w:rPr>
+      </w:pPr>
+      <w:r>
+        <w:rPr>
+          <w:lang w:val="es-ES"/>
+        </w:rPr>
+        <w:t>Tweens para animar entrada de estados (Primera Prueba)</w:t>
+      </w:r>
+      <w:r>
+        <w:rPr>
+          <w:lang w:val="es-ES"/>
+        </w:rPr>
+        <w:t>.</w:t>
+      </w:r>
+    </w:p>
+    <w:p>
+      <w:pPr>
+        <w:pStyle w:val="Prrafodelista"/>
+        <w:numPr>
+          <w:ilvl w:val="0"/>
+          <w:numId w:val="6"/>
+        </w:numPr>
+        <w:rPr>
+          <w:lang w:val="es-ES"/>
+        </w:rPr>
+      </w:pPr>
+      <w:r>
+        <w:rPr>
+          <w:lang w:val="es-ES"/>
+        </w:rPr>
+        <w:t>Carril de tweens</w:t>
+      </w:r>
       <w:r>
         <w:rPr>
           <w:lang w:val="es-ES"/>
         </w:rPr>
         <w:t xml:space="preserve"> </w:t>
       </w:r>
-      <w:proofErr w:type="spellStart"/>
-      <w:r>
-        <w:rPr>
-          <w:lang w:val="es-ES"/>
-        </w:rPr>
-        <w:t>Button</w:t>
-      </w:r>
-      <w:proofErr w:type="spellEnd"/>
-    </w:p>
-    <w:p>
-      <w:pPr>
-        <w:pStyle w:val="Prrafodelista"/>
-        <w:numPr>
-          <w:ilvl w:val="0"/>
-          <w:numId w:val="6"/>
-        </w:numPr>
-        <w:rPr>
-          <w:lang w:val="es-ES"/>
-        </w:rPr>
-      </w:pPr>
-      <w:r>
-        <w:rPr>
-          <w:lang w:val="es-ES"/>
-        </w:rPr>
-        <w:t xml:space="preserve">Centrado Área de notificación </w:t>
-      </w:r>
-    </w:p>
-    <w:p>
-      <w:pPr>
-        <w:pStyle w:val="Prrafodelista"/>
-        <w:numPr>
-          <w:ilvl w:val="0"/>
-          <w:numId w:val="6"/>
-        </w:numPr>
-        <w:rPr>
-          <w:lang w:val="es-ES"/>
-        </w:rPr>
-      </w:pPr>
-      <w:proofErr w:type="spellStart"/>
-      <w:r>
-        <w:rPr>
-          <w:lang w:val="es-ES"/>
-        </w:rPr>
-        <w:t>Tweens</w:t>
-      </w:r>
-      <w:proofErr w:type="spellEnd"/>
-      <w:r>
-        <w:rPr>
-          <w:lang w:val="es-ES"/>
-        </w:rPr>
-        <w:t xml:space="preserve"> para animar entrada de estados (Primera Prueba)</w:t>
-      </w:r>
-    </w:p>
-    <w:p>
-      <w:pPr>
-        <w:pStyle w:val="Prrafodelista"/>
-        <w:numPr>
-          <w:ilvl w:val="0"/>
-          <w:numId w:val="6"/>
-        </w:numPr>
-        <w:rPr>
-          <w:lang w:val="es-ES"/>
-        </w:rPr>
-      </w:pPr>
-      <w:r>
-        <w:rPr>
-          <w:lang w:val="es-ES"/>
-        </w:rPr>
-        <w:t xml:space="preserve">Carril de </w:t>
-      </w:r>
-      <w:proofErr w:type="spellStart"/>
-      <w:r>
-        <w:rPr>
-          <w:lang w:val="es-ES"/>
-        </w:rPr>
-        <w:t>tweens</w:t>
-      </w:r>
-      <w:proofErr w:type="spellEnd"/>
-      <w:r>
-        <w:rPr>
-          <w:lang w:val="es-ES"/>
-        </w:rPr>
-        <w:t xml:space="preserve"> </w:t>
-      </w:r>
       <w:r>
         <w:rPr>
           <w:lang w:val="es-ES"/>
         </w:rPr>
         <w:t>(Primera Prueba)</w:t>
+      </w:r>
+      <w:r>
+        <w:rPr>
+          <w:lang w:val="es-ES"/>
+        </w:rPr>
+        <w:t>.</w:t>
       </w:r>
     </w:p>
     <w:p>
@@ -1977,10 +1658,241 @@
       <w:pPr>
         <w:pStyle w:val="Prrafodelista"/>
         <w:ind w:left="360"/>
+      </w:pPr>
+      <w:r>
+        <w:t xml:space="preserve">--------------------------------------------- </w:t>
+      </w:r>
+      <w:r>
         <w:rPr>
           <w:u w:val="single"/>
-          <w:lang w:val="es-ES"/>
-        </w:rPr>
+        </w:rPr>
+        <w:t>7</w:t>
+      </w:r>
+      <w:r>
+        <w:rPr>
+          <w:u w:val="single"/>
+        </w:rPr>
+        <w:t>to</w:t>
+      </w:r>
+      <w:r>
+        <w:t xml:space="preserve"> Commit ---------------------------------------------------</w:t>
+      </w:r>
+    </w:p>
+    <w:p>
+      <w:pPr>
+        <w:pStyle w:val="Prrafodelista"/>
+        <w:numPr>
+          <w:ilvl w:val="0"/>
+          <w:numId w:val="7"/>
+        </w:numPr>
+        <w:rPr>
+          <w:lang w:val="es-ES"/>
+        </w:rPr>
+      </w:pPr>
+      <w:r>
+        <w:rPr>
+          <w:lang w:val="es-ES"/>
+        </w:rPr>
+        <w:t>Ajustes de animación BLINK_STATUS</w:t>
+      </w:r>
+      <w:r>
+        <w:rPr>
+          <w:lang w:val="es-ES"/>
+        </w:rPr>
+        <w:t>.</w:t>
+      </w:r>
+    </w:p>
+    <w:p>
+      <w:pPr>
+        <w:pStyle w:val="Prrafodelista"/>
+        <w:numPr>
+          <w:ilvl w:val="0"/>
+          <w:numId w:val="7"/>
+        </w:numPr>
+        <w:rPr>
+          <w:lang w:val="es-ES"/>
+        </w:rPr>
+      </w:pPr>
+      <w:r>
+        <w:rPr>
+          <w:lang w:val="es-ES"/>
+        </w:rPr>
+        <w:t>Pausar escena ante condición de derrota o victoria</w:t>
+      </w:r>
+      <w:r>
+        <w:rPr>
+          <w:lang w:val="es-ES"/>
+        </w:rPr>
+        <w:t>.</w:t>
+      </w:r>
+    </w:p>
+    <w:p>
+      <w:pPr>
+        <w:pStyle w:val="Prrafodelista"/>
+        <w:numPr>
+          <w:ilvl w:val="0"/>
+          <w:numId w:val="7"/>
+        </w:numPr>
+        <w:rPr>
+          <w:lang w:val="es-ES"/>
+        </w:rPr>
+      </w:pPr>
+      <w:r>
+        <w:rPr>
+          <w:lang w:val="es-ES"/>
+        </w:rPr>
+        <w:t>Fix posición local NPC</w:t>
+      </w:r>
+      <w:r>
+        <w:rPr>
+          <w:lang w:val="es-ES"/>
+        </w:rPr>
+        <w:t>.</w:t>
+      </w:r>
+    </w:p>
+    <w:p>
+      <w:pPr>
+        <w:pStyle w:val="Prrafodelista"/>
+        <w:numPr>
+          <w:ilvl w:val="0"/>
+          <w:numId w:val="7"/>
+        </w:numPr>
+        <w:rPr>
+          <w:lang w:val="es-ES"/>
+        </w:rPr>
+      </w:pPr>
+      <w:r>
+        <w:rPr>
+          <w:lang w:val="es-ES"/>
+        </w:rPr>
+        <w:t>Fix orientación en función de flip_h del enemigo</w:t>
+      </w:r>
+      <w:r>
+        <w:rPr>
+          <w:lang w:val="es-ES"/>
+        </w:rPr>
+        <w:t xml:space="preserve"> al detectar estado</w:t>
+      </w:r>
+      <w:r>
+        <w:rPr>
+          <w:lang w:val="es-ES"/>
+        </w:rPr>
+        <w:t>.</w:t>
+      </w:r>
+    </w:p>
+    <w:p>
+      <w:pPr>
+        <w:pStyle w:val="Prrafodelista"/>
+        <w:numPr>
+          <w:ilvl w:val="0"/>
+          <w:numId w:val="7"/>
+        </w:numPr>
+        <w:rPr>
+          <w:lang w:val="es-AR"/>
+        </w:rPr>
+      </w:pPr>
+      <w:r>
+        <w:rPr>
+          <w:lang w:val="es-AR"/>
+        </w:rPr>
+        <w:t>Fix flip enemigo al a</w:t>
+      </w:r>
+      <w:r>
+        <w:rPr>
+          <w:lang w:val="es-AR"/>
+        </w:rPr>
+        <w:t>tender el estado.</w:t>
+      </w:r>
+    </w:p>
+    <w:p>
+      <w:pPr>
+        <w:pStyle w:val="Prrafodelista"/>
+        <w:numPr>
+          <w:ilvl w:val="0"/>
+          <w:numId w:val="7"/>
+        </w:numPr>
+        <w:rPr>
+          <w:lang w:val="es-AR"/>
+        </w:rPr>
+      </w:pPr>
+      <w:r>
+        <w:rPr>
+          <w:lang w:val="es-AR"/>
+        </w:rPr>
+        <w:t>Interfaz de siguiente (Primera parte)</w:t>
+      </w:r>
+    </w:p>
+    <w:p>
+      <w:pPr>
+        <w:pStyle w:val="Prrafodelista"/>
+        <w:numPr>
+          <w:ilvl w:val="0"/>
+          <w:numId w:val="7"/>
+        </w:numPr>
+        <w:rPr>
+          <w:lang w:val="es-AR"/>
+        </w:rPr>
+      </w:pPr>
+      <w:r>
+        <w:rPr>
+          <w:lang w:val="es-AR"/>
+        </w:rPr>
+        <w:t>Animación de letra caída (Primera Parte)</w:t>
+      </w:r>
+    </w:p>
+    <w:p>
+      <w:pPr>
+        <w:pStyle w:val="Prrafodelista"/>
+        <w:ind w:left="1080"/>
+        <w:rPr>
+          <w:lang w:val="es-AR"/>
+        </w:rPr>
+      </w:pPr>
+      <w:r>
+        <w:rPr>
+          <w:noProof/>
+        </w:rPr>
+        <w:drawing>
+          <wp:inline distT="0" distB="0" distL="0" distR="0" wp14:anchorId="4A9F6351" wp14:editId="4FA254A4">
+            <wp:extent cx="4355123" cy="2619014"/>
+            <wp:effectExtent l="0" t="0" r="7620" b="0"/>
+            <wp:docPr id="9" name="Imagen 9"/>
+            <wp:cNvGraphicFramePr>
+              <a:graphicFrameLocks xmlns:a="http://schemas.openxmlformats.org/drawingml/2006/main" noChangeAspect="1"/>
+            </wp:cNvGraphicFramePr>
+            <a:graphic xmlns:a="http://schemas.openxmlformats.org/drawingml/2006/main">
+              <a:graphicData uri="http://schemas.openxmlformats.org/drawingml/2006/picture">
+                <pic:pic xmlns:pic="http://schemas.openxmlformats.org/drawingml/2006/picture">
+                  <pic:nvPicPr>
+                    <pic:cNvPr id="1" name=""/>
+                    <pic:cNvPicPr/>
+                  </pic:nvPicPr>
+                  <pic:blipFill>
+                    <a:blip r:embed="rId14"/>
+                    <a:stretch>
+                      <a:fillRect/>
+                    </a:stretch>
+                  </pic:blipFill>
+                  <pic:spPr>
+                    <a:xfrm>
+                      <a:off x="0" y="0"/>
+                      <a:ext cx="4365020" cy="2624966"/>
+                    </a:xfrm>
+                    <a:prstGeom prst="rect">
+                      <a:avLst/>
+                    </a:prstGeom>
+                  </pic:spPr>
+                </pic:pic>
+              </a:graphicData>
+            </a:graphic>
+          </wp:inline>
+        </w:drawing>
+      </w:r>
+    </w:p>
+    <w:p>
+      <w:pPr>
+        <w:pStyle w:val="Prrafodelista"/>
+        <w:ind w:left="360"/>
       </w:pPr>
       <w:r>
         <w:t xml:space="preserve">--------------------------------------------- </w:t>
@@ -1989,17 +1901,26 @@
         <w:rPr>
           <w:u w:val="single"/>
         </w:rPr>
-        <w:t>7</w:t>
+        <w:t>8v</w:t>
       </w:r>
       <w:r>
         <w:rPr>
           <w:u w:val="single"/>
         </w:rPr>
-        <w:t>to</w:t>
+        <w:t>o</w:t>
       </w:r>
       <w:r>
         <w:t xml:space="preserve"> Commit ---------------------------------------------------</w:t>
       </w:r>
+    </w:p>
+    <w:p>
+      <w:pPr>
+        <w:pStyle w:val="Prrafodelista"/>
+        <w:ind w:left="360"/>
+        <w:rPr>
+          <w:lang w:val="es-AR"/>
+        </w:rPr>
+      </w:pPr>
     </w:p>
     <w:sectPr>
       <w:pgSz w:w="11906" w:h="16838"/>
@@ -2358,6 +2279,92 @@
     </w:lvl>
   </w:abstractNum>
   <w:abstractNum w:abstractNumId="4" w15:restartNumberingAfterBreak="0">
+    <w:nsid w:val="3B5A2032"/>
+    <w:multiLevelType w:val="hybridMultilevel"/>
+    <w:tmpl w:val="2EB6520E"/>
+    <w:lvl w:ilvl="0" w:tplc="0409000F">
+      <w:start w:val="1"/>
+      <w:numFmt w:val="decimal"/>
+      <w:lvlText w:val="%1."/>
+      <w:lvlJc w:val="left"/>
+      <w:pPr>
+        <w:ind w:left="1080" w:hanging="360"/>
+      </w:pPr>
+    </w:lvl>
+    <w:lvl w:ilvl="1" w:tplc="04090019" w:tentative="1">
+      <w:start w:val="1"/>
+      <w:numFmt w:val="lowerLetter"/>
+      <w:lvlText w:val="%2."/>
+      <w:lvlJc w:val="left"/>
+      <w:pPr>
+        <w:ind w:left="1800" w:hanging="360"/>
+      </w:pPr>
+    </w:lvl>
+    <w:lvl w:ilvl="2" w:tplc="0409001B" w:tentative="1">
+      <w:start w:val="1"/>
+      <w:numFmt w:val="lowerRoman"/>
+      <w:lvlText w:val="%3."/>
+      <w:lvlJc w:val="right"/>
+      <w:pPr>
+        <w:ind w:left="2520" w:hanging="180"/>
+      </w:pPr>
+    </w:lvl>
+    <w:lvl w:ilvl="3" w:tplc="0409000F" w:tentative="1">
+      <w:start w:val="1"/>
+      <w:numFmt w:val="decimal"/>
+      <w:lvlText w:val="%4."/>
+      <w:lvlJc w:val="left"/>
+      <w:pPr>
+        <w:ind w:left="3240" w:hanging="360"/>
+      </w:pPr>
+    </w:lvl>
+    <w:lvl w:ilvl="4" w:tplc="04090019" w:tentative="1">
+      <w:start w:val="1"/>
+      <w:numFmt w:val="lowerLetter"/>
+      <w:lvlText w:val="%5."/>
+      <w:lvlJc w:val="left"/>
+      <w:pPr>
+        <w:ind w:left="3960" w:hanging="360"/>
+      </w:pPr>
+    </w:lvl>
+    <w:lvl w:ilvl="5" w:tplc="0409001B" w:tentative="1">
+      <w:start w:val="1"/>
+      <w:numFmt w:val="lowerRoman"/>
+      <w:lvlText w:val="%6."/>
+      <w:lvlJc w:val="right"/>
+      <w:pPr>
+        <w:ind w:left="4680" w:hanging="180"/>
+      </w:pPr>
+    </w:lvl>
+    <w:lvl w:ilvl="6" w:tplc="0409000F" w:tentative="1">
+      <w:start w:val="1"/>
+      <w:numFmt w:val="decimal"/>
+      <w:lvlText w:val="%7."/>
+      <w:lvlJc w:val="left"/>
+      <w:pPr>
+        <w:ind w:left="5400" w:hanging="360"/>
+      </w:pPr>
+    </w:lvl>
+    <w:lvl w:ilvl="7" w:tplc="04090019" w:tentative="1">
+      <w:start w:val="1"/>
+      <w:numFmt w:val="lowerLetter"/>
+      <w:lvlText w:val="%8."/>
+      <w:lvlJc w:val="left"/>
+      <w:pPr>
+        <w:ind w:left="6120" w:hanging="360"/>
+      </w:pPr>
+    </w:lvl>
+    <w:lvl w:ilvl="8" w:tplc="0409001B" w:tentative="1">
+      <w:start w:val="1"/>
+      <w:numFmt w:val="lowerRoman"/>
+      <w:lvlText w:val="%9."/>
+      <w:lvlJc w:val="right"/>
+      <w:pPr>
+        <w:ind w:left="6840" w:hanging="180"/>
+      </w:pPr>
+    </w:lvl>
+  </w:abstractNum>
+  <w:abstractNum w:abstractNumId="5" w15:restartNumberingAfterBreak="0">
     <w:nsid w:val="4D631164"/>
     <w:multiLevelType w:val="hybridMultilevel"/>
     <w:tmpl w:val="2EB6520E"/>
@@ -2443,7 +2450,7 @@
       </w:pPr>
     </w:lvl>
   </w:abstractNum>
-  <w:abstractNum w:abstractNumId="5" w15:restartNumberingAfterBreak="0">
+  <w:abstractNum w:abstractNumId="6" w15:restartNumberingAfterBreak="0">
     <w:nsid w:val="7739194E"/>
     <w:multiLevelType w:val="hybridMultilevel"/>
     <w:tmpl w:val="1996FDC4"/>
@@ -2530,7 +2537,7 @@
     </w:lvl>
   </w:abstractNum>
   <w:num w:numId="1">
-    <w:abstractNumId w:val="5"/>
+    <w:abstractNumId w:val="6"/>
   </w:num>
   <w:num w:numId="2">
     <w:abstractNumId w:val="2"/>
@@ -2545,6 +2552,9 @@
     <w:abstractNumId w:val="1"/>
   </w:num>
   <w:num w:numId="6">
+    <w:abstractNumId w:val="5"/>
+  </w:num>
+  <w:num w:numId="7">
     <w:abstractNumId w:val="4"/>
   </w:num>
 </w:numbering>

</xml_diff>

<commit_message>
“BROKEN NPC” - COMMIT 8 +   Estructura Landing +   NPC Landing +   Titulo Landing +   Botòn Landing +   Animaciones Landing +   Cambio a escena de nivel
</commit_message>
<xml_diff>
--- a/DevGameLog.docx
+++ b/DevGameLog.docx
@@ -1591,13 +1591,7 @@
         <w:rPr>
           <w:lang w:val="es-ES"/>
         </w:rPr>
-        <w:t xml:space="preserve"> </w:t>
-      </w:r>
-      <w:r>
-        <w:rPr>
-          <w:lang w:val="es-ES"/>
-        </w:rPr>
-        <w:t>(Primera Prueba)</w:t>
+        <w:t xml:space="preserve"> (Primera Prueba)</w:t>
       </w:r>
       <w:r>
         <w:rPr>
@@ -1666,191 +1660,186 @@
         <w:rPr>
           <w:u w:val="single"/>
         </w:rPr>
-        <w:t>7</w:t>
-      </w:r>
-      <w:r>
-        <w:rPr>
+        <w:t>7to</w:t>
+      </w:r>
+      <w:r>
+        <w:t xml:space="preserve"> Commit ---------------------------------------------------</w:t>
+      </w:r>
+    </w:p>
+    <w:p>
+      <w:pPr>
+        <w:pStyle w:val="Prrafodelista"/>
+        <w:numPr>
+          <w:ilvl w:val="0"/>
+          <w:numId w:val="7"/>
+        </w:numPr>
+        <w:rPr>
+          <w:lang w:val="es-ES"/>
+        </w:rPr>
+      </w:pPr>
+      <w:r>
+        <w:rPr>
+          <w:lang w:val="es-ES"/>
+        </w:rPr>
+        <w:t>Ajustes de animación BLINK_STATUS</w:t>
+      </w:r>
+      <w:r>
+        <w:rPr>
+          <w:lang w:val="es-ES"/>
+        </w:rPr>
+        <w:t>.</w:t>
+      </w:r>
+    </w:p>
+    <w:p>
+      <w:pPr>
+        <w:pStyle w:val="Prrafodelista"/>
+        <w:numPr>
+          <w:ilvl w:val="0"/>
+          <w:numId w:val="7"/>
+        </w:numPr>
+        <w:rPr>
+          <w:lang w:val="es-ES"/>
+        </w:rPr>
+      </w:pPr>
+      <w:r>
+        <w:rPr>
+          <w:lang w:val="es-ES"/>
+        </w:rPr>
+        <w:t>Pausar escena ante condición de derrota o victoria</w:t>
+      </w:r>
+      <w:r>
+        <w:rPr>
+          <w:lang w:val="es-ES"/>
+        </w:rPr>
+        <w:t>.</w:t>
+      </w:r>
+    </w:p>
+    <w:p>
+      <w:pPr>
+        <w:pStyle w:val="Prrafodelista"/>
+        <w:numPr>
+          <w:ilvl w:val="0"/>
+          <w:numId w:val="7"/>
+        </w:numPr>
+        <w:rPr>
+          <w:lang w:val="es-ES"/>
+        </w:rPr>
+      </w:pPr>
+      <w:r>
+        <w:rPr>
+          <w:lang w:val="es-ES"/>
+        </w:rPr>
+        <w:t>Fix posición local NPC</w:t>
+      </w:r>
+      <w:r>
+        <w:rPr>
+          <w:lang w:val="es-ES"/>
+        </w:rPr>
+        <w:t>.</w:t>
+      </w:r>
+    </w:p>
+    <w:p>
+      <w:pPr>
+        <w:pStyle w:val="Prrafodelista"/>
+        <w:numPr>
+          <w:ilvl w:val="0"/>
+          <w:numId w:val="7"/>
+        </w:numPr>
+        <w:rPr>
+          <w:lang w:val="es-ES"/>
+        </w:rPr>
+      </w:pPr>
+      <w:r>
+        <w:rPr>
+          <w:lang w:val="es-ES"/>
+        </w:rPr>
+        <w:t>Fix orientación en función de flip_h del enemigo</w:t>
+      </w:r>
+      <w:r>
+        <w:rPr>
+          <w:lang w:val="es-ES"/>
+        </w:rPr>
+        <w:t xml:space="preserve"> al detectar estado</w:t>
+      </w:r>
+      <w:r>
+        <w:rPr>
+          <w:lang w:val="es-ES"/>
+        </w:rPr>
+        <w:t>.</w:t>
+      </w:r>
+    </w:p>
+    <w:p>
+      <w:pPr>
+        <w:pStyle w:val="Prrafodelista"/>
+        <w:numPr>
+          <w:ilvl w:val="0"/>
+          <w:numId w:val="7"/>
+        </w:numPr>
+        <w:rPr>
+          <w:lang w:val="es-AR"/>
+        </w:rPr>
+      </w:pPr>
+      <w:r>
+        <w:rPr>
+          <w:lang w:val="es-AR"/>
+        </w:rPr>
+        <w:t>Fix flip enemigo al a</w:t>
+      </w:r>
+      <w:r>
+        <w:rPr>
+          <w:lang w:val="es-AR"/>
+        </w:rPr>
+        <w:t>tender el estado.</w:t>
+      </w:r>
+    </w:p>
+    <w:p>
+      <w:pPr>
+        <w:pStyle w:val="Prrafodelista"/>
+        <w:numPr>
+          <w:ilvl w:val="0"/>
+          <w:numId w:val="7"/>
+        </w:numPr>
+        <w:rPr>
+          <w:lang w:val="es-AR"/>
+        </w:rPr>
+      </w:pPr>
+      <w:r>
+        <w:rPr>
+          <w:lang w:val="es-AR"/>
+        </w:rPr>
+        <w:t>Interfaz de siguiente (Primera parte)</w:t>
+      </w:r>
+    </w:p>
+    <w:p>
+      <w:pPr>
+        <w:pStyle w:val="Prrafodelista"/>
+        <w:numPr>
+          <w:ilvl w:val="0"/>
+          <w:numId w:val="7"/>
+        </w:numPr>
+        <w:rPr>
+          <w:lang w:val="es-AR"/>
+        </w:rPr>
+      </w:pPr>
+      <w:r>
+        <w:rPr>
+          <w:lang w:val="es-AR"/>
+        </w:rPr>
+        <w:t>Animación de letra caída (Primera Parte)</w:t>
+      </w:r>
+    </w:p>
+    <w:p>
+      <w:pPr>
+        <w:pStyle w:val="Prrafodelista"/>
+        <w:ind w:left="1080"/>
+        <w:rPr>
+          <w:lang w:val="es-AR"/>
+        </w:rPr>
+      </w:pPr>
+      <w:r>
+        <w:rPr>
+          <w:noProof/>
           <w:u w:val="single"/>
-        </w:rPr>
-        <w:t>to</w:t>
-      </w:r>
-      <w:r>
-        <w:t xml:space="preserve"> Commit ---------------------------------------------------</w:t>
-      </w:r>
-    </w:p>
-    <w:p>
-      <w:pPr>
-        <w:pStyle w:val="Prrafodelista"/>
-        <w:numPr>
-          <w:ilvl w:val="0"/>
-          <w:numId w:val="7"/>
-        </w:numPr>
-        <w:rPr>
-          <w:lang w:val="es-ES"/>
-        </w:rPr>
-      </w:pPr>
-      <w:r>
-        <w:rPr>
-          <w:lang w:val="es-ES"/>
-        </w:rPr>
-        <w:t>Ajustes de animación BLINK_STATUS</w:t>
-      </w:r>
-      <w:r>
-        <w:rPr>
-          <w:lang w:val="es-ES"/>
-        </w:rPr>
-        <w:t>.</w:t>
-      </w:r>
-    </w:p>
-    <w:p>
-      <w:pPr>
-        <w:pStyle w:val="Prrafodelista"/>
-        <w:numPr>
-          <w:ilvl w:val="0"/>
-          <w:numId w:val="7"/>
-        </w:numPr>
-        <w:rPr>
-          <w:lang w:val="es-ES"/>
-        </w:rPr>
-      </w:pPr>
-      <w:r>
-        <w:rPr>
-          <w:lang w:val="es-ES"/>
-        </w:rPr>
-        <w:t>Pausar escena ante condición de derrota o victoria</w:t>
-      </w:r>
-      <w:r>
-        <w:rPr>
-          <w:lang w:val="es-ES"/>
-        </w:rPr>
-        <w:t>.</w:t>
-      </w:r>
-    </w:p>
-    <w:p>
-      <w:pPr>
-        <w:pStyle w:val="Prrafodelista"/>
-        <w:numPr>
-          <w:ilvl w:val="0"/>
-          <w:numId w:val="7"/>
-        </w:numPr>
-        <w:rPr>
-          <w:lang w:val="es-ES"/>
-        </w:rPr>
-      </w:pPr>
-      <w:r>
-        <w:rPr>
-          <w:lang w:val="es-ES"/>
-        </w:rPr>
-        <w:t>Fix posición local NPC</w:t>
-      </w:r>
-      <w:r>
-        <w:rPr>
-          <w:lang w:val="es-ES"/>
-        </w:rPr>
-        <w:t>.</w:t>
-      </w:r>
-    </w:p>
-    <w:p>
-      <w:pPr>
-        <w:pStyle w:val="Prrafodelista"/>
-        <w:numPr>
-          <w:ilvl w:val="0"/>
-          <w:numId w:val="7"/>
-        </w:numPr>
-        <w:rPr>
-          <w:lang w:val="es-ES"/>
-        </w:rPr>
-      </w:pPr>
-      <w:r>
-        <w:rPr>
-          <w:lang w:val="es-ES"/>
-        </w:rPr>
-        <w:t>Fix orientación en función de flip_h del enemigo</w:t>
-      </w:r>
-      <w:r>
-        <w:rPr>
-          <w:lang w:val="es-ES"/>
-        </w:rPr>
-        <w:t xml:space="preserve"> al detectar estado</w:t>
-      </w:r>
-      <w:r>
-        <w:rPr>
-          <w:lang w:val="es-ES"/>
-        </w:rPr>
-        <w:t>.</w:t>
-      </w:r>
-    </w:p>
-    <w:p>
-      <w:pPr>
-        <w:pStyle w:val="Prrafodelista"/>
-        <w:numPr>
-          <w:ilvl w:val="0"/>
-          <w:numId w:val="7"/>
-        </w:numPr>
-        <w:rPr>
-          <w:lang w:val="es-AR"/>
-        </w:rPr>
-      </w:pPr>
-      <w:r>
-        <w:rPr>
-          <w:lang w:val="es-AR"/>
-        </w:rPr>
-        <w:t>Fix flip enemigo al a</w:t>
-      </w:r>
-      <w:r>
-        <w:rPr>
-          <w:lang w:val="es-AR"/>
-        </w:rPr>
-        <w:t>tender el estado.</w:t>
-      </w:r>
-    </w:p>
-    <w:p>
-      <w:pPr>
-        <w:pStyle w:val="Prrafodelista"/>
-        <w:numPr>
-          <w:ilvl w:val="0"/>
-          <w:numId w:val="7"/>
-        </w:numPr>
-        <w:rPr>
-          <w:lang w:val="es-AR"/>
-        </w:rPr>
-      </w:pPr>
-      <w:r>
-        <w:rPr>
-          <w:lang w:val="es-AR"/>
-        </w:rPr>
-        <w:t>Interfaz de siguiente (Primera parte)</w:t>
-      </w:r>
-    </w:p>
-    <w:p>
-      <w:pPr>
-        <w:pStyle w:val="Prrafodelista"/>
-        <w:numPr>
-          <w:ilvl w:val="0"/>
-          <w:numId w:val="7"/>
-        </w:numPr>
-        <w:rPr>
-          <w:lang w:val="es-AR"/>
-        </w:rPr>
-      </w:pPr>
-      <w:r>
-        <w:rPr>
-          <w:lang w:val="es-AR"/>
-        </w:rPr>
-        <w:t>Animación de letra caída (Primera Parte)</w:t>
-      </w:r>
-    </w:p>
-    <w:p>
-      <w:pPr>
-        <w:pStyle w:val="Prrafodelista"/>
-        <w:ind w:left="1080"/>
-        <w:rPr>
-          <w:lang w:val="es-AR"/>
-        </w:rPr>
-      </w:pPr>
-      <w:r>
-        <w:rPr>
-          <w:noProof/>
         </w:rPr>
         <w:drawing>
           <wp:inline distT="0" distB="0" distL="0" distR="0" wp14:anchorId="4A9F6351" wp14:editId="4FA254A4">
@@ -1915,12 +1904,202 @@
     </w:p>
     <w:p>
       <w:pPr>
+        <w:pStyle w:val="Ttulo2"/>
+        <w:rPr>
+          <w:lang w:val="es-AR"/>
+        </w:rPr>
+      </w:pPr>
+      <w:r>
+        <w:rPr>
+          <w:lang w:val="es-AR"/>
+        </w:rPr>
+        <w:t>3</w:t>
+      </w:r>
+      <w:r>
+        <w:rPr>
+          <w:lang w:val="es-AR"/>
+        </w:rPr>
+        <w:t>1</w:t>
+      </w:r>
+      <w:r>
+        <w:rPr>
+          <w:lang w:val="es-AR"/>
+        </w:rPr>
+        <w:t>-01-2021</w:t>
+      </w:r>
+    </w:p>
+    <w:p>
+      <w:pPr>
         <w:pStyle w:val="Prrafodelista"/>
         <w:ind w:left="360"/>
         <w:rPr>
-          <w:lang w:val="es-AR"/>
-        </w:rPr>
-      </w:pPr>
+          <w:lang w:val="es-ES"/>
+        </w:rPr>
+      </w:pPr>
+    </w:p>
+    <w:p>
+      <w:pPr>
+        <w:pStyle w:val="Prrafodelista"/>
+        <w:numPr>
+          <w:ilvl w:val="0"/>
+          <w:numId w:val="8"/>
+        </w:numPr>
+        <w:ind w:left="360"/>
+        <w:rPr>
+          <w:lang w:val="es-ES"/>
+        </w:rPr>
+      </w:pPr>
+      <w:r>
+        <w:rPr>
+          <w:lang w:val="es-ES"/>
+        </w:rPr>
+        <w:t>Estructura Landing</w:t>
+      </w:r>
+    </w:p>
+    <w:p>
+      <w:pPr>
+        <w:pStyle w:val="Prrafodelista"/>
+        <w:numPr>
+          <w:ilvl w:val="0"/>
+          <w:numId w:val="8"/>
+        </w:numPr>
+        <w:ind w:left="360"/>
+        <w:rPr>
+          <w:lang w:val="es-ES"/>
+        </w:rPr>
+      </w:pPr>
+      <w:r>
+        <w:rPr>
+          <w:lang w:val="es-ES"/>
+        </w:rPr>
+        <w:lastRenderedPageBreak/>
+        <w:t>NPC Landing</w:t>
+      </w:r>
+    </w:p>
+    <w:p>
+      <w:pPr>
+        <w:pStyle w:val="Prrafodelista"/>
+        <w:numPr>
+          <w:ilvl w:val="0"/>
+          <w:numId w:val="8"/>
+        </w:numPr>
+        <w:ind w:left="360"/>
+        <w:rPr>
+          <w:lang w:val="es-ES"/>
+        </w:rPr>
+      </w:pPr>
+      <w:r>
+        <w:rPr>
+          <w:lang w:val="es-ES"/>
+        </w:rPr>
+        <w:t>Título Landing</w:t>
+      </w:r>
+    </w:p>
+    <w:p>
+      <w:pPr>
+        <w:pStyle w:val="Prrafodelista"/>
+        <w:numPr>
+          <w:ilvl w:val="0"/>
+          <w:numId w:val="8"/>
+        </w:numPr>
+        <w:ind w:left="360"/>
+        <w:rPr>
+          <w:lang w:val="es-ES"/>
+        </w:rPr>
+      </w:pPr>
+      <w:r>
+        <w:rPr>
+          <w:lang w:val="es-ES"/>
+        </w:rPr>
+        <w:t>Botón Landing</w:t>
+      </w:r>
+    </w:p>
+    <w:p>
+      <w:pPr>
+        <w:pStyle w:val="Prrafodelista"/>
+        <w:numPr>
+          <w:ilvl w:val="0"/>
+          <w:numId w:val="8"/>
+        </w:numPr>
+        <w:ind w:left="360"/>
+        <w:rPr>
+          <w:lang w:val="es-ES"/>
+        </w:rPr>
+      </w:pPr>
+      <w:r>
+        <w:rPr>
+          <w:lang w:val="es-ES"/>
+        </w:rPr>
+        <w:t>Animaciones Landing</w:t>
+      </w:r>
+    </w:p>
+    <w:p>
+      <w:pPr>
+        <w:pStyle w:val="Prrafodelista"/>
+        <w:numPr>
+          <w:ilvl w:val="0"/>
+          <w:numId w:val="8"/>
+        </w:numPr>
+        <w:ind w:left="360"/>
+        <w:rPr>
+          <w:lang w:val="es-ES"/>
+        </w:rPr>
+      </w:pPr>
+      <w:r>
+        <w:rPr>
+          <w:lang w:val="es-ES"/>
+        </w:rPr>
+        <w:t>Cambio a escena de nivel</w:t>
+      </w:r>
+    </w:p>
+    <w:p>
+      <w:pPr>
+        <w:pStyle w:val="Prrafodelista"/>
+        <w:ind w:left="360"/>
+        <w:rPr>
+          <w:lang w:val="es-ES"/>
+        </w:rPr>
+      </w:pPr>
+      <w:r>
+        <w:rPr>
+          <w:noProof/>
+        </w:rPr>
+        <w:drawing>
+          <wp:inline distT="0" distB="0" distL="0" distR="0" wp14:anchorId="120100B7" wp14:editId="3B940334">
+            <wp:extent cx="4771292" cy="2514130"/>
+            <wp:effectExtent l="0" t="0" r="0" b="635"/>
+            <wp:docPr id="10" name="Imagen 10"/>
+            <wp:cNvGraphicFramePr>
+              <a:graphicFrameLocks xmlns:a="http://schemas.openxmlformats.org/drawingml/2006/main" noChangeAspect="1"/>
+            </wp:cNvGraphicFramePr>
+            <a:graphic xmlns:a="http://schemas.openxmlformats.org/drawingml/2006/main">
+              <a:graphicData uri="http://schemas.openxmlformats.org/drawingml/2006/picture">
+                <pic:pic xmlns:pic="http://schemas.openxmlformats.org/drawingml/2006/picture">
+                  <pic:nvPicPr>
+                    <pic:cNvPr id="1" name=""/>
+                    <pic:cNvPicPr/>
+                  </pic:nvPicPr>
+                  <pic:blipFill>
+                    <a:blip r:embed="rId15"/>
+                    <a:stretch>
+                      <a:fillRect/>
+                    </a:stretch>
+                  </pic:blipFill>
+                  <pic:spPr>
+                    <a:xfrm>
+                      <a:off x="0" y="0"/>
+                      <a:ext cx="4784765" cy="2521229"/>
+                    </a:xfrm>
+                    <a:prstGeom prst="rect">
+                      <a:avLst/>
+                    </a:prstGeom>
+                  </pic:spPr>
+                </pic:pic>
+              </a:graphicData>
+            </a:graphic>
+          </wp:inline>
+        </w:drawing>
+      </w:r>
     </w:p>
     <w:sectPr>
       <w:pgSz w:w="11906" w:h="16838"/>
@@ -2365,6 +2544,92 @@
     </w:lvl>
   </w:abstractNum>
   <w:abstractNum w:abstractNumId="5" w15:restartNumberingAfterBreak="0">
+    <w:nsid w:val="3D6757AF"/>
+    <w:multiLevelType w:val="hybridMultilevel"/>
+    <w:tmpl w:val="2EB6520E"/>
+    <w:lvl w:ilvl="0" w:tplc="0409000F">
+      <w:start w:val="1"/>
+      <w:numFmt w:val="decimal"/>
+      <w:lvlText w:val="%1."/>
+      <w:lvlJc w:val="left"/>
+      <w:pPr>
+        <w:ind w:left="1080" w:hanging="360"/>
+      </w:pPr>
+    </w:lvl>
+    <w:lvl w:ilvl="1" w:tplc="04090019" w:tentative="1">
+      <w:start w:val="1"/>
+      <w:numFmt w:val="lowerLetter"/>
+      <w:lvlText w:val="%2."/>
+      <w:lvlJc w:val="left"/>
+      <w:pPr>
+        <w:ind w:left="1800" w:hanging="360"/>
+      </w:pPr>
+    </w:lvl>
+    <w:lvl w:ilvl="2" w:tplc="0409001B" w:tentative="1">
+      <w:start w:val="1"/>
+      <w:numFmt w:val="lowerRoman"/>
+      <w:lvlText w:val="%3."/>
+      <w:lvlJc w:val="right"/>
+      <w:pPr>
+        <w:ind w:left="2520" w:hanging="180"/>
+      </w:pPr>
+    </w:lvl>
+    <w:lvl w:ilvl="3" w:tplc="0409000F" w:tentative="1">
+      <w:start w:val="1"/>
+      <w:numFmt w:val="decimal"/>
+      <w:lvlText w:val="%4."/>
+      <w:lvlJc w:val="left"/>
+      <w:pPr>
+        <w:ind w:left="3240" w:hanging="360"/>
+      </w:pPr>
+    </w:lvl>
+    <w:lvl w:ilvl="4" w:tplc="04090019" w:tentative="1">
+      <w:start w:val="1"/>
+      <w:numFmt w:val="lowerLetter"/>
+      <w:lvlText w:val="%5."/>
+      <w:lvlJc w:val="left"/>
+      <w:pPr>
+        <w:ind w:left="3960" w:hanging="360"/>
+      </w:pPr>
+    </w:lvl>
+    <w:lvl w:ilvl="5" w:tplc="0409001B" w:tentative="1">
+      <w:start w:val="1"/>
+      <w:numFmt w:val="lowerRoman"/>
+      <w:lvlText w:val="%6."/>
+      <w:lvlJc w:val="right"/>
+      <w:pPr>
+        <w:ind w:left="4680" w:hanging="180"/>
+      </w:pPr>
+    </w:lvl>
+    <w:lvl w:ilvl="6" w:tplc="0409000F" w:tentative="1">
+      <w:start w:val="1"/>
+      <w:numFmt w:val="decimal"/>
+      <w:lvlText w:val="%7."/>
+      <w:lvlJc w:val="left"/>
+      <w:pPr>
+        <w:ind w:left="5400" w:hanging="360"/>
+      </w:pPr>
+    </w:lvl>
+    <w:lvl w:ilvl="7" w:tplc="04090019" w:tentative="1">
+      <w:start w:val="1"/>
+      <w:numFmt w:val="lowerLetter"/>
+      <w:lvlText w:val="%8."/>
+      <w:lvlJc w:val="left"/>
+      <w:pPr>
+        <w:ind w:left="6120" w:hanging="360"/>
+      </w:pPr>
+    </w:lvl>
+    <w:lvl w:ilvl="8" w:tplc="0409001B" w:tentative="1">
+      <w:start w:val="1"/>
+      <w:numFmt w:val="lowerRoman"/>
+      <w:lvlText w:val="%9."/>
+      <w:lvlJc w:val="right"/>
+      <w:pPr>
+        <w:ind w:left="6840" w:hanging="180"/>
+      </w:pPr>
+    </w:lvl>
+  </w:abstractNum>
+  <w:abstractNum w:abstractNumId="6" w15:restartNumberingAfterBreak="0">
     <w:nsid w:val="4D631164"/>
     <w:multiLevelType w:val="hybridMultilevel"/>
     <w:tmpl w:val="2EB6520E"/>
@@ -2450,7 +2715,7 @@
       </w:pPr>
     </w:lvl>
   </w:abstractNum>
-  <w:abstractNum w:abstractNumId="6" w15:restartNumberingAfterBreak="0">
+  <w:abstractNum w:abstractNumId="7" w15:restartNumberingAfterBreak="0">
     <w:nsid w:val="7739194E"/>
     <w:multiLevelType w:val="hybridMultilevel"/>
     <w:tmpl w:val="1996FDC4"/>
@@ -2537,7 +2802,7 @@
     </w:lvl>
   </w:abstractNum>
   <w:num w:numId="1">
-    <w:abstractNumId w:val="6"/>
+    <w:abstractNumId w:val="7"/>
   </w:num>
   <w:num w:numId="2">
     <w:abstractNumId w:val="2"/>
@@ -2552,10 +2817,13 @@
     <w:abstractNumId w:val="1"/>
   </w:num>
   <w:num w:numId="6">
-    <w:abstractNumId w:val="5"/>
+    <w:abstractNumId w:val="6"/>
   </w:num>
   <w:num w:numId="7">
     <w:abstractNumId w:val="4"/>
+  </w:num>
+  <w:num w:numId="8">
+    <w:abstractNumId w:val="5"/>
   </w:num>
 </w:numbering>
 </file>

</xml_diff>

<commit_message>
“BROKEN NPC” - COMMIT 9 + Ajustes Landing + Fondo TextureRect Landing + HIDE botòn PLAY al hacer click + Señal next_Interface + SHOW gradual de interfaz NEXT + Animacion KET_TEXT2 + Animacion KET_TEXT3 + Animacion HIDE_NEXT
</commit_message>
<xml_diff>
--- a/DevGameLog.docx
+++ b/DevGameLog.docx
@@ -1913,19 +1913,7 @@
         <w:rPr>
           <w:lang w:val="es-AR"/>
         </w:rPr>
-        <w:t>3</w:t>
-      </w:r>
-      <w:r>
-        <w:rPr>
-          <w:lang w:val="es-AR"/>
-        </w:rPr>
-        <w:t>1</w:t>
-      </w:r>
-      <w:r>
-        <w:rPr>
-          <w:lang w:val="es-AR"/>
-        </w:rPr>
-        <w:t>-01-2021</w:t>
+        <w:t>31-01-2021</w:t>
       </w:r>
     </w:p>
     <w:p>
@@ -2054,8 +2042,6 @@
     </w:p>
     <w:p>
       <w:pPr>
-        <w:pStyle w:val="Prrafodelista"/>
-        <w:ind w:left="360"/>
         <w:rPr>
           <w:lang w:val="es-ES"/>
         </w:rPr>
@@ -2065,7 +2051,7 @@
           <w:noProof/>
         </w:rPr>
         <w:drawing>
-          <wp:inline distT="0" distB="0" distL="0" distR="0" wp14:anchorId="120100B7" wp14:editId="3B940334">
+          <wp:inline distT="0" distB="0" distL="0" distR="0" wp14:anchorId="0F30377E" wp14:editId="47CD8A41">
             <wp:extent cx="4771292" cy="2514130"/>
             <wp:effectExtent l="0" t="0" r="0" b="635"/>
             <wp:docPr id="10" name="Imagen 10"/>
@@ -2101,6 +2087,283 @@
         </w:drawing>
       </w:r>
     </w:p>
+    <w:p>
+      <w:pPr>
+        <w:rPr>
+          <w:lang w:val="es-ES"/>
+        </w:rPr>
+      </w:pPr>
+    </w:p>
+    <w:p>
+      <w:pPr>
+        <w:pStyle w:val="Prrafodelista"/>
+        <w:ind w:left="360"/>
+      </w:pPr>
+      <w:r>
+        <w:t xml:space="preserve">--------------------------------------------- </w:t>
+      </w:r>
+      <w:r>
+        <w:rPr>
+          <w:u w:val="single"/>
+        </w:rPr>
+        <w:t>8v</w:t>
+      </w:r>
+      <w:r>
+        <w:rPr>
+          <w:u w:val="single"/>
+        </w:rPr>
+        <w:t>o</w:t>
+      </w:r>
+      <w:r>
+        <w:t xml:space="preserve"> Commit ---------------------------------------------------</w:t>
+      </w:r>
+    </w:p>
+    <w:p>
+      <w:pPr>
+        <w:pStyle w:val="Ttulo2"/>
+        <w:rPr>
+          <w:lang w:val="es-AR"/>
+        </w:rPr>
+      </w:pPr>
+      <w:r>
+        <w:rPr>
+          <w:lang w:val="es-AR"/>
+        </w:rPr>
+        <w:t>31-01-2021</w:t>
+      </w:r>
+    </w:p>
+    <w:p>
+      <w:pPr>
+        <w:pStyle w:val="Prrafodelista"/>
+        <w:ind w:left="360"/>
+        <w:rPr>
+          <w:lang w:val="es-ES"/>
+        </w:rPr>
+      </w:pPr>
+    </w:p>
+    <w:p>
+      <w:pPr>
+        <w:pStyle w:val="Prrafodelista"/>
+        <w:numPr>
+          <w:ilvl w:val="0"/>
+          <w:numId w:val="9"/>
+        </w:numPr>
+        <w:rPr>
+          <w:lang w:val="es-ES"/>
+        </w:rPr>
+      </w:pPr>
+      <w:r>
+        <w:rPr>
+          <w:lang w:val="es-ES"/>
+        </w:rPr>
+        <w:t>Ajustes Landing</w:t>
+      </w:r>
+    </w:p>
+    <w:p>
+      <w:pPr>
+        <w:pStyle w:val="Prrafodelista"/>
+        <w:numPr>
+          <w:ilvl w:val="0"/>
+          <w:numId w:val="9"/>
+        </w:numPr>
+        <w:rPr>
+          <w:lang w:val="es-ES"/>
+        </w:rPr>
+      </w:pPr>
+      <w:r>
+        <w:rPr>
+          <w:lang w:val="es-ES"/>
+        </w:rPr>
+        <w:t>Fondo TextureRect Landing</w:t>
+      </w:r>
+    </w:p>
+    <w:p>
+      <w:pPr>
+        <w:pStyle w:val="Prrafodelista"/>
+        <w:numPr>
+          <w:ilvl w:val="0"/>
+          <w:numId w:val="9"/>
+        </w:numPr>
+        <w:rPr>
+          <w:lang w:val="es-ES"/>
+        </w:rPr>
+      </w:pPr>
+      <w:r>
+        <w:rPr>
+          <w:lang w:val="es-ES"/>
+        </w:rPr>
+        <w:t>Desaparición de botón al hacer click</w:t>
+      </w:r>
+    </w:p>
+    <w:p>
+      <w:pPr>
+        <w:pStyle w:val="Prrafodelista"/>
+        <w:numPr>
+          <w:ilvl w:val="0"/>
+          <w:numId w:val="9"/>
+        </w:numPr>
+        <w:rPr>
+          <w:lang w:val="es-ES"/>
+        </w:rPr>
+      </w:pPr>
+      <w:r>
+        <w:rPr>
+          <w:lang w:val="es-ES"/>
+        </w:rPr>
+        <w:t>Señal NEXT_Interface</w:t>
+      </w:r>
+    </w:p>
+    <w:p>
+      <w:pPr>
+        <w:pStyle w:val="Prrafodelista"/>
+        <w:numPr>
+          <w:ilvl w:val="0"/>
+          <w:numId w:val="9"/>
+        </w:numPr>
+        <w:rPr>
+          <w:lang w:val="es-ES"/>
+        </w:rPr>
+      </w:pPr>
+      <w:r>
+        <w:rPr>
+          <w:lang w:val="es-ES"/>
+        </w:rPr>
+        <w:t>Aparición gradual de interfaz</w:t>
+      </w:r>
+    </w:p>
+    <w:p>
+      <w:pPr>
+        <w:pStyle w:val="Prrafodelista"/>
+        <w:numPr>
+          <w:ilvl w:val="0"/>
+          <w:numId w:val="9"/>
+        </w:numPr>
+        <w:rPr>
+          <w:lang w:val="es-ES"/>
+        </w:rPr>
+      </w:pPr>
+      <w:r>
+        <w:rPr>
+          <w:lang w:val="es-ES"/>
+        </w:rPr>
+        <w:t>Animacion KET_TEXT2</w:t>
+      </w:r>
+    </w:p>
+    <w:p>
+      <w:pPr>
+        <w:pStyle w:val="Prrafodelista"/>
+        <w:numPr>
+          <w:ilvl w:val="0"/>
+          <w:numId w:val="9"/>
+        </w:numPr>
+        <w:rPr>
+          <w:lang w:val="es-ES"/>
+        </w:rPr>
+      </w:pPr>
+      <w:r>
+        <w:rPr>
+          <w:lang w:val="es-ES"/>
+        </w:rPr>
+        <w:t>Animacion KET_TEXT</w:t>
+      </w:r>
+      <w:r>
+        <w:rPr>
+          <w:lang w:val="es-ES"/>
+        </w:rPr>
+        <w:t>3</w:t>
+      </w:r>
+    </w:p>
+    <w:p>
+      <w:pPr>
+        <w:pStyle w:val="Prrafodelista"/>
+        <w:numPr>
+          <w:ilvl w:val="0"/>
+          <w:numId w:val="9"/>
+        </w:numPr>
+        <w:rPr>
+          <w:lang w:val="es-ES"/>
+        </w:rPr>
+      </w:pPr>
+      <w:r>
+        <w:rPr>
+          <w:lang w:val="es-ES"/>
+        </w:rPr>
+        <w:t>Animacion HIDE_NEXT</w:t>
+      </w:r>
+    </w:p>
+    <w:p>
+      <w:pPr>
+        <w:pStyle w:val="Prrafodelista"/>
+        <w:rPr>
+          <w:lang w:val="es-ES"/>
+        </w:rPr>
+      </w:pPr>
+    </w:p>
+    <w:p>
+      <w:pPr>
+        <w:pStyle w:val="Prrafodelista"/>
+        <w:ind w:left="360"/>
+      </w:pPr>
+      <w:r>
+        <w:t xml:space="preserve">--------------------------------------------- </w:t>
+      </w:r>
+      <w:r>
+        <w:rPr>
+          <w:u w:val="single"/>
+        </w:rPr>
+        <w:t>9n</w:t>
+      </w:r>
+      <w:r>
+        <w:rPr>
+          <w:u w:val="single"/>
+        </w:rPr>
+        <w:t>o</w:t>
+      </w:r>
+      <w:r>
+        <w:t xml:space="preserve"> Commit ---------------------------------------------------</w:t>
+      </w:r>
+    </w:p>
+    <w:p>
+      <w:pPr>
+        <w:pStyle w:val="Ttulo2"/>
+        <w:rPr>
+          <w:lang w:val="es-AR"/>
+        </w:rPr>
+      </w:pPr>
+      <w:r>
+        <w:rPr>
+          <w:lang w:val="es-AR"/>
+        </w:rPr>
+        <w:t>31-01-2021</w:t>
+      </w:r>
+    </w:p>
+    <w:p>
+      <w:pPr>
+        <w:pStyle w:val="Prrafodelista"/>
+        <w:ind w:left="360"/>
+        <w:rPr>
+          <w:lang w:val="es-ES"/>
+        </w:rPr>
+      </w:pPr>
+    </w:p>
+    <w:p>
+      <w:pPr>
+        <w:pStyle w:val="Prrafodelista"/>
+        <w:numPr>
+          <w:ilvl w:val="0"/>
+          <w:numId w:val="10"/>
+        </w:numPr>
+        <w:rPr>
+          <w:lang w:val="es-ES"/>
+        </w:rPr>
+      </w:pPr>
+      <w:r>
+        <w:rPr>
+          <w:lang w:val="es-ES"/>
+        </w:rPr>
+        <w:t>A</w:t>
+      </w:r>
+    </w:p>
     <w:sectPr>
       <w:pgSz w:w="11906" w:h="16838"/>
       <w:pgMar w:top="1417" w:right="1701" w:bottom="1417" w:left="1701" w:header="720" w:footer="720" w:gutter="0"/>
@@ -2458,6 +2721,92 @@
     </w:lvl>
   </w:abstractNum>
   <w:abstractNum w:abstractNumId="4" w15:restartNumberingAfterBreak="0">
+    <w:nsid w:val="32C909ED"/>
+    <w:multiLevelType w:val="hybridMultilevel"/>
+    <w:tmpl w:val="F0465DBA"/>
+    <w:lvl w:ilvl="0" w:tplc="0409000F">
+      <w:start w:val="1"/>
+      <w:numFmt w:val="decimal"/>
+      <w:lvlText w:val="%1."/>
+      <w:lvlJc w:val="left"/>
+      <w:pPr>
+        <w:ind w:left="720" w:hanging="360"/>
+      </w:pPr>
+    </w:lvl>
+    <w:lvl w:ilvl="1" w:tplc="04090019" w:tentative="1">
+      <w:start w:val="1"/>
+      <w:numFmt w:val="lowerLetter"/>
+      <w:lvlText w:val="%2."/>
+      <w:lvlJc w:val="left"/>
+      <w:pPr>
+        <w:ind w:left="1440" w:hanging="360"/>
+      </w:pPr>
+    </w:lvl>
+    <w:lvl w:ilvl="2" w:tplc="0409001B" w:tentative="1">
+      <w:start w:val="1"/>
+      <w:numFmt w:val="lowerRoman"/>
+      <w:lvlText w:val="%3."/>
+      <w:lvlJc w:val="right"/>
+      <w:pPr>
+        <w:ind w:left="2160" w:hanging="180"/>
+      </w:pPr>
+    </w:lvl>
+    <w:lvl w:ilvl="3" w:tplc="0409000F" w:tentative="1">
+      <w:start w:val="1"/>
+      <w:numFmt w:val="decimal"/>
+      <w:lvlText w:val="%4."/>
+      <w:lvlJc w:val="left"/>
+      <w:pPr>
+        <w:ind w:left="2880" w:hanging="360"/>
+      </w:pPr>
+    </w:lvl>
+    <w:lvl w:ilvl="4" w:tplc="04090019" w:tentative="1">
+      <w:start w:val="1"/>
+      <w:numFmt w:val="lowerLetter"/>
+      <w:lvlText w:val="%5."/>
+      <w:lvlJc w:val="left"/>
+      <w:pPr>
+        <w:ind w:left="3600" w:hanging="360"/>
+      </w:pPr>
+    </w:lvl>
+    <w:lvl w:ilvl="5" w:tplc="0409001B" w:tentative="1">
+      <w:start w:val="1"/>
+      <w:numFmt w:val="lowerRoman"/>
+      <w:lvlText w:val="%6."/>
+      <w:lvlJc w:val="right"/>
+      <w:pPr>
+        <w:ind w:left="4320" w:hanging="180"/>
+      </w:pPr>
+    </w:lvl>
+    <w:lvl w:ilvl="6" w:tplc="0409000F" w:tentative="1">
+      <w:start w:val="1"/>
+      <w:numFmt w:val="decimal"/>
+      <w:lvlText w:val="%7."/>
+      <w:lvlJc w:val="left"/>
+      <w:pPr>
+        <w:ind w:left="5040" w:hanging="360"/>
+      </w:pPr>
+    </w:lvl>
+    <w:lvl w:ilvl="7" w:tplc="04090019" w:tentative="1">
+      <w:start w:val="1"/>
+      <w:numFmt w:val="lowerLetter"/>
+      <w:lvlText w:val="%8."/>
+      <w:lvlJc w:val="left"/>
+      <w:pPr>
+        <w:ind w:left="5760" w:hanging="360"/>
+      </w:pPr>
+    </w:lvl>
+    <w:lvl w:ilvl="8" w:tplc="0409001B" w:tentative="1">
+      <w:start w:val="1"/>
+      <w:numFmt w:val="lowerRoman"/>
+      <w:lvlText w:val="%9."/>
+      <w:lvlJc w:val="right"/>
+      <w:pPr>
+        <w:ind w:left="6480" w:hanging="180"/>
+      </w:pPr>
+    </w:lvl>
+  </w:abstractNum>
+  <w:abstractNum w:abstractNumId="5" w15:restartNumberingAfterBreak="0">
     <w:nsid w:val="3B5A2032"/>
     <w:multiLevelType w:val="hybridMultilevel"/>
     <w:tmpl w:val="2EB6520E"/>
@@ -2543,7 +2892,7 @@
       </w:pPr>
     </w:lvl>
   </w:abstractNum>
-  <w:abstractNum w:abstractNumId="5" w15:restartNumberingAfterBreak="0">
+  <w:abstractNum w:abstractNumId="6" w15:restartNumberingAfterBreak="0">
     <w:nsid w:val="3D6757AF"/>
     <w:multiLevelType w:val="hybridMultilevel"/>
     <w:tmpl w:val="2EB6520E"/>
@@ -2629,7 +2978,7 @@
       </w:pPr>
     </w:lvl>
   </w:abstractNum>
-  <w:abstractNum w:abstractNumId="6" w15:restartNumberingAfterBreak="0">
+  <w:abstractNum w:abstractNumId="7" w15:restartNumberingAfterBreak="0">
     <w:nsid w:val="4D631164"/>
     <w:multiLevelType w:val="hybridMultilevel"/>
     <w:tmpl w:val="2EB6520E"/>
@@ -2715,7 +3064,93 @@
       </w:pPr>
     </w:lvl>
   </w:abstractNum>
-  <w:abstractNum w:abstractNumId="7" w15:restartNumberingAfterBreak="0">
+  <w:abstractNum w:abstractNumId="8" w15:restartNumberingAfterBreak="0">
+    <w:nsid w:val="54B86940"/>
+    <w:multiLevelType w:val="hybridMultilevel"/>
+    <w:tmpl w:val="F0465DBA"/>
+    <w:lvl w:ilvl="0" w:tplc="0409000F">
+      <w:start w:val="1"/>
+      <w:numFmt w:val="decimal"/>
+      <w:lvlText w:val="%1."/>
+      <w:lvlJc w:val="left"/>
+      <w:pPr>
+        <w:ind w:left="720" w:hanging="360"/>
+      </w:pPr>
+    </w:lvl>
+    <w:lvl w:ilvl="1" w:tplc="04090019" w:tentative="1">
+      <w:start w:val="1"/>
+      <w:numFmt w:val="lowerLetter"/>
+      <w:lvlText w:val="%2."/>
+      <w:lvlJc w:val="left"/>
+      <w:pPr>
+        <w:ind w:left="1440" w:hanging="360"/>
+      </w:pPr>
+    </w:lvl>
+    <w:lvl w:ilvl="2" w:tplc="0409001B" w:tentative="1">
+      <w:start w:val="1"/>
+      <w:numFmt w:val="lowerRoman"/>
+      <w:lvlText w:val="%3."/>
+      <w:lvlJc w:val="right"/>
+      <w:pPr>
+        <w:ind w:left="2160" w:hanging="180"/>
+      </w:pPr>
+    </w:lvl>
+    <w:lvl w:ilvl="3" w:tplc="0409000F" w:tentative="1">
+      <w:start w:val="1"/>
+      <w:numFmt w:val="decimal"/>
+      <w:lvlText w:val="%4."/>
+      <w:lvlJc w:val="left"/>
+      <w:pPr>
+        <w:ind w:left="2880" w:hanging="360"/>
+      </w:pPr>
+    </w:lvl>
+    <w:lvl w:ilvl="4" w:tplc="04090019" w:tentative="1">
+      <w:start w:val="1"/>
+      <w:numFmt w:val="lowerLetter"/>
+      <w:lvlText w:val="%5."/>
+      <w:lvlJc w:val="left"/>
+      <w:pPr>
+        <w:ind w:left="3600" w:hanging="360"/>
+      </w:pPr>
+    </w:lvl>
+    <w:lvl w:ilvl="5" w:tplc="0409001B" w:tentative="1">
+      <w:start w:val="1"/>
+      <w:numFmt w:val="lowerRoman"/>
+      <w:lvlText w:val="%6."/>
+      <w:lvlJc w:val="right"/>
+      <w:pPr>
+        <w:ind w:left="4320" w:hanging="180"/>
+      </w:pPr>
+    </w:lvl>
+    <w:lvl w:ilvl="6" w:tplc="0409000F" w:tentative="1">
+      <w:start w:val="1"/>
+      <w:numFmt w:val="decimal"/>
+      <w:lvlText w:val="%7."/>
+      <w:lvlJc w:val="left"/>
+      <w:pPr>
+        <w:ind w:left="5040" w:hanging="360"/>
+      </w:pPr>
+    </w:lvl>
+    <w:lvl w:ilvl="7" w:tplc="04090019" w:tentative="1">
+      <w:start w:val="1"/>
+      <w:numFmt w:val="lowerLetter"/>
+      <w:lvlText w:val="%8."/>
+      <w:lvlJc w:val="left"/>
+      <w:pPr>
+        <w:ind w:left="5760" w:hanging="360"/>
+      </w:pPr>
+    </w:lvl>
+    <w:lvl w:ilvl="8" w:tplc="0409001B" w:tentative="1">
+      <w:start w:val="1"/>
+      <w:numFmt w:val="lowerRoman"/>
+      <w:lvlText w:val="%9."/>
+      <w:lvlJc w:val="right"/>
+      <w:pPr>
+        <w:ind w:left="6480" w:hanging="180"/>
+      </w:pPr>
+    </w:lvl>
+  </w:abstractNum>
+  <w:abstractNum w:abstractNumId="9" w15:restartNumberingAfterBreak="0">
     <w:nsid w:val="7739194E"/>
     <w:multiLevelType w:val="hybridMultilevel"/>
     <w:tmpl w:val="1996FDC4"/>
@@ -2802,7 +3237,7 @@
     </w:lvl>
   </w:abstractNum>
   <w:num w:numId="1">
-    <w:abstractNumId w:val="7"/>
+    <w:abstractNumId w:val="9"/>
   </w:num>
   <w:num w:numId="2">
     <w:abstractNumId w:val="2"/>
@@ -2817,13 +3252,19 @@
     <w:abstractNumId w:val="1"/>
   </w:num>
   <w:num w:numId="6">
+    <w:abstractNumId w:val="7"/>
+  </w:num>
+  <w:num w:numId="7">
+    <w:abstractNumId w:val="5"/>
+  </w:num>
+  <w:num w:numId="8">
     <w:abstractNumId w:val="6"/>
   </w:num>
-  <w:num w:numId="7">
+  <w:num w:numId="9">
     <w:abstractNumId w:val="4"/>
   </w:num>
-  <w:num w:numId="8">
-    <w:abstractNumId w:val="5"/>
+  <w:num w:numId="10">
+    <w:abstractNumId w:val="8"/>
   </w:num>
 </w:numbering>
 </file>

</xml_diff>

<commit_message>
“BROKEN NPC” - COMMIT 9 + Escena de creditos + Fondo de Nivel (Alejandra) + Bandera Rango (Alejandra) + Ajuste carril de notificaciones + Implementación de fondo + Fix Areas NPC + Banderas Implementadas
</commit_message>
<xml_diff>
--- a/DevGameLog.docx
+++ b/DevGameLog.docx
@@ -297,7 +297,21 @@
         <w:rPr>
           <w:lang w:val="es-AR"/>
         </w:rPr>
-        <w:t>Configuración de capas de colisión (NPC: L:NPC/M:PLAYER , PLAYER: L:PLAYER/M:NPC</w:t>
+        <w:t xml:space="preserve">Configuración de capas de colisión (NPC: </w:t>
+      </w:r>
+      <w:proofErr w:type="gramStart"/>
+      <w:r>
+        <w:rPr>
+          <w:lang w:val="es-AR"/>
+        </w:rPr>
+        <w:t>L:NPC</w:t>
+      </w:r>
+      <w:proofErr w:type="gramEnd"/>
+      <w:r>
+        <w:rPr>
+          <w:lang w:val="es-AR"/>
+        </w:rPr>
+        <w:t>/M:PLAYER , PLAYER: L:PLAYER/M:NPC</w:t>
       </w:r>
       <w:r>
         <w:rPr>
@@ -322,21 +336,49 @@
         <w:rPr>
           <w:lang w:val="es-AR"/>
         </w:rPr>
-        <w:t>Definición de grupos player (QUESTS, REWARDS)</w:t>
-      </w:r>
-    </w:p>
-    <w:p>
-      <w:pPr>
-        <w:pStyle w:val="Prrafodelista"/>
-        <w:rPr>
-          <w:lang w:val="es-AR"/>
-        </w:rPr>
-      </w:pPr>
-      <w:r>
-        <w:rPr>
-          <w:lang w:val="es-AR"/>
-        </w:rPr>
-        <w:t>--------------------------------------------- 1er Commit ---------------------------------------------------</w:t>
+        <w:t xml:space="preserve">Definición de grupos </w:t>
+      </w:r>
+      <w:proofErr w:type="spellStart"/>
+      <w:r>
+        <w:rPr>
+          <w:lang w:val="es-AR"/>
+        </w:rPr>
+        <w:t>player</w:t>
+      </w:r>
+      <w:proofErr w:type="spellEnd"/>
+      <w:r>
+        <w:rPr>
+          <w:lang w:val="es-AR"/>
+        </w:rPr>
+        <w:t xml:space="preserve"> (QUESTS, REWARDS)</w:t>
+      </w:r>
+    </w:p>
+    <w:p>
+      <w:pPr>
+        <w:pStyle w:val="Prrafodelista"/>
+        <w:rPr>
+          <w:lang w:val="es-AR"/>
+        </w:rPr>
+      </w:pPr>
+      <w:r>
+        <w:rPr>
+          <w:lang w:val="es-AR"/>
+        </w:rPr>
+        <w:t xml:space="preserve">--------------------------------------------- 1er </w:t>
+      </w:r>
+      <w:proofErr w:type="spellStart"/>
+      <w:r>
+        <w:rPr>
+          <w:lang w:val="es-AR"/>
+        </w:rPr>
+        <w:t>Commit</w:t>
+      </w:r>
+      <w:proofErr w:type="spellEnd"/>
+      <w:r>
+        <w:rPr>
+          <w:lang w:val="es-AR"/>
+        </w:rPr>
+        <w:t xml:space="preserve"> ---------------------------------------------------</w:t>
       </w:r>
     </w:p>
     <w:p>
@@ -354,8 +396,30 @@
         <w:rPr>
           <w:lang w:val="es-AR"/>
         </w:rPr>
-        <w:t>Comportamiento de respuesta. Areas NPC -&gt; body_entered</w:t>
-      </w:r>
+        <w:t xml:space="preserve">Comportamiento de respuesta. </w:t>
+      </w:r>
+      <w:proofErr w:type="spellStart"/>
+      <w:r>
+        <w:rPr>
+          <w:lang w:val="es-AR"/>
+        </w:rPr>
+        <w:t>Areas</w:t>
+      </w:r>
+      <w:proofErr w:type="spellEnd"/>
+      <w:r>
+        <w:rPr>
+          <w:lang w:val="es-AR"/>
+        </w:rPr>
+        <w:t xml:space="preserve"> NPC -&gt; </w:t>
+      </w:r>
+      <w:proofErr w:type="spellStart"/>
+      <w:r>
+        <w:rPr>
+          <w:lang w:val="es-AR"/>
+        </w:rPr>
+        <w:t>body_entered</w:t>
+      </w:r>
+      <w:proofErr w:type="spellEnd"/>
     </w:p>
     <w:p>
       <w:pPr>
@@ -414,7 +478,29 @@
         <w:rPr>
           <w:lang w:val="es-AR"/>
         </w:rPr>
-        <w:t>ñales botones: pressed()</w:t>
+        <w:t xml:space="preserve">ñales botones: </w:t>
+      </w:r>
+      <w:proofErr w:type="spellStart"/>
+      <w:proofErr w:type="gramStart"/>
+      <w:r>
+        <w:rPr>
+          <w:lang w:val="es-AR"/>
+        </w:rPr>
+        <w:t>pressed</w:t>
+      </w:r>
+      <w:proofErr w:type="spellEnd"/>
+      <w:r>
+        <w:rPr>
+          <w:lang w:val="es-AR"/>
+        </w:rPr>
+        <w:t>(</w:t>
+      </w:r>
+      <w:proofErr w:type="gramEnd"/>
+      <w:r>
+        <w:rPr>
+          <w:lang w:val="es-AR"/>
+        </w:rPr>
+        <w:t>)</w:t>
       </w:r>
     </w:p>
     <w:p>
@@ -434,24 +520,28 @@
         </w:rPr>
         <w:t xml:space="preserve">NPC Manager: Manejo de Señales </w:t>
       </w:r>
+      <w:proofErr w:type="spellStart"/>
       <w:r>
         <w:rPr>
           <w:lang w:val="es-AR"/>
         </w:rPr>
         <w:t>give_quest</w:t>
       </w:r>
+      <w:proofErr w:type="spellEnd"/>
       <w:r>
         <w:rPr>
           <w:lang w:val="es-AR"/>
         </w:rPr>
         <w:t xml:space="preserve"> y </w:t>
       </w:r>
+      <w:proofErr w:type="spellStart"/>
       <w:r>
         <w:rPr>
           <w:lang w:val="es-AR"/>
         </w:rPr>
         <w:t>give_reward</w:t>
       </w:r>
+      <w:proofErr w:type="spellEnd"/>
     </w:p>
     <w:p>
       <w:pPr>
@@ -476,39 +566,63 @@
         </w:rPr>
         <w:t>(</w:t>
       </w:r>
+      <w:proofErr w:type="spellStart"/>
       <w:r>
         <w:rPr>
           <w:lang w:val="es-AR"/>
         </w:rPr>
         <w:t>player</w:t>
       </w:r>
-      <w:r>
-        <w:rPr>
-          <w:lang w:val="es-AR"/>
-        </w:rPr>
-        <w:t>) al presionar boton</w:t>
-      </w:r>
-    </w:p>
-    <w:p>
-      <w:pPr>
-        <w:pStyle w:val="Prrafodelista"/>
-        <w:rPr>
-          <w:lang w:val="es-AR"/>
-        </w:rPr>
-      </w:pPr>
-    </w:p>
-    <w:p>
-      <w:pPr>
-        <w:pStyle w:val="Prrafodelista"/>
-        <w:rPr>
-          <w:lang w:val="es-AR"/>
-        </w:rPr>
-      </w:pPr>
-      <w:r>
-        <w:rPr>
-          <w:lang w:val="es-AR"/>
-        </w:rPr>
-        <w:t>--------------------------------------------- 2do Commit ---------------------------------------------------</w:t>
+      <w:proofErr w:type="spellEnd"/>
+      <w:r>
+        <w:rPr>
+          <w:lang w:val="es-AR"/>
+        </w:rPr>
+        <w:t xml:space="preserve">) al presionar </w:t>
+      </w:r>
+      <w:proofErr w:type="spellStart"/>
+      <w:r>
+        <w:rPr>
+          <w:lang w:val="es-AR"/>
+        </w:rPr>
+        <w:t>boton</w:t>
+      </w:r>
+      <w:proofErr w:type="spellEnd"/>
+    </w:p>
+    <w:p>
+      <w:pPr>
+        <w:pStyle w:val="Prrafodelista"/>
+        <w:rPr>
+          <w:lang w:val="es-AR"/>
+        </w:rPr>
+      </w:pPr>
+    </w:p>
+    <w:p>
+      <w:pPr>
+        <w:pStyle w:val="Prrafodelista"/>
+        <w:rPr>
+          <w:lang w:val="es-AR"/>
+        </w:rPr>
+      </w:pPr>
+      <w:r>
+        <w:rPr>
+          <w:lang w:val="es-AR"/>
+        </w:rPr>
+        <w:t xml:space="preserve">--------------------------------------------- 2do </w:t>
+      </w:r>
+      <w:proofErr w:type="spellStart"/>
+      <w:r>
+        <w:rPr>
+          <w:lang w:val="es-AR"/>
+        </w:rPr>
+        <w:t>Commit</w:t>
+      </w:r>
+      <w:proofErr w:type="spellEnd"/>
+      <w:r>
+        <w:rPr>
+          <w:lang w:val="es-AR"/>
+        </w:rPr>
+        <w:t xml:space="preserve"> ---------------------------------------------------</w:t>
       </w:r>
     </w:p>
     <w:p>
@@ -542,11 +656,19 @@
         </w:rPr>
         <w:t xml:space="preserve">Creación de </w:t>
       </w:r>
-      <w:r>
-        <w:rPr>
-          <w:lang w:val="es-AR"/>
-        </w:rPr>
-        <w:t>dataManager.</w:t>
+      <w:proofErr w:type="spellStart"/>
+      <w:r>
+        <w:rPr>
+          <w:lang w:val="es-AR"/>
+        </w:rPr>
+        <w:t>dataManager</w:t>
+      </w:r>
+      <w:proofErr w:type="spellEnd"/>
+      <w:r>
+        <w:rPr>
+          <w:lang w:val="es-AR"/>
+        </w:rPr>
+        <w:t>.</w:t>
       </w:r>
     </w:p>
     <w:p>
@@ -560,17 +682,53 @@
           <w:lang w:val="es-AR"/>
         </w:rPr>
       </w:pPr>
-      <w:r>
-        <w:rPr>
-          <w:lang w:val="es-AR"/>
-        </w:rPr>
-        <w:t xml:space="preserve">Simplificacion de señal orden </w:t>
-      </w:r>
-      <w:r>
-        <w:rPr>
-          <w:lang w:val="es-AR"/>
-        </w:rPr>
-        <w:t xml:space="preserve"> orden_npc(status)</w:t>
+      <w:proofErr w:type="spellStart"/>
+      <w:r>
+        <w:rPr>
+          <w:lang w:val="es-AR"/>
+        </w:rPr>
+        <w:t>Simplificacion</w:t>
+      </w:r>
+      <w:proofErr w:type="spellEnd"/>
+      <w:r>
+        <w:rPr>
+          <w:lang w:val="es-AR"/>
+        </w:rPr>
+        <w:t xml:space="preserve"> de señal </w:t>
+      </w:r>
+      <w:proofErr w:type="gramStart"/>
+      <w:r>
+        <w:rPr>
+          <w:lang w:val="es-AR"/>
+        </w:rPr>
+        <w:t xml:space="preserve">orden </w:t>
+      </w:r>
+      <w:r>
+        <w:rPr>
+          <w:lang w:val="es-AR"/>
+        </w:rPr>
+        <w:t xml:space="preserve"> </w:t>
+      </w:r>
+      <w:proofErr w:type="spellStart"/>
+      <w:r>
+        <w:rPr>
+          <w:lang w:val="es-AR"/>
+        </w:rPr>
+        <w:t>orden</w:t>
+      </w:r>
+      <w:proofErr w:type="gramEnd"/>
+      <w:r>
+        <w:rPr>
+          <w:lang w:val="es-AR"/>
+        </w:rPr>
+        <w:t>_npc</w:t>
+      </w:r>
+      <w:proofErr w:type="spellEnd"/>
+      <w:r>
+        <w:rPr>
+          <w:lang w:val="es-AR"/>
+        </w:rPr>
+        <w:t>(status)</w:t>
       </w:r>
     </w:p>
     <w:p>
@@ -584,11 +742,19 @@
           <w:lang w:val="es-AR"/>
         </w:rPr>
       </w:pPr>
-      <w:r>
-        <w:rPr>
-          <w:lang w:val="es-AR"/>
-        </w:rPr>
-        <w:t>Enumeracion de status y dirección</w:t>
+      <w:proofErr w:type="spellStart"/>
+      <w:r>
+        <w:rPr>
+          <w:lang w:val="es-AR"/>
+        </w:rPr>
+        <w:t>Enumeracion</w:t>
+      </w:r>
+      <w:proofErr w:type="spellEnd"/>
+      <w:r>
+        <w:rPr>
+          <w:lang w:val="es-AR"/>
+        </w:rPr>
+        <w:t xml:space="preserve"> de status y dirección</w:t>
       </w:r>
     </w:p>
     <w:p>
@@ -844,24 +1010,28 @@
         </w:rPr>
         <w:t xml:space="preserve">Señal de notificación </w:t>
       </w:r>
+      <w:proofErr w:type="spellStart"/>
       <w:r>
         <w:rPr>
           <w:lang w:val="es-AR"/>
         </w:rPr>
         <w:t>add_notification</w:t>
       </w:r>
+      <w:proofErr w:type="spellEnd"/>
       <w:r>
         <w:rPr>
           <w:lang w:val="es-AR"/>
         </w:rPr>
         <w:t xml:space="preserve">, </w:t>
       </w:r>
+      <w:proofErr w:type="spellStart"/>
       <w:r>
         <w:rPr>
           <w:lang w:val="es-AR"/>
         </w:rPr>
         <w:t>delete_notification</w:t>
       </w:r>
+      <w:proofErr w:type="spellEnd"/>
     </w:p>
     <w:p>
       <w:pPr>
@@ -892,11 +1062,33 @@
           <w:lang w:val="es-ES"/>
         </w:rPr>
       </w:pPr>
-      <w:r>
-        <w:rPr>
-          <w:lang w:val="es-ES"/>
-        </w:rPr>
-        <w:t>Fix. FIFO request comportamiento</w:t>
+      <w:proofErr w:type="spellStart"/>
+      <w:r>
+        <w:rPr>
+          <w:lang w:val="es-ES"/>
+        </w:rPr>
+        <w:t>Fix</w:t>
+      </w:r>
+      <w:proofErr w:type="spellEnd"/>
+      <w:r>
+        <w:rPr>
+          <w:lang w:val="es-ES"/>
+        </w:rPr>
+        <w:t xml:space="preserve">. FIFO </w:t>
+      </w:r>
+      <w:proofErr w:type="spellStart"/>
+      <w:r>
+        <w:rPr>
+          <w:lang w:val="es-ES"/>
+        </w:rPr>
+        <w:t>request</w:t>
+      </w:r>
+      <w:proofErr w:type="spellEnd"/>
+      <w:r>
+        <w:rPr>
+          <w:lang w:val="es-ES"/>
+        </w:rPr>
+        <w:t xml:space="preserve"> comportamiento</w:t>
       </w:r>
     </w:p>
     <w:p>
@@ -914,7 +1106,21 @@
         <w:rPr>
           <w:lang w:val="es-ES"/>
         </w:rPr>
-        <w:t>Remover texto fix. Ajustar texto videojuego</w:t>
+        <w:t xml:space="preserve">Remover texto </w:t>
+      </w:r>
+      <w:proofErr w:type="spellStart"/>
+      <w:r>
+        <w:rPr>
+          <w:lang w:val="es-ES"/>
+        </w:rPr>
+        <w:t>fix</w:t>
+      </w:r>
+      <w:proofErr w:type="spellEnd"/>
+      <w:r>
+        <w:rPr>
+          <w:lang w:val="es-ES"/>
+        </w:rPr>
+        <w:t>. Ajustar texto videojuego</w:t>
       </w:r>
     </w:p>
     <w:p>
@@ -946,12 +1152,28 @@
           <w:lang w:val="es-ES"/>
         </w:rPr>
       </w:pPr>
-      <w:r>
-        <w:rPr>
-          <w:lang w:val="es-ES"/>
-        </w:rPr>
-        <w:t>Fix Orden icons</w:t>
-      </w:r>
+      <w:proofErr w:type="spellStart"/>
+      <w:r>
+        <w:rPr>
+          <w:lang w:val="es-ES"/>
+        </w:rPr>
+        <w:t>Fix</w:t>
+      </w:r>
+      <w:proofErr w:type="spellEnd"/>
+      <w:r>
+        <w:rPr>
+          <w:lang w:val="es-ES"/>
+        </w:rPr>
+        <w:t xml:space="preserve"> Orden </w:t>
+      </w:r>
+      <w:proofErr w:type="spellStart"/>
+      <w:r>
+        <w:rPr>
+          <w:lang w:val="es-ES"/>
+        </w:rPr>
+        <w:t>icons</w:t>
+      </w:r>
+      <w:proofErr w:type="spellEnd"/>
       <w:r>
         <w:rPr>
           <w:lang w:val="es-ES"/>
@@ -1057,7 +1279,21 @@
           <w:lang w:val="es-AR"/>
         </w:rPr>
         <w:lastRenderedPageBreak/>
-        <w:t>Versión final arte NPC Common (Alejandra)</w:t>
+        <w:t xml:space="preserve">Versión final arte NPC </w:t>
+      </w:r>
+      <w:proofErr w:type="spellStart"/>
+      <w:r>
+        <w:rPr>
+          <w:lang w:val="es-AR"/>
+        </w:rPr>
+        <w:t>Common</w:t>
+      </w:r>
+      <w:proofErr w:type="spellEnd"/>
+      <w:r>
+        <w:rPr>
+          <w:lang w:val="es-AR"/>
+        </w:rPr>
+        <w:t xml:space="preserve"> (Alejandra)</w:t>
       </w:r>
     </w:p>
     <w:p>
@@ -1069,8 +1305,13 @@
         </w:numPr>
         <w:ind w:left="360" w:hanging="180"/>
       </w:pPr>
-      <w:r>
-        <w:t>Animaciones NPC Common: CRY, PANIC, EXPLAIN, DEFEAT, VICTORY</w:t>
+      <w:proofErr w:type="spellStart"/>
+      <w:r>
+        <w:t>Animaciones</w:t>
+      </w:r>
+      <w:proofErr w:type="spellEnd"/>
+      <w:r>
+        <w:t xml:space="preserve"> NPC Common: CRY, PANIC, EXPLAIN, DEFEAT, VICTORY</w:t>
       </w:r>
     </w:p>
     <w:p>
@@ -1134,11 +1375,19 @@
         </w:rPr>
         <w:t>(</w:t>
       </w:r>
-      <w:r>
-        <w:rPr>
-          <w:lang w:val="es-AR"/>
-        </w:rPr>
-        <w:t>set_status_animation(status)</w:t>
+      <w:proofErr w:type="spellStart"/>
+      <w:r>
+        <w:rPr>
+          <w:lang w:val="es-AR"/>
+        </w:rPr>
+        <w:t>set_status_animation</w:t>
+      </w:r>
+      <w:proofErr w:type="spellEnd"/>
+      <w:r>
+        <w:rPr>
+          <w:lang w:val="es-AR"/>
+        </w:rPr>
+        <w:t>(status)</w:t>
       </w:r>
       <w:r>
         <w:rPr>
@@ -1156,9 +1405,27 @@
         </w:numPr>
         <w:ind w:left="360" w:hanging="180"/>
       </w:pPr>
-      <w:r>
-        <w:t>Comportamiento al finalizar la animaciòn</w:t>
-      </w:r>
+      <w:proofErr w:type="spellStart"/>
+      <w:r>
+        <w:t>Comportamiento</w:t>
+      </w:r>
+      <w:proofErr w:type="spellEnd"/>
+      <w:r>
+        <w:t xml:space="preserve"> al </w:t>
+      </w:r>
+      <w:proofErr w:type="spellStart"/>
+      <w:r>
+        <w:t>finalizar</w:t>
+      </w:r>
+      <w:proofErr w:type="spellEnd"/>
+      <w:r>
+        <w:t xml:space="preserve"> la </w:t>
+      </w:r>
+      <w:proofErr w:type="spellStart"/>
+      <w:r>
+        <w:t>animaciòn</w:t>
+      </w:r>
+      <w:proofErr w:type="spellEnd"/>
     </w:p>
     <w:p>
       <w:pPr>
@@ -1201,7 +1468,21 @@
         <w:rPr>
           <w:lang w:val="es-AR"/>
         </w:rPr>
-        <w:t>Versión final arte PLAYER Common (Alejandra)</w:t>
+        <w:t xml:space="preserve">Versión final arte PLAYER </w:t>
+      </w:r>
+      <w:proofErr w:type="spellStart"/>
+      <w:r>
+        <w:rPr>
+          <w:lang w:val="es-AR"/>
+        </w:rPr>
+        <w:t>Common</w:t>
+      </w:r>
+      <w:proofErr w:type="spellEnd"/>
+      <w:r>
+        <w:rPr>
+          <w:lang w:val="es-AR"/>
+        </w:rPr>
+        <w:t xml:space="preserve"> (Alejandra)</w:t>
       </w:r>
     </w:p>
     <w:p>
@@ -1220,8 +1501,16 @@
         <w:rPr>
           <w:lang w:val="es-ES"/>
         </w:rPr>
-        <w:t>Nombre de Jugador Export</w:t>
-      </w:r>
+        <w:t xml:space="preserve">Nombre de Jugador </w:t>
+      </w:r>
+      <w:proofErr w:type="spellStart"/>
+      <w:r>
+        <w:rPr>
+          <w:lang w:val="es-ES"/>
+        </w:rPr>
+        <w:t>Export</w:t>
+      </w:r>
+      <w:proofErr w:type="spellEnd"/>
     </w:p>
     <w:p>
       <w:pPr>
@@ -1298,7 +1587,21 @@
         <w:rPr>
           <w:lang w:val="es-AR"/>
         </w:rPr>
-        <w:t>Versión final arte NPC Common (Alejandra)</w:t>
+        <w:t xml:space="preserve">Versión final arte NPC </w:t>
+      </w:r>
+      <w:proofErr w:type="spellStart"/>
+      <w:r>
+        <w:rPr>
+          <w:lang w:val="es-AR"/>
+        </w:rPr>
+        <w:t>Common</w:t>
+      </w:r>
+      <w:proofErr w:type="spellEnd"/>
+      <w:r>
+        <w:rPr>
+          <w:lang w:val="es-AR"/>
+        </w:rPr>
+        <w:t xml:space="preserve"> (Alejandra)</w:t>
       </w:r>
     </w:p>
     <w:p>
@@ -1334,8 +1637,16 @@
         <w:rPr>
           <w:lang w:val="es-AR"/>
         </w:rPr>
-        <w:t>Script levelManager</w:t>
-      </w:r>
+        <w:t xml:space="preserve">Script </w:t>
+      </w:r>
+      <w:proofErr w:type="spellStart"/>
+      <w:r>
+        <w:rPr>
+          <w:lang w:val="es-AR"/>
+        </w:rPr>
+        <w:t>levelManager</w:t>
+      </w:r>
+      <w:proofErr w:type="spellEnd"/>
     </w:p>
     <w:p>
       <w:pPr>
@@ -1513,8 +1824,30 @@
           <w:lang w:val="es-ES"/>
         </w:rPr>
         <w:lastRenderedPageBreak/>
-        <w:t>Nuevos Texture Button</w:t>
-      </w:r>
+        <w:t xml:space="preserve">Nuevos </w:t>
+      </w:r>
+      <w:proofErr w:type="spellStart"/>
+      <w:r>
+        <w:rPr>
+          <w:lang w:val="es-ES"/>
+        </w:rPr>
+        <w:t>Texture</w:t>
+      </w:r>
+      <w:proofErr w:type="spellEnd"/>
+      <w:r>
+        <w:rPr>
+          <w:lang w:val="es-ES"/>
+        </w:rPr>
+        <w:t xml:space="preserve"> </w:t>
+      </w:r>
+      <w:proofErr w:type="spellStart"/>
+      <w:r>
+        <w:rPr>
+          <w:lang w:val="es-ES"/>
+        </w:rPr>
+        <w:t>Button</w:t>
+      </w:r>
+      <w:proofErr w:type="spellEnd"/>
       <w:r>
         <w:rPr>
           <w:lang w:val="es-ES"/>
@@ -1537,7 +1870,14 @@
         <w:rPr>
           <w:lang w:val="es-ES"/>
         </w:rPr>
-        <w:t xml:space="preserve">Centrado Área de notificación </w:t>
+        <w:t xml:space="preserve">Centrado Área de </w:t>
+      </w:r>
+      <w:proofErr w:type="gramStart"/>
+      <w:r>
+        <w:rPr>
+          <w:lang w:val="es-ES"/>
+        </w:rPr>
+        <w:t xml:space="preserve">notificación </w:t>
       </w:r>
       <w:r>
         <w:rPr>
@@ -1545,6 +1885,7 @@
         </w:rPr>
         <w:t>.</w:t>
       </w:r>
+      <w:proofErr w:type="gramEnd"/>
     </w:p>
     <w:p>
       <w:pPr>
@@ -1557,11 +1898,19 @@
           <w:lang w:val="es-ES"/>
         </w:rPr>
       </w:pPr>
-      <w:r>
-        <w:rPr>
-          <w:lang w:val="es-ES"/>
-        </w:rPr>
-        <w:t>Tweens para animar entrada de estados (Primera Prueba)</w:t>
+      <w:proofErr w:type="spellStart"/>
+      <w:r>
+        <w:rPr>
+          <w:lang w:val="es-ES"/>
+        </w:rPr>
+        <w:t>Tweens</w:t>
+      </w:r>
+      <w:proofErr w:type="spellEnd"/>
+      <w:r>
+        <w:rPr>
+          <w:lang w:val="es-ES"/>
+        </w:rPr>
+        <w:t xml:space="preserve"> para animar entrada de estados (Primera Prueba)</w:t>
       </w:r>
       <w:r>
         <w:rPr>
@@ -1585,8 +1934,16 @@
         <w:rPr>
           <w:lang w:val="es-ES"/>
         </w:rPr>
-        <w:t>Carril de tweens</w:t>
-      </w:r>
+        <w:t xml:space="preserve">Carril de </w:t>
+      </w:r>
+      <w:proofErr w:type="spellStart"/>
+      <w:r>
+        <w:rPr>
+          <w:lang w:val="es-ES"/>
+        </w:rPr>
+        <w:t>tweens</w:t>
+      </w:r>
+      <w:proofErr w:type="spellEnd"/>
       <w:r>
         <w:rPr>
           <w:lang w:val="es-ES"/>
@@ -1725,11 +2082,19 @@
           <w:lang w:val="es-ES"/>
         </w:rPr>
       </w:pPr>
-      <w:r>
-        <w:rPr>
-          <w:lang w:val="es-ES"/>
-        </w:rPr>
-        <w:t>Fix posición local NPC</w:t>
+      <w:proofErr w:type="spellStart"/>
+      <w:r>
+        <w:rPr>
+          <w:lang w:val="es-ES"/>
+        </w:rPr>
+        <w:t>Fix</w:t>
+      </w:r>
+      <w:proofErr w:type="spellEnd"/>
+      <w:r>
+        <w:rPr>
+          <w:lang w:val="es-ES"/>
+        </w:rPr>
+        <w:t xml:space="preserve"> posición local NPC</w:t>
       </w:r>
       <w:r>
         <w:rPr>
@@ -1749,11 +2114,33 @@
           <w:lang w:val="es-ES"/>
         </w:rPr>
       </w:pPr>
-      <w:r>
-        <w:rPr>
-          <w:lang w:val="es-ES"/>
-        </w:rPr>
-        <w:t>Fix orientación en función de flip_h del enemigo</w:t>
+      <w:proofErr w:type="spellStart"/>
+      <w:r>
+        <w:rPr>
+          <w:lang w:val="es-ES"/>
+        </w:rPr>
+        <w:t>Fix</w:t>
+      </w:r>
+      <w:proofErr w:type="spellEnd"/>
+      <w:r>
+        <w:rPr>
+          <w:lang w:val="es-ES"/>
+        </w:rPr>
+        <w:t xml:space="preserve"> orientación en función de </w:t>
+      </w:r>
+      <w:proofErr w:type="spellStart"/>
+      <w:r>
+        <w:rPr>
+          <w:lang w:val="es-ES"/>
+        </w:rPr>
+        <w:t>flip_h</w:t>
+      </w:r>
+      <w:proofErr w:type="spellEnd"/>
+      <w:r>
+        <w:rPr>
+          <w:lang w:val="es-ES"/>
+        </w:rPr>
+        <w:t xml:space="preserve"> del enemigo</w:t>
       </w:r>
       <w:r>
         <w:rPr>
@@ -1779,11 +2166,33 @@
           <w:lang w:val="es-AR"/>
         </w:rPr>
       </w:pPr>
-      <w:r>
-        <w:rPr>
-          <w:lang w:val="es-AR"/>
-        </w:rPr>
-        <w:t>Fix flip enemigo al a</w:t>
+      <w:proofErr w:type="spellStart"/>
+      <w:r>
+        <w:rPr>
+          <w:lang w:val="es-AR"/>
+        </w:rPr>
+        <w:t>Fix</w:t>
+      </w:r>
+      <w:proofErr w:type="spellEnd"/>
+      <w:r>
+        <w:rPr>
+          <w:lang w:val="es-AR"/>
+        </w:rPr>
+        <w:t xml:space="preserve"> </w:t>
+      </w:r>
+      <w:proofErr w:type="spellStart"/>
+      <w:r>
+        <w:rPr>
+          <w:lang w:val="es-AR"/>
+        </w:rPr>
+        <w:t>flip</w:t>
+      </w:r>
+      <w:proofErr w:type="spellEnd"/>
+      <w:r>
+        <w:rPr>
+          <w:lang w:val="es-AR"/>
+        </w:rPr>
+        <w:t xml:space="preserve"> enemigo al a</w:t>
       </w:r>
       <w:r>
         <w:rPr>
@@ -1941,8 +2350,16 @@
         <w:rPr>
           <w:lang w:val="es-ES"/>
         </w:rPr>
-        <w:t>Estructura Landing</w:t>
-      </w:r>
+        <w:t xml:space="preserve">Estructura </w:t>
+      </w:r>
+      <w:proofErr w:type="spellStart"/>
+      <w:r>
+        <w:rPr>
+          <w:lang w:val="es-ES"/>
+        </w:rPr>
+        <w:t>Landing</w:t>
+      </w:r>
+      <w:proofErr w:type="spellEnd"/>
     </w:p>
     <w:p>
       <w:pPr>
@@ -1961,8 +2378,16 @@
           <w:lang w:val="es-ES"/>
         </w:rPr>
         <w:lastRenderedPageBreak/>
-        <w:t>NPC Landing</w:t>
-      </w:r>
+        <w:t xml:space="preserve">NPC </w:t>
+      </w:r>
+      <w:proofErr w:type="spellStart"/>
+      <w:r>
+        <w:rPr>
+          <w:lang w:val="es-ES"/>
+        </w:rPr>
+        <w:t>Landing</w:t>
+      </w:r>
+      <w:proofErr w:type="spellEnd"/>
     </w:p>
     <w:p>
       <w:pPr>
@@ -1980,8 +2405,16 @@
         <w:rPr>
           <w:lang w:val="es-ES"/>
         </w:rPr>
-        <w:t>Título Landing</w:t>
-      </w:r>
+        <w:t xml:space="preserve">Título </w:t>
+      </w:r>
+      <w:proofErr w:type="spellStart"/>
+      <w:r>
+        <w:rPr>
+          <w:lang w:val="es-ES"/>
+        </w:rPr>
+        <w:t>Landing</w:t>
+      </w:r>
+      <w:proofErr w:type="spellEnd"/>
     </w:p>
     <w:p>
       <w:pPr>
@@ -1999,8 +2432,16 @@
         <w:rPr>
           <w:lang w:val="es-ES"/>
         </w:rPr>
-        <w:t>Botón Landing</w:t>
-      </w:r>
+        <w:t xml:space="preserve">Botón </w:t>
+      </w:r>
+      <w:proofErr w:type="spellStart"/>
+      <w:r>
+        <w:rPr>
+          <w:lang w:val="es-ES"/>
+        </w:rPr>
+        <w:t>Landing</w:t>
+      </w:r>
+      <w:proofErr w:type="spellEnd"/>
     </w:p>
     <w:p>
       <w:pPr>
@@ -2018,8 +2459,16 @@
         <w:rPr>
           <w:lang w:val="es-ES"/>
         </w:rPr>
-        <w:t>Animaciones Landing</w:t>
-      </w:r>
+        <w:t xml:space="preserve">Animaciones </w:t>
+      </w:r>
+      <w:proofErr w:type="spellStart"/>
+      <w:r>
+        <w:rPr>
+          <w:lang w:val="es-ES"/>
+        </w:rPr>
+        <w:t>Landing</w:t>
+      </w:r>
+      <w:proofErr w:type="spellEnd"/>
     </w:p>
     <w:p>
       <w:pPr>
@@ -2156,8 +2605,16 @@
         <w:rPr>
           <w:lang w:val="es-ES"/>
         </w:rPr>
-        <w:t>Ajustes Landing</w:t>
-      </w:r>
+        <w:t xml:space="preserve">Ajustes </w:t>
+      </w:r>
+      <w:proofErr w:type="spellStart"/>
+      <w:r>
+        <w:rPr>
+          <w:lang w:val="es-ES"/>
+        </w:rPr>
+        <w:t>Landing</w:t>
+      </w:r>
+      <w:proofErr w:type="spellEnd"/>
     </w:p>
     <w:p>
       <w:pPr>
@@ -2174,8 +2631,30 @@
         <w:rPr>
           <w:lang w:val="es-ES"/>
         </w:rPr>
-        <w:t>Fondo TextureRect Landing</w:t>
-      </w:r>
+        <w:t xml:space="preserve">Fondo </w:t>
+      </w:r>
+      <w:proofErr w:type="spellStart"/>
+      <w:r>
+        <w:rPr>
+          <w:lang w:val="es-ES"/>
+        </w:rPr>
+        <w:t>TextureRect</w:t>
+      </w:r>
+      <w:proofErr w:type="spellEnd"/>
+      <w:r>
+        <w:rPr>
+          <w:lang w:val="es-ES"/>
+        </w:rPr>
+        <w:t xml:space="preserve"> </w:t>
+      </w:r>
+      <w:proofErr w:type="spellStart"/>
+      <w:r>
+        <w:rPr>
+          <w:lang w:val="es-ES"/>
+        </w:rPr>
+        <w:t>Landing</w:t>
+      </w:r>
+      <w:proofErr w:type="spellEnd"/>
     </w:p>
     <w:p>
       <w:pPr>
@@ -2192,8 +2671,16 @@
         <w:rPr>
           <w:lang w:val="es-ES"/>
         </w:rPr>
-        <w:t>Desaparición de botón al hacer click</w:t>
-      </w:r>
+        <w:t xml:space="preserve">Desaparición de botón al hacer </w:t>
+      </w:r>
+      <w:proofErr w:type="spellStart"/>
+      <w:r>
+        <w:rPr>
+          <w:lang w:val="es-ES"/>
+        </w:rPr>
+        <w:t>click</w:t>
+      </w:r>
+      <w:proofErr w:type="spellEnd"/>
     </w:p>
     <w:p>
       <w:pPr>
@@ -2210,8 +2697,16 @@
         <w:rPr>
           <w:lang w:val="es-ES"/>
         </w:rPr>
-        <w:t>Señal NEXT_Interface</w:t>
-      </w:r>
+        <w:t xml:space="preserve">Señal </w:t>
+      </w:r>
+      <w:proofErr w:type="spellStart"/>
+      <w:r>
+        <w:rPr>
+          <w:lang w:val="es-ES"/>
+        </w:rPr>
+        <w:t>NEXT_Interface</w:t>
+      </w:r>
+      <w:proofErr w:type="spellEnd"/>
     </w:p>
     <w:p>
       <w:pPr>
@@ -2242,11 +2737,19 @@
           <w:lang w:val="es-ES"/>
         </w:rPr>
       </w:pPr>
-      <w:r>
-        <w:rPr>
-          <w:lang w:val="es-ES"/>
-        </w:rPr>
-        <w:t>Animacion KET_TEXT2</w:t>
+      <w:proofErr w:type="spellStart"/>
+      <w:r>
+        <w:rPr>
+          <w:lang w:val="es-ES"/>
+        </w:rPr>
+        <w:t>Animacion</w:t>
+      </w:r>
+      <w:proofErr w:type="spellEnd"/>
+      <w:r>
+        <w:rPr>
+          <w:lang w:val="es-ES"/>
+        </w:rPr>
+        <w:t xml:space="preserve"> KET_TEXT2</w:t>
       </w:r>
     </w:p>
     <w:p>
@@ -2260,17 +2763,19 @@
           <w:lang w:val="es-ES"/>
         </w:rPr>
       </w:pPr>
-      <w:r>
-        <w:rPr>
-          <w:lang w:val="es-ES"/>
-        </w:rPr>
-        <w:t>Animacion KET_TEXT</w:t>
-      </w:r>
-      <w:r>
-        <w:rPr>
-          <w:lang w:val="es-ES"/>
-        </w:rPr>
-        <w:t>3</w:t>
+      <w:proofErr w:type="spellStart"/>
+      <w:r>
+        <w:rPr>
+          <w:lang w:val="es-ES"/>
+        </w:rPr>
+        <w:t>Animacion</w:t>
+      </w:r>
+      <w:proofErr w:type="spellEnd"/>
+      <w:r>
+        <w:rPr>
+          <w:lang w:val="es-ES"/>
+        </w:rPr>
+        <w:t xml:space="preserve"> KET_TEXT3</w:t>
       </w:r>
     </w:p>
     <w:p>
@@ -2284,11 +2789,19 @@
           <w:lang w:val="es-ES"/>
         </w:rPr>
       </w:pPr>
-      <w:r>
-        <w:rPr>
-          <w:lang w:val="es-ES"/>
-        </w:rPr>
-        <w:t>Animacion HIDE_NEXT</w:t>
+      <w:proofErr w:type="spellStart"/>
+      <w:r>
+        <w:rPr>
+          <w:lang w:val="es-ES"/>
+        </w:rPr>
+        <w:t>Animacion</w:t>
+      </w:r>
+      <w:proofErr w:type="spellEnd"/>
+      <w:r>
+        <w:rPr>
+          <w:lang w:val="es-ES"/>
+        </w:rPr>
+        <w:t xml:space="preserve"> HIDE_NEXT</w:t>
       </w:r>
     </w:p>
     <w:p>
@@ -2361,8 +2874,243 @@
         <w:rPr>
           <w:lang w:val="es-ES"/>
         </w:rPr>
-        <w:t>A</w:t>
-      </w:r>
+        <w:t>Escena de créditos</w:t>
+      </w:r>
+    </w:p>
+    <w:p>
+      <w:pPr>
+        <w:pStyle w:val="Prrafodelista"/>
+        <w:numPr>
+          <w:ilvl w:val="0"/>
+          <w:numId w:val="10"/>
+        </w:numPr>
+        <w:rPr>
+          <w:lang w:val="es-ES"/>
+        </w:rPr>
+      </w:pPr>
+      <w:r>
+        <w:rPr>
+          <w:lang w:val="es-ES"/>
+        </w:rPr>
+        <w:t>Fondo de Nivel (Alejandra)</w:t>
+      </w:r>
+    </w:p>
+    <w:p>
+      <w:pPr>
+        <w:pStyle w:val="Prrafodelista"/>
+        <w:numPr>
+          <w:ilvl w:val="0"/>
+          <w:numId w:val="10"/>
+        </w:numPr>
+        <w:rPr>
+          <w:lang w:val="es-ES"/>
+        </w:rPr>
+      </w:pPr>
+      <w:r>
+        <w:rPr>
+          <w:lang w:val="es-ES"/>
+        </w:rPr>
+        <w:t>Bandera Rango (Alejandra)</w:t>
+      </w:r>
+    </w:p>
+    <w:p>
+      <w:pPr>
+        <w:pStyle w:val="Prrafodelista"/>
+        <w:numPr>
+          <w:ilvl w:val="0"/>
+          <w:numId w:val="10"/>
+        </w:numPr>
+        <w:rPr>
+          <w:lang w:val="es-ES"/>
+        </w:rPr>
+      </w:pPr>
+      <w:r>
+        <w:rPr>
+          <w:lang w:val="es-ES"/>
+        </w:rPr>
+        <w:t>Ajuste carril de notificaciones</w:t>
+      </w:r>
+    </w:p>
+    <w:p>
+      <w:pPr>
+        <w:pStyle w:val="Prrafodelista"/>
+        <w:numPr>
+          <w:ilvl w:val="0"/>
+          <w:numId w:val="10"/>
+        </w:numPr>
+        <w:rPr>
+          <w:lang w:val="es-ES"/>
+        </w:rPr>
+      </w:pPr>
+      <w:r>
+        <w:rPr>
+          <w:lang w:val="es-ES"/>
+        </w:rPr>
+        <w:t>Implementación de fondo</w:t>
+      </w:r>
+    </w:p>
+    <w:p>
+      <w:pPr>
+        <w:pStyle w:val="Prrafodelista"/>
+        <w:numPr>
+          <w:ilvl w:val="0"/>
+          <w:numId w:val="10"/>
+        </w:numPr>
+        <w:rPr>
+          <w:lang w:val="es-ES"/>
+        </w:rPr>
+      </w:pPr>
+      <w:proofErr w:type="spellStart"/>
+      <w:r>
+        <w:rPr>
+          <w:lang w:val="es-ES"/>
+        </w:rPr>
+        <w:t>Fix</w:t>
+      </w:r>
+      <w:proofErr w:type="spellEnd"/>
+      <w:r>
+        <w:rPr>
+          <w:lang w:val="es-ES"/>
+        </w:rPr>
+        <w:t xml:space="preserve"> </w:t>
+      </w:r>
+      <w:proofErr w:type="spellStart"/>
+      <w:r>
+        <w:rPr>
+          <w:lang w:val="es-ES"/>
+        </w:rPr>
+        <w:t>Areas</w:t>
+      </w:r>
+      <w:proofErr w:type="spellEnd"/>
+      <w:r>
+        <w:rPr>
+          <w:lang w:val="es-ES"/>
+        </w:rPr>
+        <w:t xml:space="preserve"> NPC</w:t>
+      </w:r>
+    </w:p>
+    <w:p>
+      <w:pPr>
+        <w:pStyle w:val="Prrafodelista"/>
+        <w:numPr>
+          <w:ilvl w:val="0"/>
+          <w:numId w:val="10"/>
+        </w:numPr>
+        <w:rPr>
+          <w:lang w:val="es-ES"/>
+        </w:rPr>
+      </w:pPr>
+      <w:r>
+        <w:rPr>
+          <w:lang w:val="es-ES"/>
+        </w:rPr>
+        <w:t>Banderas Implementadas</w:t>
+      </w:r>
+    </w:p>
+    <w:p>
+      <w:pPr>
+        <w:rPr>
+          <w:lang w:val="es-ES"/>
+        </w:rPr>
+      </w:pPr>
+      <w:r>
+        <w:rPr>
+          <w:noProof/>
+        </w:rPr>
+        <w:lastRenderedPageBreak/>
+        <w:drawing>
+          <wp:inline distT="0" distB="0" distL="0" distR="0" wp14:anchorId="0D057A66" wp14:editId="0416D6EA">
+            <wp:extent cx="5400040" cy="3038475"/>
+            <wp:effectExtent l="0" t="0" r="0" b="9525"/>
+            <wp:docPr id="11" name="Imagen 11"/>
+            <wp:cNvGraphicFramePr>
+              <a:graphicFrameLocks xmlns:a="http://schemas.openxmlformats.org/drawingml/2006/main" noChangeAspect="1"/>
+            </wp:cNvGraphicFramePr>
+            <a:graphic xmlns:a="http://schemas.openxmlformats.org/drawingml/2006/main">
+              <a:graphicData uri="http://schemas.openxmlformats.org/drawingml/2006/picture">
+                <pic:pic xmlns:pic="http://schemas.openxmlformats.org/drawingml/2006/picture">
+                  <pic:nvPicPr>
+                    <pic:cNvPr id="1" name=""/>
+                    <pic:cNvPicPr/>
+                  </pic:nvPicPr>
+                  <pic:blipFill>
+                    <a:blip r:embed="rId16"/>
+                    <a:stretch>
+                      <a:fillRect/>
+                    </a:stretch>
+                  </pic:blipFill>
+                  <pic:spPr>
+                    <a:xfrm>
+                      <a:off x="0" y="0"/>
+                      <a:ext cx="5400040" cy="3038475"/>
+                    </a:xfrm>
+                    <a:prstGeom prst="rect">
+                      <a:avLst/>
+                    </a:prstGeom>
+                  </pic:spPr>
+                </pic:pic>
+              </a:graphicData>
+            </a:graphic>
+          </wp:inline>
+        </w:drawing>
+      </w:r>
+    </w:p>
+    <w:p>
+      <w:pPr>
+        <w:pStyle w:val="Prrafodelista"/>
+        <w:ind w:left="360"/>
+      </w:pPr>
+      <w:r>
+        <w:t xml:space="preserve">--------------------------------------------- </w:t>
+      </w:r>
+      <w:r>
+        <w:rPr>
+          <w:u w:val="single"/>
+        </w:rPr>
+        <w:t>10</w:t>
+      </w:r>
+      <w:r>
+        <w:t xml:space="preserve"> Commit ---------------------------------------------------</w:t>
+      </w:r>
+    </w:p>
+    <w:p>
+      <w:pPr>
+        <w:pStyle w:val="Ttulo2"/>
+        <w:rPr>
+          <w:lang w:val="es-AR"/>
+        </w:rPr>
+      </w:pPr>
+      <w:r>
+        <w:rPr>
+          <w:lang w:val="es-AR"/>
+        </w:rPr>
+        <w:t>31-01-2021</w:t>
+      </w:r>
+    </w:p>
+    <w:p>
+      <w:pPr>
+        <w:pStyle w:val="Prrafodelista"/>
+        <w:numPr>
+          <w:ilvl w:val="0"/>
+          <w:numId w:val="11"/>
+        </w:numPr>
+        <w:rPr>
+          <w:lang w:val="es-ES"/>
+        </w:rPr>
+      </w:pPr>
+      <w:r>
+        <w:rPr>
+          <w:lang w:val="es-ES"/>
+        </w:rPr>
+        <w:t>Escena de créditos</w:t>
+      </w:r>
+    </w:p>
+    <w:p>
+      <w:pPr>
+        <w:rPr>
+          <w:lang w:val="es-ES"/>
+        </w:rPr>
+      </w:pPr>
     </w:p>
     <w:sectPr>
       <w:pgSz w:w="11906" w:h="16838"/>
@@ -2635,6 +3383,92 @@
     </w:lvl>
   </w:abstractNum>
   <w:abstractNum w:abstractNumId="3" w15:restartNumberingAfterBreak="0">
+    <w:nsid w:val="225C5EBF"/>
+    <w:multiLevelType w:val="hybridMultilevel"/>
+    <w:tmpl w:val="F0465DBA"/>
+    <w:lvl w:ilvl="0" w:tplc="0409000F">
+      <w:start w:val="1"/>
+      <w:numFmt w:val="decimal"/>
+      <w:lvlText w:val="%1."/>
+      <w:lvlJc w:val="left"/>
+      <w:pPr>
+        <w:ind w:left="720" w:hanging="360"/>
+      </w:pPr>
+    </w:lvl>
+    <w:lvl w:ilvl="1" w:tplc="04090019" w:tentative="1">
+      <w:start w:val="1"/>
+      <w:numFmt w:val="lowerLetter"/>
+      <w:lvlText w:val="%2."/>
+      <w:lvlJc w:val="left"/>
+      <w:pPr>
+        <w:ind w:left="1440" w:hanging="360"/>
+      </w:pPr>
+    </w:lvl>
+    <w:lvl w:ilvl="2" w:tplc="0409001B" w:tentative="1">
+      <w:start w:val="1"/>
+      <w:numFmt w:val="lowerRoman"/>
+      <w:lvlText w:val="%3."/>
+      <w:lvlJc w:val="right"/>
+      <w:pPr>
+        <w:ind w:left="2160" w:hanging="180"/>
+      </w:pPr>
+    </w:lvl>
+    <w:lvl w:ilvl="3" w:tplc="0409000F" w:tentative="1">
+      <w:start w:val="1"/>
+      <w:numFmt w:val="decimal"/>
+      <w:lvlText w:val="%4."/>
+      <w:lvlJc w:val="left"/>
+      <w:pPr>
+        <w:ind w:left="2880" w:hanging="360"/>
+      </w:pPr>
+    </w:lvl>
+    <w:lvl w:ilvl="4" w:tplc="04090019" w:tentative="1">
+      <w:start w:val="1"/>
+      <w:numFmt w:val="lowerLetter"/>
+      <w:lvlText w:val="%5."/>
+      <w:lvlJc w:val="left"/>
+      <w:pPr>
+        <w:ind w:left="3600" w:hanging="360"/>
+      </w:pPr>
+    </w:lvl>
+    <w:lvl w:ilvl="5" w:tplc="0409001B" w:tentative="1">
+      <w:start w:val="1"/>
+      <w:numFmt w:val="lowerRoman"/>
+      <w:lvlText w:val="%6."/>
+      <w:lvlJc w:val="right"/>
+      <w:pPr>
+        <w:ind w:left="4320" w:hanging="180"/>
+      </w:pPr>
+    </w:lvl>
+    <w:lvl w:ilvl="6" w:tplc="0409000F" w:tentative="1">
+      <w:start w:val="1"/>
+      <w:numFmt w:val="decimal"/>
+      <w:lvlText w:val="%7."/>
+      <w:lvlJc w:val="left"/>
+      <w:pPr>
+        <w:ind w:left="5040" w:hanging="360"/>
+      </w:pPr>
+    </w:lvl>
+    <w:lvl w:ilvl="7" w:tplc="04090019" w:tentative="1">
+      <w:start w:val="1"/>
+      <w:numFmt w:val="lowerLetter"/>
+      <w:lvlText w:val="%8."/>
+      <w:lvlJc w:val="left"/>
+      <w:pPr>
+        <w:ind w:left="5760" w:hanging="360"/>
+      </w:pPr>
+    </w:lvl>
+    <w:lvl w:ilvl="8" w:tplc="0409001B" w:tentative="1">
+      <w:start w:val="1"/>
+      <w:numFmt w:val="lowerRoman"/>
+      <w:lvlText w:val="%9."/>
+      <w:lvlJc w:val="right"/>
+      <w:pPr>
+        <w:ind w:left="6480" w:hanging="180"/>
+      </w:pPr>
+    </w:lvl>
+  </w:abstractNum>
+  <w:abstractNum w:abstractNumId="4" w15:restartNumberingAfterBreak="0">
     <w:nsid w:val="2CF3241D"/>
     <w:multiLevelType w:val="hybridMultilevel"/>
     <w:tmpl w:val="2EB6520E"/>
@@ -2720,7 +3554,7 @@
       </w:pPr>
     </w:lvl>
   </w:abstractNum>
-  <w:abstractNum w:abstractNumId="4" w15:restartNumberingAfterBreak="0">
+  <w:abstractNum w:abstractNumId="5" w15:restartNumberingAfterBreak="0">
     <w:nsid w:val="32C909ED"/>
     <w:multiLevelType w:val="hybridMultilevel"/>
     <w:tmpl w:val="F0465DBA"/>
@@ -2806,7 +3640,7 @@
       </w:pPr>
     </w:lvl>
   </w:abstractNum>
-  <w:abstractNum w:abstractNumId="5" w15:restartNumberingAfterBreak="0">
+  <w:abstractNum w:abstractNumId="6" w15:restartNumberingAfterBreak="0">
     <w:nsid w:val="3B5A2032"/>
     <w:multiLevelType w:val="hybridMultilevel"/>
     <w:tmpl w:val="2EB6520E"/>
@@ -2892,7 +3726,7 @@
       </w:pPr>
     </w:lvl>
   </w:abstractNum>
-  <w:abstractNum w:abstractNumId="6" w15:restartNumberingAfterBreak="0">
+  <w:abstractNum w:abstractNumId="7" w15:restartNumberingAfterBreak="0">
     <w:nsid w:val="3D6757AF"/>
     <w:multiLevelType w:val="hybridMultilevel"/>
     <w:tmpl w:val="2EB6520E"/>
@@ -2978,7 +3812,7 @@
       </w:pPr>
     </w:lvl>
   </w:abstractNum>
-  <w:abstractNum w:abstractNumId="7" w15:restartNumberingAfterBreak="0">
+  <w:abstractNum w:abstractNumId="8" w15:restartNumberingAfterBreak="0">
     <w:nsid w:val="4D631164"/>
     <w:multiLevelType w:val="hybridMultilevel"/>
     <w:tmpl w:val="2EB6520E"/>
@@ -3064,7 +3898,7 @@
       </w:pPr>
     </w:lvl>
   </w:abstractNum>
-  <w:abstractNum w:abstractNumId="8" w15:restartNumberingAfterBreak="0">
+  <w:abstractNum w:abstractNumId="9" w15:restartNumberingAfterBreak="0">
     <w:nsid w:val="54B86940"/>
     <w:multiLevelType w:val="hybridMultilevel"/>
     <w:tmpl w:val="F0465DBA"/>
@@ -3150,7 +3984,7 @@
       </w:pPr>
     </w:lvl>
   </w:abstractNum>
-  <w:abstractNum w:abstractNumId="9" w15:restartNumberingAfterBreak="0">
+  <w:abstractNum w:abstractNumId="10" w15:restartNumberingAfterBreak="0">
     <w:nsid w:val="7739194E"/>
     <w:multiLevelType w:val="hybridMultilevel"/>
     <w:tmpl w:val="1996FDC4"/>
@@ -3237,7 +4071,7 @@
     </w:lvl>
   </w:abstractNum>
   <w:num w:numId="1">
-    <w:abstractNumId w:val="9"/>
+    <w:abstractNumId w:val="10"/>
   </w:num>
   <w:num w:numId="2">
     <w:abstractNumId w:val="2"/>
@@ -3246,25 +4080,28 @@
     <w:abstractNumId w:val="0"/>
   </w:num>
   <w:num w:numId="4">
-    <w:abstractNumId w:val="3"/>
+    <w:abstractNumId w:val="4"/>
   </w:num>
   <w:num w:numId="5">
     <w:abstractNumId w:val="1"/>
   </w:num>
   <w:num w:numId="6">
+    <w:abstractNumId w:val="8"/>
+  </w:num>
+  <w:num w:numId="7">
+    <w:abstractNumId w:val="6"/>
+  </w:num>
+  <w:num w:numId="8">
     <w:abstractNumId w:val="7"/>
   </w:num>
-  <w:num w:numId="7">
+  <w:num w:numId="9">
     <w:abstractNumId w:val="5"/>
   </w:num>
-  <w:num w:numId="8">
-    <w:abstractNumId w:val="6"/>
+  <w:num w:numId="10">
+    <w:abstractNumId w:val="9"/>
   </w:num>
-  <w:num w:numId="9">
-    <w:abstractNumId w:val="4"/>
-  </w:num>
-  <w:num w:numId="10">
-    <w:abstractNumId w:val="8"/>
+  <w:num w:numId="11">
+    <w:abstractNumId w:val="3"/>
   </w:num>
 </w:numbering>
 </file>

</xml_diff>

<commit_message>
“BROKEN NPC” - COMMIT 10 - Entrega GGJ
</commit_message>
<xml_diff>
--- a/DevGameLog.docx
+++ b/DevGameLog.docx
@@ -297,21 +297,7 @@
         <w:rPr>
           <w:lang w:val="es-AR"/>
         </w:rPr>
-        <w:t xml:space="preserve">Configuración de capas de colisión (NPC: </w:t>
-      </w:r>
-      <w:proofErr w:type="gramStart"/>
-      <w:r>
-        <w:rPr>
-          <w:lang w:val="es-AR"/>
-        </w:rPr>
-        <w:t>L:NPC</w:t>
-      </w:r>
-      <w:proofErr w:type="gramEnd"/>
-      <w:r>
-        <w:rPr>
-          <w:lang w:val="es-AR"/>
-        </w:rPr>
-        <w:t>/M:PLAYER , PLAYER: L:PLAYER/M:NPC</w:t>
+        <w:t>Configuración de capas de colisión (NPC: L:NPC/M:PLAYER , PLAYER: L:PLAYER/M:NPC</w:t>
       </w:r>
       <w:r>
         <w:rPr>
@@ -336,293 +322,193 @@
         <w:rPr>
           <w:lang w:val="es-AR"/>
         </w:rPr>
-        <w:t xml:space="preserve">Definición de grupos </w:t>
-      </w:r>
-      <w:proofErr w:type="spellStart"/>
+        <w:t>Definición de grupos player (QUESTS, REWARDS)</w:t>
+      </w:r>
+    </w:p>
+    <w:p>
+      <w:pPr>
+        <w:pStyle w:val="Prrafodelista"/>
+        <w:rPr>
+          <w:lang w:val="es-AR"/>
+        </w:rPr>
+      </w:pPr>
+      <w:r>
+        <w:rPr>
+          <w:lang w:val="es-AR"/>
+        </w:rPr>
+        <w:t>--------------------------------------------- 1er Commit ---------------------------------------------------</w:t>
+      </w:r>
+    </w:p>
+    <w:p>
+      <w:pPr>
+        <w:pStyle w:val="Prrafodelista"/>
+        <w:numPr>
+          <w:ilvl w:val="0"/>
+          <w:numId w:val="1"/>
+        </w:numPr>
+        <w:rPr>
+          <w:lang w:val="es-AR"/>
+        </w:rPr>
+      </w:pPr>
+      <w:r>
+        <w:rPr>
+          <w:lang w:val="es-AR"/>
+        </w:rPr>
+        <w:t>Comportamiento de respuesta. Areas NPC -&gt; body_entered</w:t>
+      </w:r>
+    </w:p>
+    <w:p>
+      <w:pPr>
+        <w:pStyle w:val="Prrafodelista"/>
+        <w:numPr>
+          <w:ilvl w:val="0"/>
+          <w:numId w:val="1"/>
+        </w:numPr>
+        <w:rPr>
+          <w:lang w:val="es-AR"/>
+        </w:rPr>
+      </w:pPr>
+      <w:r>
+        <w:rPr>
+          <w:lang w:val="es-AR"/>
+        </w:rPr>
+        <w:t>Escena HUD</w:t>
+      </w:r>
+    </w:p>
+    <w:p>
+      <w:pPr>
+        <w:pStyle w:val="Prrafodelista"/>
+        <w:numPr>
+          <w:ilvl w:val="0"/>
+          <w:numId w:val="1"/>
+        </w:numPr>
+        <w:rPr>
+          <w:lang w:val="es-AR"/>
+        </w:rPr>
+      </w:pPr>
+      <w:r>
+        <w:rPr>
+          <w:lang w:val="es-AR"/>
+        </w:rPr>
+        <w:t>Botones de prueba</w:t>
+      </w:r>
+    </w:p>
+    <w:p>
+      <w:pPr>
+        <w:pStyle w:val="Prrafodelista"/>
+        <w:numPr>
+          <w:ilvl w:val="0"/>
+          <w:numId w:val="1"/>
+        </w:numPr>
+        <w:rPr>
+          <w:lang w:val="es-AR"/>
+        </w:rPr>
+      </w:pPr>
+      <w:r>
+        <w:rPr>
+          <w:lang w:val="es-AR"/>
+        </w:rPr>
+        <w:t>Script HUD Manager: Manejo de se</w:t>
+      </w:r>
+      <w:r>
+        <w:rPr>
+          <w:lang w:val="es-AR"/>
+        </w:rPr>
+        <w:t>ñales botones: pressed()</w:t>
+      </w:r>
+    </w:p>
+    <w:p>
+      <w:pPr>
+        <w:pStyle w:val="Prrafodelista"/>
+        <w:numPr>
+          <w:ilvl w:val="0"/>
+          <w:numId w:val="1"/>
+        </w:numPr>
+        <w:rPr>
+          <w:lang w:val="es-AR"/>
+        </w:rPr>
+      </w:pPr>
+      <w:r>
+        <w:rPr>
+          <w:lang w:val="es-AR"/>
+        </w:rPr>
+        <w:t xml:space="preserve">NPC Manager: Manejo de Señales </w:t>
+      </w:r>
+      <w:r>
+        <w:rPr>
+          <w:lang w:val="es-AR"/>
+        </w:rPr>
+        <w:t>give_quest</w:t>
+      </w:r>
+      <w:r>
+        <w:rPr>
+          <w:lang w:val="es-AR"/>
+        </w:rPr>
+        <w:t xml:space="preserve"> y </w:t>
+      </w:r>
+      <w:r>
+        <w:rPr>
+          <w:lang w:val="es-AR"/>
+        </w:rPr>
+        <w:t>give_reward</w:t>
+      </w:r>
+    </w:p>
+    <w:p>
+      <w:pPr>
+        <w:pStyle w:val="Prrafodelista"/>
+        <w:numPr>
+          <w:ilvl w:val="0"/>
+          <w:numId w:val="1"/>
+        </w:numPr>
+        <w:rPr>
+          <w:lang w:val="es-AR"/>
+        </w:rPr>
+      </w:pPr>
+      <w:r>
+        <w:rPr>
+          <w:lang w:val="es-AR"/>
+        </w:rPr>
+        <w:t xml:space="preserve">Cambio de orientación </w:t>
+      </w:r>
+      <w:r>
+        <w:rPr>
+          <w:lang w:val="es-AR"/>
+        </w:rPr>
+        <w:t>(</w:t>
+      </w:r>
       <w:r>
         <w:rPr>
           <w:lang w:val="es-AR"/>
         </w:rPr>
         <w:t>player</w:t>
       </w:r>
-      <w:proofErr w:type="spellEnd"/>
-      <w:r>
-        <w:rPr>
-          <w:lang w:val="es-AR"/>
-        </w:rPr>
-        <w:t xml:space="preserve"> (QUESTS, REWARDS)</w:t>
-      </w:r>
-    </w:p>
-    <w:p>
-      <w:pPr>
-        <w:pStyle w:val="Prrafodelista"/>
-        <w:rPr>
-          <w:lang w:val="es-AR"/>
-        </w:rPr>
-      </w:pPr>
-      <w:r>
-        <w:rPr>
-          <w:lang w:val="es-AR"/>
-        </w:rPr>
-        <w:t xml:space="preserve">--------------------------------------------- 1er </w:t>
-      </w:r>
-      <w:proofErr w:type="spellStart"/>
-      <w:r>
-        <w:rPr>
-          <w:lang w:val="es-AR"/>
-        </w:rPr>
-        <w:t>Commit</w:t>
-      </w:r>
-      <w:proofErr w:type="spellEnd"/>
-      <w:r>
-        <w:rPr>
-          <w:lang w:val="es-AR"/>
-        </w:rPr>
-        <w:t xml:space="preserve"> ---------------------------------------------------</w:t>
-      </w:r>
-    </w:p>
-    <w:p>
-      <w:pPr>
-        <w:pStyle w:val="Prrafodelista"/>
-        <w:numPr>
-          <w:ilvl w:val="0"/>
-          <w:numId w:val="1"/>
-        </w:numPr>
-        <w:rPr>
-          <w:lang w:val="es-AR"/>
-        </w:rPr>
-      </w:pPr>
-      <w:r>
-        <w:rPr>
-          <w:lang w:val="es-AR"/>
-        </w:rPr>
-        <w:t xml:space="preserve">Comportamiento de respuesta. </w:t>
-      </w:r>
-      <w:proofErr w:type="spellStart"/>
-      <w:r>
-        <w:rPr>
-          <w:lang w:val="es-AR"/>
-        </w:rPr>
-        <w:t>Areas</w:t>
-      </w:r>
-      <w:proofErr w:type="spellEnd"/>
-      <w:r>
-        <w:rPr>
-          <w:lang w:val="es-AR"/>
-        </w:rPr>
-        <w:t xml:space="preserve"> NPC -&gt; </w:t>
-      </w:r>
-      <w:proofErr w:type="spellStart"/>
-      <w:r>
-        <w:rPr>
-          <w:lang w:val="es-AR"/>
-        </w:rPr>
-        <w:t>body_entered</w:t>
-      </w:r>
-      <w:proofErr w:type="spellEnd"/>
-    </w:p>
-    <w:p>
-      <w:pPr>
-        <w:pStyle w:val="Prrafodelista"/>
-        <w:numPr>
-          <w:ilvl w:val="0"/>
-          <w:numId w:val="1"/>
-        </w:numPr>
-        <w:rPr>
-          <w:lang w:val="es-AR"/>
-        </w:rPr>
-      </w:pPr>
-      <w:r>
-        <w:rPr>
-          <w:lang w:val="es-AR"/>
-        </w:rPr>
-        <w:t>Escena HUD</w:t>
-      </w:r>
-    </w:p>
-    <w:p>
-      <w:pPr>
-        <w:pStyle w:val="Prrafodelista"/>
-        <w:numPr>
-          <w:ilvl w:val="0"/>
-          <w:numId w:val="1"/>
-        </w:numPr>
-        <w:rPr>
-          <w:lang w:val="es-AR"/>
-        </w:rPr>
-      </w:pPr>
-      <w:r>
-        <w:rPr>
-          <w:lang w:val="es-AR"/>
-        </w:rPr>
-        <w:t>Botones de prueba</w:t>
-      </w:r>
-    </w:p>
-    <w:p>
-      <w:pPr>
-        <w:pStyle w:val="Prrafodelista"/>
-        <w:numPr>
-          <w:ilvl w:val="0"/>
-          <w:numId w:val="1"/>
-        </w:numPr>
-        <w:rPr>
-          <w:lang w:val="es-AR"/>
-        </w:rPr>
-      </w:pPr>
-      <w:r>
-        <w:rPr>
-          <w:lang w:val="es-AR"/>
-        </w:rPr>
-        <w:t>Script HUD Manager: Manejo de se</w:t>
-      </w:r>
-      <w:r>
-        <w:rPr>
-          <w:lang w:val="es-AR"/>
-        </w:rPr>
-        <w:t xml:space="preserve">ñales botones: </w:t>
-      </w:r>
-      <w:proofErr w:type="spellStart"/>
-      <w:proofErr w:type="gramStart"/>
-      <w:r>
-        <w:rPr>
-          <w:lang w:val="es-AR"/>
-        </w:rPr>
-        <w:t>pressed</w:t>
-      </w:r>
-      <w:proofErr w:type="spellEnd"/>
-      <w:r>
-        <w:rPr>
-          <w:lang w:val="es-AR"/>
-        </w:rPr>
-        <w:t>(</w:t>
-      </w:r>
-      <w:proofErr w:type="gramEnd"/>
-      <w:r>
-        <w:rPr>
-          <w:lang w:val="es-AR"/>
-        </w:rPr>
-        <w:t>)</w:t>
-      </w:r>
-    </w:p>
-    <w:p>
-      <w:pPr>
-        <w:pStyle w:val="Prrafodelista"/>
-        <w:numPr>
-          <w:ilvl w:val="0"/>
-          <w:numId w:val="1"/>
-        </w:numPr>
-        <w:rPr>
-          <w:lang w:val="es-AR"/>
-        </w:rPr>
-      </w:pPr>
-      <w:r>
-        <w:rPr>
-          <w:lang w:val="es-AR"/>
-        </w:rPr>
-        <w:t xml:space="preserve">NPC Manager: Manejo de Señales </w:t>
-      </w:r>
-      <w:proofErr w:type="spellStart"/>
-      <w:r>
-        <w:rPr>
-          <w:lang w:val="es-AR"/>
-        </w:rPr>
-        <w:t>give_quest</w:t>
-      </w:r>
-      <w:proofErr w:type="spellEnd"/>
-      <w:r>
-        <w:rPr>
-          <w:lang w:val="es-AR"/>
-        </w:rPr>
-        <w:t xml:space="preserve"> y </w:t>
-      </w:r>
-      <w:proofErr w:type="spellStart"/>
-      <w:r>
-        <w:rPr>
-          <w:lang w:val="es-AR"/>
-        </w:rPr>
-        <w:t>give_reward</w:t>
-      </w:r>
-      <w:proofErr w:type="spellEnd"/>
-    </w:p>
-    <w:p>
-      <w:pPr>
-        <w:pStyle w:val="Prrafodelista"/>
-        <w:numPr>
-          <w:ilvl w:val="0"/>
-          <w:numId w:val="1"/>
-        </w:numPr>
-        <w:rPr>
-          <w:lang w:val="es-AR"/>
-        </w:rPr>
-      </w:pPr>
-      <w:r>
-        <w:rPr>
-          <w:lang w:val="es-AR"/>
-        </w:rPr>
-        <w:t xml:space="preserve">Cambio de orientación </w:t>
-      </w:r>
-      <w:r>
-        <w:rPr>
-          <w:lang w:val="es-AR"/>
-        </w:rPr>
-        <w:t>(</w:t>
-      </w:r>
-      <w:proofErr w:type="spellStart"/>
-      <w:r>
-        <w:rPr>
-          <w:lang w:val="es-AR"/>
-        </w:rPr>
-        <w:t>player</w:t>
-      </w:r>
-      <w:proofErr w:type="spellEnd"/>
-      <w:r>
-        <w:rPr>
-          <w:lang w:val="es-AR"/>
-        </w:rPr>
-        <w:t xml:space="preserve">) al presionar </w:t>
-      </w:r>
-      <w:proofErr w:type="spellStart"/>
-      <w:r>
-        <w:rPr>
-          <w:lang w:val="es-AR"/>
-        </w:rPr>
-        <w:t>boton</w:t>
-      </w:r>
-      <w:proofErr w:type="spellEnd"/>
-    </w:p>
-    <w:p>
-      <w:pPr>
-        <w:pStyle w:val="Prrafodelista"/>
-        <w:rPr>
-          <w:lang w:val="es-AR"/>
-        </w:rPr>
-      </w:pPr>
-    </w:p>
-    <w:p>
-      <w:pPr>
-        <w:pStyle w:val="Prrafodelista"/>
-        <w:rPr>
-          <w:lang w:val="es-AR"/>
-        </w:rPr>
-      </w:pPr>
-      <w:r>
-        <w:rPr>
-          <w:lang w:val="es-AR"/>
-        </w:rPr>
-        <w:t xml:space="preserve">--------------------------------------------- 2do </w:t>
-      </w:r>
-      <w:proofErr w:type="spellStart"/>
-      <w:r>
-        <w:rPr>
-          <w:lang w:val="es-AR"/>
-        </w:rPr>
-        <w:t>Commit</w:t>
-      </w:r>
-      <w:proofErr w:type="spellEnd"/>
-      <w:r>
-        <w:rPr>
-          <w:lang w:val="es-AR"/>
-        </w:rPr>
-        <w:t xml:space="preserve"> ---------------------------------------------------</w:t>
+      <w:r>
+        <w:rPr>
+          <w:lang w:val="es-AR"/>
+        </w:rPr>
+        <w:t>) al presionar boton</w:t>
+      </w:r>
+    </w:p>
+    <w:p>
+      <w:pPr>
+        <w:pStyle w:val="Prrafodelista"/>
+        <w:rPr>
+          <w:lang w:val="es-AR"/>
+        </w:rPr>
+      </w:pPr>
+    </w:p>
+    <w:p>
+      <w:pPr>
+        <w:pStyle w:val="Prrafodelista"/>
+        <w:rPr>
+          <w:lang w:val="es-AR"/>
+        </w:rPr>
+      </w:pPr>
+      <w:r>
+        <w:rPr>
+          <w:lang w:val="es-AR"/>
+        </w:rPr>
+        <w:t>--------------------------------------------- 2do Commit ---------------------------------------------------</w:t>
       </w:r>
     </w:p>
     <w:p>
@@ -656,19 +542,11 @@
         </w:rPr>
         <w:t xml:space="preserve">Creación de </w:t>
       </w:r>
-      <w:proofErr w:type="spellStart"/>
-      <w:r>
-        <w:rPr>
-          <w:lang w:val="es-AR"/>
-        </w:rPr>
-        <w:t>dataManager</w:t>
-      </w:r>
-      <w:proofErr w:type="spellEnd"/>
-      <w:r>
-        <w:rPr>
-          <w:lang w:val="es-AR"/>
-        </w:rPr>
-        <w:t>.</w:t>
+      <w:r>
+        <w:rPr>
+          <w:lang w:val="es-AR"/>
+        </w:rPr>
+        <w:t>dataManager.</w:t>
       </w:r>
     </w:p>
     <w:p>
@@ -682,53 +560,17 @@
           <w:lang w:val="es-AR"/>
         </w:rPr>
       </w:pPr>
-      <w:proofErr w:type="spellStart"/>
-      <w:r>
-        <w:rPr>
-          <w:lang w:val="es-AR"/>
-        </w:rPr>
-        <w:t>Simplificacion</w:t>
-      </w:r>
-      <w:proofErr w:type="spellEnd"/>
-      <w:r>
-        <w:rPr>
-          <w:lang w:val="es-AR"/>
-        </w:rPr>
-        <w:t xml:space="preserve"> de señal </w:t>
-      </w:r>
-      <w:proofErr w:type="gramStart"/>
-      <w:r>
-        <w:rPr>
-          <w:lang w:val="es-AR"/>
-        </w:rPr>
-        <w:t xml:space="preserve">orden </w:t>
-      </w:r>
-      <w:r>
-        <w:rPr>
-          <w:lang w:val="es-AR"/>
-        </w:rPr>
-        <w:t xml:space="preserve"> </w:t>
-      </w:r>
-      <w:proofErr w:type="spellStart"/>
-      <w:r>
-        <w:rPr>
-          <w:lang w:val="es-AR"/>
-        </w:rPr>
-        <w:t>orden</w:t>
-      </w:r>
-      <w:proofErr w:type="gramEnd"/>
-      <w:r>
-        <w:rPr>
-          <w:lang w:val="es-AR"/>
-        </w:rPr>
-        <w:t>_npc</w:t>
-      </w:r>
-      <w:proofErr w:type="spellEnd"/>
-      <w:r>
-        <w:rPr>
-          <w:lang w:val="es-AR"/>
-        </w:rPr>
-        <w:t>(status)</w:t>
+      <w:r>
+        <w:rPr>
+          <w:lang w:val="es-AR"/>
+        </w:rPr>
+        <w:t xml:space="preserve">Simplificacion de señal orden </w:t>
+      </w:r>
+      <w:r>
+        <w:rPr>
+          <w:lang w:val="es-AR"/>
+        </w:rPr>
+        <w:t xml:space="preserve"> orden_npc(status)</w:t>
       </w:r>
     </w:p>
     <w:p>
@@ -742,19 +584,11 @@
           <w:lang w:val="es-AR"/>
         </w:rPr>
       </w:pPr>
-      <w:proofErr w:type="spellStart"/>
-      <w:r>
-        <w:rPr>
-          <w:lang w:val="es-AR"/>
-        </w:rPr>
-        <w:t>Enumeracion</w:t>
-      </w:r>
-      <w:proofErr w:type="spellEnd"/>
-      <w:r>
-        <w:rPr>
-          <w:lang w:val="es-AR"/>
-        </w:rPr>
-        <w:t xml:space="preserve"> de status y dirección</w:t>
+      <w:r>
+        <w:rPr>
+          <w:lang w:val="es-AR"/>
+        </w:rPr>
+        <w:t>Enumeracion de status y dirección</w:t>
       </w:r>
     </w:p>
     <w:p>
@@ -1010,28 +844,24 @@
         </w:rPr>
         <w:t xml:space="preserve">Señal de notificación </w:t>
       </w:r>
-      <w:proofErr w:type="spellStart"/>
       <w:r>
         <w:rPr>
           <w:lang w:val="es-AR"/>
         </w:rPr>
         <w:t>add_notification</w:t>
       </w:r>
-      <w:proofErr w:type="spellEnd"/>
       <w:r>
         <w:rPr>
           <w:lang w:val="es-AR"/>
         </w:rPr>
         <w:t xml:space="preserve">, </w:t>
       </w:r>
-      <w:proofErr w:type="spellStart"/>
       <w:r>
         <w:rPr>
           <w:lang w:val="es-AR"/>
         </w:rPr>
         <w:t>delete_notification</w:t>
       </w:r>
-      <w:proofErr w:type="spellEnd"/>
     </w:p>
     <w:p>
       <w:pPr>
@@ -1062,33 +892,11 @@
           <w:lang w:val="es-ES"/>
         </w:rPr>
       </w:pPr>
-      <w:proofErr w:type="spellStart"/>
-      <w:r>
-        <w:rPr>
-          <w:lang w:val="es-ES"/>
-        </w:rPr>
-        <w:t>Fix</w:t>
-      </w:r>
-      <w:proofErr w:type="spellEnd"/>
-      <w:r>
-        <w:rPr>
-          <w:lang w:val="es-ES"/>
-        </w:rPr>
-        <w:t xml:space="preserve">. FIFO </w:t>
-      </w:r>
-      <w:proofErr w:type="spellStart"/>
-      <w:r>
-        <w:rPr>
-          <w:lang w:val="es-ES"/>
-        </w:rPr>
-        <w:t>request</w:t>
-      </w:r>
-      <w:proofErr w:type="spellEnd"/>
-      <w:r>
-        <w:rPr>
-          <w:lang w:val="es-ES"/>
-        </w:rPr>
-        <w:t xml:space="preserve"> comportamiento</w:t>
+      <w:r>
+        <w:rPr>
+          <w:lang w:val="es-ES"/>
+        </w:rPr>
+        <w:t>Fix. FIFO request comportamiento</w:t>
       </w:r>
     </w:p>
     <w:p>
@@ -1106,21 +914,7 @@
         <w:rPr>
           <w:lang w:val="es-ES"/>
         </w:rPr>
-        <w:t xml:space="preserve">Remover texto </w:t>
-      </w:r>
-      <w:proofErr w:type="spellStart"/>
-      <w:r>
-        <w:rPr>
-          <w:lang w:val="es-ES"/>
-        </w:rPr>
-        <w:t>fix</w:t>
-      </w:r>
-      <w:proofErr w:type="spellEnd"/>
-      <w:r>
-        <w:rPr>
-          <w:lang w:val="es-ES"/>
-        </w:rPr>
-        <w:t>. Ajustar texto videojuego</w:t>
+        <w:t>Remover texto fix. Ajustar texto videojuego</w:t>
       </w:r>
     </w:p>
     <w:p>
@@ -1152,28 +946,12 @@
           <w:lang w:val="es-ES"/>
         </w:rPr>
       </w:pPr>
-      <w:proofErr w:type="spellStart"/>
-      <w:r>
-        <w:rPr>
-          <w:lang w:val="es-ES"/>
-        </w:rPr>
-        <w:t>Fix</w:t>
-      </w:r>
-      <w:proofErr w:type="spellEnd"/>
-      <w:r>
-        <w:rPr>
-          <w:lang w:val="es-ES"/>
-        </w:rPr>
-        <w:t xml:space="preserve"> Orden </w:t>
-      </w:r>
-      <w:proofErr w:type="spellStart"/>
-      <w:r>
-        <w:rPr>
-          <w:lang w:val="es-ES"/>
-        </w:rPr>
-        <w:t>icons</w:t>
-      </w:r>
-      <w:proofErr w:type="spellEnd"/>
+      <w:r>
+        <w:rPr>
+          <w:lang w:val="es-ES"/>
+        </w:rPr>
+        <w:t>Fix Orden icons</w:t>
+      </w:r>
       <w:r>
         <w:rPr>
           <w:lang w:val="es-ES"/>
@@ -1279,21 +1057,7 @@
           <w:lang w:val="es-AR"/>
         </w:rPr>
         <w:lastRenderedPageBreak/>
-        <w:t xml:space="preserve">Versión final arte NPC </w:t>
-      </w:r>
-      <w:proofErr w:type="spellStart"/>
-      <w:r>
-        <w:rPr>
-          <w:lang w:val="es-AR"/>
-        </w:rPr>
-        <w:t>Common</w:t>
-      </w:r>
-      <w:proofErr w:type="spellEnd"/>
-      <w:r>
-        <w:rPr>
-          <w:lang w:val="es-AR"/>
-        </w:rPr>
-        <w:t xml:space="preserve"> (Alejandra)</w:t>
+        <w:t>Versión final arte NPC Common (Alejandra)</w:t>
       </w:r>
     </w:p>
     <w:p>
@@ -1305,13 +1069,8 @@
         </w:numPr>
         <w:ind w:left="360" w:hanging="180"/>
       </w:pPr>
-      <w:proofErr w:type="spellStart"/>
-      <w:r>
-        <w:t>Animaciones</w:t>
-      </w:r>
-      <w:proofErr w:type="spellEnd"/>
-      <w:r>
-        <w:t xml:space="preserve"> NPC Common: CRY, PANIC, EXPLAIN, DEFEAT, VICTORY</w:t>
+      <w:r>
+        <w:t>Animaciones NPC Common: CRY, PANIC, EXPLAIN, DEFEAT, VICTORY</w:t>
       </w:r>
     </w:p>
     <w:p>
@@ -1375,19 +1134,11 @@
         </w:rPr>
         <w:t>(</w:t>
       </w:r>
-      <w:proofErr w:type="spellStart"/>
-      <w:r>
-        <w:rPr>
-          <w:lang w:val="es-AR"/>
-        </w:rPr>
-        <w:t>set_status_animation</w:t>
-      </w:r>
-      <w:proofErr w:type="spellEnd"/>
-      <w:r>
-        <w:rPr>
-          <w:lang w:val="es-AR"/>
-        </w:rPr>
-        <w:t>(status)</w:t>
+      <w:r>
+        <w:rPr>
+          <w:lang w:val="es-AR"/>
+        </w:rPr>
+        <w:t>set_status_animation(status)</w:t>
       </w:r>
       <w:r>
         <w:rPr>
@@ -1405,27 +1156,9 @@
         </w:numPr>
         <w:ind w:left="360" w:hanging="180"/>
       </w:pPr>
-      <w:proofErr w:type="spellStart"/>
-      <w:r>
-        <w:t>Comportamiento</w:t>
-      </w:r>
-      <w:proofErr w:type="spellEnd"/>
-      <w:r>
-        <w:t xml:space="preserve"> al </w:t>
-      </w:r>
-      <w:proofErr w:type="spellStart"/>
-      <w:r>
-        <w:t>finalizar</w:t>
-      </w:r>
-      <w:proofErr w:type="spellEnd"/>
-      <w:r>
-        <w:t xml:space="preserve"> la </w:t>
-      </w:r>
-      <w:proofErr w:type="spellStart"/>
-      <w:r>
-        <w:t>animaciòn</w:t>
-      </w:r>
-      <w:proofErr w:type="spellEnd"/>
+      <w:r>
+        <w:t>Comportamiento al finalizar la animaciòn</w:t>
+      </w:r>
     </w:p>
     <w:p>
       <w:pPr>
@@ -1468,21 +1201,7 @@
         <w:rPr>
           <w:lang w:val="es-AR"/>
         </w:rPr>
-        <w:t xml:space="preserve">Versión final arte PLAYER </w:t>
-      </w:r>
-      <w:proofErr w:type="spellStart"/>
-      <w:r>
-        <w:rPr>
-          <w:lang w:val="es-AR"/>
-        </w:rPr>
-        <w:t>Common</w:t>
-      </w:r>
-      <w:proofErr w:type="spellEnd"/>
-      <w:r>
-        <w:rPr>
-          <w:lang w:val="es-AR"/>
-        </w:rPr>
-        <w:t xml:space="preserve"> (Alejandra)</w:t>
+        <w:t>Versión final arte PLAYER Common (Alejandra)</w:t>
       </w:r>
     </w:p>
     <w:p>
@@ -1501,16 +1220,8 @@
         <w:rPr>
           <w:lang w:val="es-ES"/>
         </w:rPr>
-        <w:t xml:space="preserve">Nombre de Jugador </w:t>
-      </w:r>
-      <w:proofErr w:type="spellStart"/>
-      <w:r>
-        <w:rPr>
-          <w:lang w:val="es-ES"/>
-        </w:rPr>
-        <w:t>Export</w:t>
-      </w:r>
-      <w:proofErr w:type="spellEnd"/>
+        <w:t>Nombre de Jugador Export</w:t>
+      </w:r>
     </w:p>
     <w:p>
       <w:pPr>
@@ -1587,21 +1298,7 @@
         <w:rPr>
           <w:lang w:val="es-AR"/>
         </w:rPr>
-        <w:t xml:space="preserve">Versión final arte NPC </w:t>
-      </w:r>
-      <w:proofErr w:type="spellStart"/>
-      <w:r>
-        <w:rPr>
-          <w:lang w:val="es-AR"/>
-        </w:rPr>
-        <w:t>Common</w:t>
-      </w:r>
-      <w:proofErr w:type="spellEnd"/>
-      <w:r>
-        <w:rPr>
-          <w:lang w:val="es-AR"/>
-        </w:rPr>
-        <w:t xml:space="preserve"> (Alejandra)</w:t>
+        <w:t>Versión final arte NPC Common (Alejandra)</w:t>
       </w:r>
     </w:p>
     <w:p>
@@ -1637,16 +1334,8 @@
         <w:rPr>
           <w:lang w:val="es-AR"/>
         </w:rPr>
-        <w:t xml:space="preserve">Script </w:t>
-      </w:r>
-      <w:proofErr w:type="spellStart"/>
-      <w:r>
-        <w:rPr>
-          <w:lang w:val="es-AR"/>
-        </w:rPr>
-        <w:t>levelManager</w:t>
-      </w:r>
-      <w:proofErr w:type="spellEnd"/>
+        <w:t>Script levelManager</w:t>
+      </w:r>
     </w:p>
     <w:p>
       <w:pPr>
@@ -1824,30 +1513,8 @@
           <w:lang w:val="es-ES"/>
         </w:rPr>
         <w:lastRenderedPageBreak/>
-        <w:t xml:space="preserve">Nuevos </w:t>
-      </w:r>
-      <w:proofErr w:type="spellStart"/>
-      <w:r>
-        <w:rPr>
-          <w:lang w:val="es-ES"/>
-        </w:rPr>
-        <w:t>Texture</w:t>
-      </w:r>
-      <w:proofErr w:type="spellEnd"/>
-      <w:r>
-        <w:rPr>
-          <w:lang w:val="es-ES"/>
-        </w:rPr>
-        <w:t xml:space="preserve"> </w:t>
-      </w:r>
-      <w:proofErr w:type="spellStart"/>
-      <w:r>
-        <w:rPr>
-          <w:lang w:val="es-ES"/>
-        </w:rPr>
-        <w:t>Button</w:t>
-      </w:r>
-      <w:proofErr w:type="spellEnd"/>
+        <w:t>Nuevos Texture Button</w:t>
+      </w:r>
       <w:r>
         <w:rPr>
           <w:lang w:val="es-ES"/>
@@ -1870,14 +1537,7 @@
         <w:rPr>
           <w:lang w:val="es-ES"/>
         </w:rPr>
-        <w:t xml:space="preserve">Centrado Área de </w:t>
-      </w:r>
-      <w:proofErr w:type="gramStart"/>
-      <w:r>
-        <w:rPr>
-          <w:lang w:val="es-ES"/>
-        </w:rPr>
-        <w:t xml:space="preserve">notificación </w:t>
+        <w:t xml:space="preserve">Centrado Área de notificación </w:t>
       </w:r>
       <w:r>
         <w:rPr>
@@ -1885,7 +1545,6 @@
         </w:rPr>
         <w:t>.</w:t>
       </w:r>
-      <w:proofErr w:type="gramEnd"/>
     </w:p>
     <w:p>
       <w:pPr>
@@ -1898,19 +1557,11 @@
           <w:lang w:val="es-ES"/>
         </w:rPr>
       </w:pPr>
-      <w:proofErr w:type="spellStart"/>
-      <w:r>
-        <w:rPr>
-          <w:lang w:val="es-ES"/>
-        </w:rPr>
-        <w:t>Tweens</w:t>
-      </w:r>
-      <w:proofErr w:type="spellEnd"/>
-      <w:r>
-        <w:rPr>
-          <w:lang w:val="es-ES"/>
-        </w:rPr>
-        <w:t xml:space="preserve"> para animar entrada de estados (Primera Prueba)</w:t>
+      <w:r>
+        <w:rPr>
+          <w:lang w:val="es-ES"/>
+        </w:rPr>
+        <w:t>Tweens para animar entrada de estados (Primera Prueba)</w:t>
       </w:r>
       <w:r>
         <w:rPr>
@@ -1934,16 +1585,8 @@
         <w:rPr>
           <w:lang w:val="es-ES"/>
         </w:rPr>
-        <w:t xml:space="preserve">Carril de </w:t>
-      </w:r>
-      <w:proofErr w:type="spellStart"/>
-      <w:r>
-        <w:rPr>
-          <w:lang w:val="es-ES"/>
-        </w:rPr>
-        <w:t>tweens</w:t>
-      </w:r>
-      <w:proofErr w:type="spellEnd"/>
+        <w:t>Carril de tweens</w:t>
+      </w:r>
       <w:r>
         <w:rPr>
           <w:lang w:val="es-ES"/>
@@ -2082,19 +1725,11 @@
           <w:lang w:val="es-ES"/>
         </w:rPr>
       </w:pPr>
-      <w:proofErr w:type="spellStart"/>
-      <w:r>
-        <w:rPr>
-          <w:lang w:val="es-ES"/>
-        </w:rPr>
-        <w:t>Fix</w:t>
-      </w:r>
-      <w:proofErr w:type="spellEnd"/>
-      <w:r>
-        <w:rPr>
-          <w:lang w:val="es-ES"/>
-        </w:rPr>
-        <w:t xml:space="preserve"> posición local NPC</w:t>
+      <w:r>
+        <w:rPr>
+          <w:lang w:val="es-ES"/>
+        </w:rPr>
+        <w:t>Fix posición local NPC</w:t>
       </w:r>
       <w:r>
         <w:rPr>
@@ -2114,33 +1749,11 @@
           <w:lang w:val="es-ES"/>
         </w:rPr>
       </w:pPr>
-      <w:proofErr w:type="spellStart"/>
-      <w:r>
-        <w:rPr>
-          <w:lang w:val="es-ES"/>
-        </w:rPr>
-        <w:t>Fix</w:t>
-      </w:r>
-      <w:proofErr w:type="spellEnd"/>
-      <w:r>
-        <w:rPr>
-          <w:lang w:val="es-ES"/>
-        </w:rPr>
-        <w:t xml:space="preserve"> orientación en función de </w:t>
-      </w:r>
-      <w:proofErr w:type="spellStart"/>
-      <w:r>
-        <w:rPr>
-          <w:lang w:val="es-ES"/>
-        </w:rPr>
-        <w:t>flip_h</w:t>
-      </w:r>
-      <w:proofErr w:type="spellEnd"/>
-      <w:r>
-        <w:rPr>
-          <w:lang w:val="es-ES"/>
-        </w:rPr>
-        <w:t xml:space="preserve"> del enemigo</w:t>
+      <w:r>
+        <w:rPr>
+          <w:lang w:val="es-ES"/>
+        </w:rPr>
+        <w:t>Fix orientación en función de flip_h del enemigo</w:t>
       </w:r>
       <w:r>
         <w:rPr>
@@ -2166,33 +1779,11 @@
           <w:lang w:val="es-AR"/>
         </w:rPr>
       </w:pPr>
-      <w:proofErr w:type="spellStart"/>
-      <w:r>
-        <w:rPr>
-          <w:lang w:val="es-AR"/>
-        </w:rPr>
-        <w:t>Fix</w:t>
-      </w:r>
-      <w:proofErr w:type="spellEnd"/>
-      <w:r>
-        <w:rPr>
-          <w:lang w:val="es-AR"/>
-        </w:rPr>
-        <w:t xml:space="preserve"> </w:t>
-      </w:r>
-      <w:proofErr w:type="spellStart"/>
-      <w:r>
-        <w:rPr>
-          <w:lang w:val="es-AR"/>
-        </w:rPr>
-        <w:t>flip</w:t>
-      </w:r>
-      <w:proofErr w:type="spellEnd"/>
-      <w:r>
-        <w:rPr>
-          <w:lang w:val="es-AR"/>
-        </w:rPr>
-        <w:t xml:space="preserve"> enemigo al a</w:t>
+      <w:r>
+        <w:rPr>
+          <w:lang w:val="es-AR"/>
+        </w:rPr>
+        <w:t>Fix flip enemigo al a</w:t>
       </w:r>
       <w:r>
         <w:rPr>
@@ -2350,16 +1941,8 @@
         <w:rPr>
           <w:lang w:val="es-ES"/>
         </w:rPr>
-        <w:t xml:space="preserve">Estructura </w:t>
-      </w:r>
-      <w:proofErr w:type="spellStart"/>
-      <w:r>
-        <w:rPr>
-          <w:lang w:val="es-ES"/>
-        </w:rPr>
-        <w:t>Landing</w:t>
-      </w:r>
-      <w:proofErr w:type="spellEnd"/>
+        <w:t>Estructura Landing</w:t>
+      </w:r>
     </w:p>
     <w:p>
       <w:pPr>
@@ -2378,16 +1961,8 @@
           <w:lang w:val="es-ES"/>
         </w:rPr>
         <w:lastRenderedPageBreak/>
-        <w:t xml:space="preserve">NPC </w:t>
-      </w:r>
-      <w:proofErr w:type="spellStart"/>
-      <w:r>
-        <w:rPr>
-          <w:lang w:val="es-ES"/>
-        </w:rPr>
-        <w:t>Landing</w:t>
-      </w:r>
-      <w:proofErr w:type="spellEnd"/>
+        <w:t>NPC Landing</w:t>
+      </w:r>
     </w:p>
     <w:p>
       <w:pPr>
@@ -2405,16 +1980,8 @@
         <w:rPr>
           <w:lang w:val="es-ES"/>
         </w:rPr>
-        <w:t xml:space="preserve">Título </w:t>
-      </w:r>
-      <w:proofErr w:type="spellStart"/>
-      <w:r>
-        <w:rPr>
-          <w:lang w:val="es-ES"/>
-        </w:rPr>
-        <w:t>Landing</w:t>
-      </w:r>
-      <w:proofErr w:type="spellEnd"/>
+        <w:t>Título Landing</w:t>
+      </w:r>
     </w:p>
     <w:p>
       <w:pPr>
@@ -2432,16 +1999,8 @@
         <w:rPr>
           <w:lang w:val="es-ES"/>
         </w:rPr>
-        <w:t xml:space="preserve">Botón </w:t>
-      </w:r>
-      <w:proofErr w:type="spellStart"/>
-      <w:r>
-        <w:rPr>
-          <w:lang w:val="es-ES"/>
-        </w:rPr>
-        <w:t>Landing</w:t>
-      </w:r>
-      <w:proofErr w:type="spellEnd"/>
+        <w:t>Botón Landing</w:t>
+      </w:r>
     </w:p>
     <w:p>
       <w:pPr>
@@ -2459,16 +2018,8 @@
         <w:rPr>
           <w:lang w:val="es-ES"/>
         </w:rPr>
-        <w:t xml:space="preserve">Animaciones </w:t>
-      </w:r>
-      <w:proofErr w:type="spellStart"/>
-      <w:r>
-        <w:rPr>
-          <w:lang w:val="es-ES"/>
-        </w:rPr>
-        <w:t>Landing</w:t>
-      </w:r>
-      <w:proofErr w:type="spellEnd"/>
+        <w:t>Animaciones Landing</w:t>
+      </w:r>
     </w:p>
     <w:p>
       <w:pPr>
@@ -2605,16 +2156,8 @@
         <w:rPr>
           <w:lang w:val="es-ES"/>
         </w:rPr>
-        <w:t xml:space="preserve">Ajustes </w:t>
-      </w:r>
-      <w:proofErr w:type="spellStart"/>
-      <w:r>
-        <w:rPr>
-          <w:lang w:val="es-ES"/>
-        </w:rPr>
-        <w:t>Landing</w:t>
-      </w:r>
-      <w:proofErr w:type="spellEnd"/>
+        <w:t>Ajustes Landing</w:t>
+      </w:r>
     </w:p>
     <w:p>
       <w:pPr>
@@ -2631,30 +2174,8 @@
         <w:rPr>
           <w:lang w:val="es-ES"/>
         </w:rPr>
-        <w:t xml:space="preserve">Fondo </w:t>
-      </w:r>
-      <w:proofErr w:type="spellStart"/>
-      <w:r>
-        <w:rPr>
-          <w:lang w:val="es-ES"/>
-        </w:rPr>
-        <w:t>TextureRect</w:t>
-      </w:r>
-      <w:proofErr w:type="spellEnd"/>
-      <w:r>
-        <w:rPr>
-          <w:lang w:val="es-ES"/>
-        </w:rPr>
-        <w:t xml:space="preserve"> </w:t>
-      </w:r>
-      <w:proofErr w:type="spellStart"/>
-      <w:r>
-        <w:rPr>
-          <w:lang w:val="es-ES"/>
-        </w:rPr>
-        <w:t>Landing</w:t>
-      </w:r>
-      <w:proofErr w:type="spellEnd"/>
+        <w:t>Fondo TextureRect Landing</w:t>
+      </w:r>
     </w:p>
     <w:p>
       <w:pPr>
@@ -2671,16 +2192,8 @@
         <w:rPr>
           <w:lang w:val="es-ES"/>
         </w:rPr>
-        <w:t xml:space="preserve">Desaparición de botón al hacer </w:t>
-      </w:r>
-      <w:proofErr w:type="spellStart"/>
-      <w:r>
-        <w:rPr>
-          <w:lang w:val="es-ES"/>
-        </w:rPr>
-        <w:t>click</w:t>
-      </w:r>
-      <w:proofErr w:type="spellEnd"/>
+        <w:t>Desaparición de botón al hacer click</w:t>
+      </w:r>
     </w:p>
     <w:p>
       <w:pPr>
@@ -2697,16 +2210,8 @@
         <w:rPr>
           <w:lang w:val="es-ES"/>
         </w:rPr>
-        <w:t xml:space="preserve">Señal </w:t>
-      </w:r>
-      <w:proofErr w:type="spellStart"/>
-      <w:r>
-        <w:rPr>
-          <w:lang w:val="es-ES"/>
-        </w:rPr>
-        <w:t>NEXT_Interface</w:t>
-      </w:r>
-      <w:proofErr w:type="spellEnd"/>
+        <w:t>Señal NEXT_Interface</w:t>
+      </w:r>
     </w:p>
     <w:p>
       <w:pPr>
@@ -2737,19 +2242,11 @@
           <w:lang w:val="es-ES"/>
         </w:rPr>
       </w:pPr>
-      <w:proofErr w:type="spellStart"/>
-      <w:r>
-        <w:rPr>
-          <w:lang w:val="es-ES"/>
-        </w:rPr>
-        <w:t>Animacion</w:t>
-      </w:r>
-      <w:proofErr w:type="spellEnd"/>
-      <w:r>
-        <w:rPr>
-          <w:lang w:val="es-ES"/>
-        </w:rPr>
-        <w:t xml:space="preserve"> KET_TEXT2</w:t>
+      <w:r>
+        <w:rPr>
+          <w:lang w:val="es-ES"/>
+        </w:rPr>
+        <w:t>Animacion KET_TEXT2</w:t>
       </w:r>
     </w:p>
     <w:p>
@@ -2763,19 +2260,11 @@
           <w:lang w:val="es-ES"/>
         </w:rPr>
       </w:pPr>
-      <w:proofErr w:type="spellStart"/>
-      <w:r>
-        <w:rPr>
-          <w:lang w:val="es-ES"/>
-        </w:rPr>
-        <w:t>Animacion</w:t>
-      </w:r>
-      <w:proofErr w:type="spellEnd"/>
-      <w:r>
-        <w:rPr>
-          <w:lang w:val="es-ES"/>
-        </w:rPr>
-        <w:t xml:space="preserve"> KET_TEXT3</w:t>
+      <w:r>
+        <w:rPr>
+          <w:lang w:val="es-ES"/>
+        </w:rPr>
+        <w:t>Animacion KET_TEXT3</w:t>
       </w:r>
     </w:p>
     <w:p>
@@ -2789,19 +2278,11 @@
           <w:lang w:val="es-ES"/>
         </w:rPr>
       </w:pPr>
-      <w:proofErr w:type="spellStart"/>
-      <w:r>
-        <w:rPr>
-          <w:lang w:val="es-ES"/>
-        </w:rPr>
-        <w:t>Animacion</w:t>
-      </w:r>
-      <w:proofErr w:type="spellEnd"/>
-      <w:r>
-        <w:rPr>
-          <w:lang w:val="es-ES"/>
-        </w:rPr>
-        <w:t xml:space="preserve"> HIDE_NEXT</w:t>
+      <w:r>
+        <w:rPr>
+          <w:lang w:val="es-ES"/>
+        </w:rPr>
+        <w:t>Animacion HIDE_NEXT</w:t>
       </w:r>
     </w:p>
     <w:p>
@@ -2960,33 +2441,11 @@
           <w:lang w:val="es-ES"/>
         </w:rPr>
       </w:pPr>
-      <w:proofErr w:type="spellStart"/>
-      <w:r>
-        <w:rPr>
-          <w:lang w:val="es-ES"/>
-        </w:rPr>
-        <w:t>Fix</w:t>
-      </w:r>
-      <w:proofErr w:type="spellEnd"/>
-      <w:r>
-        <w:rPr>
-          <w:lang w:val="es-ES"/>
-        </w:rPr>
-        <w:t xml:space="preserve"> </w:t>
-      </w:r>
-      <w:proofErr w:type="spellStart"/>
-      <w:r>
-        <w:rPr>
-          <w:lang w:val="es-ES"/>
-        </w:rPr>
-        <w:t>Areas</w:t>
-      </w:r>
-      <w:proofErr w:type="spellEnd"/>
-      <w:r>
-        <w:rPr>
-          <w:lang w:val="es-ES"/>
-        </w:rPr>
-        <w:t xml:space="preserve"> NPC</w:t>
+      <w:r>
+        <w:rPr>
+          <w:lang w:val="es-ES"/>
+        </w:rPr>
+        <w:t>Fix Areas NPC</w:t>
       </w:r>
     </w:p>
     <w:p>
@@ -3102,15 +2561,131 @@
         <w:rPr>
           <w:lang w:val="es-ES"/>
         </w:rPr>
-        <w:t>Escena de créditos</w:t>
-      </w:r>
-    </w:p>
-    <w:p>
-      <w:pPr>
-        <w:rPr>
-          <w:lang w:val="es-ES"/>
-        </w:rPr>
-      </w:pPr>
+        <w:t>Ajustes de carril de notificaciones</w:t>
+      </w:r>
+    </w:p>
+    <w:p>
+      <w:pPr>
+        <w:pStyle w:val="Prrafodelista"/>
+        <w:numPr>
+          <w:ilvl w:val="0"/>
+          <w:numId w:val="11"/>
+        </w:numPr>
+        <w:rPr>
+          <w:lang w:val="es-ES"/>
+        </w:rPr>
+      </w:pPr>
+      <w:r>
+        <w:rPr>
+          <w:lang w:val="es-ES"/>
+        </w:rPr>
+        <w:t xml:space="preserve">Ajuste de </w:t>
+      </w:r>
+      <w:r>
+        <w:rPr>
+          <w:lang w:val="es-ES"/>
+        </w:rPr>
+        <w:t>cálculo</w:t>
+      </w:r>
+      <w:r>
+        <w:rPr>
+          <w:lang w:val="es-ES"/>
+        </w:rPr>
+        <w:t xml:space="preserve"> tween</w:t>
+      </w:r>
+    </w:p>
+    <w:p>
+      <w:pPr>
+        <w:pStyle w:val="Prrafodelista"/>
+        <w:numPr>
+          <w:ilvl w:val="0"/>
+          <w:numId w:val="11"/>
+        </w:numPr>
+        <w:rPr>
+          <w:lang w:val="es-ES"/>
+        </w:rPr>
+      </w:pPr>
+      <w:r>
+        <w:rPr>
+          <w:lang w:val="es-ES"/>
+        </w:rPr>
+        <w:t xml:space="preserve">Música </w:t>
+      </w:r>
+      <w:hyperlink r:id="rId17" w:history="1">
+        <w:r>
+          <w:rPr>
+            <w:rStyle w:val="Hipervnculo"/>
+            <w:lang w:val="es-ES"/>
+          </w:rPr>
+          <w:t>https://richarrest.itch.io/classic-jrpg-music-pack-medium-pack</w:t>
+        </w:r>
+      </w:hyperlink>
+    </w:p>
+    <w:p>
+      <w:pPr>
+        <w:pStyle w:val="Prrafodelista"/>
+        <w:numPr>
+          <w:ilvl w:val="0"/>
+          <w:numId w:val="11"/>
+        </w:numPr>
+        <w:rPr>
+          <w:lang w:val="es-ES"/>
+        </w:rPr>
+      </w:pPr>
+      <w:r>
+        <w:rPr>
+          <w:lang w:val="es-ES"/>
+        </w:rPr>
+        <w:t>Implementación de sonidos</w:t>
+      </w:r>
+    </w:p>
+    <w:p>
+      <w:pPr>
+        <w:rPr>
+          <w:u w:val="single"/>
+          <w:lang w:val="es-ES"/>
+        </w:rPr>
+      </w:pPr>
+      <w:r>
+        <w:rPr>
+          <w:noProof/>
+        </w:rPr>
+        <w:drawing>
+          <wp:inline distT="0" distB="0" distL="0" distR="0" wp14:anchorId="620E9595" wp14:editId="0F31A067">
+            <wp:extent cx="5400040" cy="3037840"/>
+            <wp:effectExtent l="0" t="0" r="0" b="0"/>
+            <wp:docPr id="12" name="Imagen 12"/>
+            <wp:cNvGraphicFramePr>
+              <a:graphicFrameLocks xmlns:a="http://schemas.openxmlformats.org/drawingml/2006/main" noChangeAspect="1"/>
+            </wp:cNvGraphicFramePr>
+            <a:graphic xmlns:a="http://schemas.openxmlformats.org/drawingml/2006/main">
+              <a:graphicData uri="http://schemas.openxmlformats.org/drawingml/2006/picture">
+                <pic:pic xmlns:pic="http://schemas.openxmlformats.org/drawingml/2006/picture">
+                  <pic:nvPicPr>
+                    <pic:cNvPr id="1" name=""/>
+                    <pic:cNvPicPr/>
+                  </pic:nvPicPr>
+                  <pic:blipFill>
+                    <a:blip r:embed="rId18"/>
+                    <a:stretch>
+                      <a:fillRect/>
+                    </a:stretch>
+                  </pic:blipFill>
+                  <pic:spPr>
+                    <a:xfrm>
+                      <a:off x="0" y="0"/>
+                      <a:ext cx="5400040" cy="3037840"/>
+                    </a:xfrm>
+                    <a:prstGeom prst="rect">
+                      <a:avLst/>
+                    </a:prstGeom>
+                  </pic:spPr>
+                </pic:pic>
+              </a:graphicData>
+            </a:graphic>
+          </wp:inline>
+        </w:drawing>
+      </w:r>
     </w:p>
     <w:sectPr>
       <w:pgSz w:w="11906" w:h="16838"/>

</xml_diff>